<commit_message>
Updated documentation to include how to get RapidSmith.
</commit_message>
<xml_diff>
--- a/doc/TechReportAndDocumentation.docx
+++ b/doc/TechReportAndDocumentation.docx
@@ -4263,6 +4263,139 @@
       <w:bookmarkStart w:id="9" w:name="_Ref266716032"/>
       <w:bookmarkStart w:id="10" w:name="_Toc269917346"/>
       <w:r>
+        <w:t>Getting RapidSmith</w:t>
+      </w:r>
+    </w:p>
+    <w:p>
+      <w:r>
+        <w:t>You can download the latest snapshot of the RapidSmith SVN repository which can be downloaded as a ZIP file</w:t>
+      </w:r>
+      <w:r>
+        <w:t xml:space="preserve"> from the </w:t>
+      </w:r>
+      <w:proofErr w:type="spellStart"/>
+      <w:r>
+        <w:t>sourceforge</w:t>
+      </w:r>
+      <w:proofErr w:type="spellEnd"/>
+      <w:r>
+        <w:t xml:space="preserve"> page here:</w:t>
+      </w:r>
+    </w:p>
+    <w:p/>
+    <w:p>
+      <w:pPr>
+        <w:rPr>
+          <w:rStyle w:val="apple-style-span"/>
+          <w:rFonts w:ascii="Courier New" w:hAnsi="Courier New" w:cs="Courier New"/>
+          <w:szCs w:val="20"/>
+        </w:rPr>
+      </w:pPr>
+      <w:r>
+        <w:rPr>
+          <w:rStyle w:val="apple-style-span"/>
+          <w:rFonts w:ascii="Courier New" w:hAnsi="Courier New" w:cs="Courier New"/>
+          <w:szCs w:val="20"/>
+        </w:rPr>
+        <w:t>https://sourceforge.net/</w:t>
+      </w:r>
+      <w:r>
+        <w:rPr>
+          <w:rStyle w:val="apple-style-span"/>
+          <w:rFonts w:ascii="Courier New" w:hAnsi="Courier New" w:cs="Courier New"/>
+          <w:szCs w:val="20"/>
+        </w:rPr>
+        <w:t>projects</w:t>
+      </w:r>
+      <w:r>
+        <w:rPr>
+          <w:rStyle w:val="apple-style-span"/>
+          <w:rFonts w:ascii="Courier New" w:hAnsi="Courier New" w:cs="Courier New"/>
+          <w:szCs w:val="20"/>
+        </w:rPr>
+        <w:t>/rapidsmith</w:t>
+      </w:r>
+    </w:p>
+    <w:p>
+      <w:bookmarkStart w:id="11" w:name="_GoBack"/>
+      <w:bookmarkEnd w:id="11"/>
+    </w:p>
+    <w:p>
+      <w:r>
+        <w:t>You can also checkout the repository from SVN.  We recommend using Eclipse, however, any IDE will work fine.  To check out the RapidSmith project, the SVN URL is:</w:t>
+      </w:r>
+    </w:p>
+    <w:p/>
+    <w:p>
+      <w:pPr>
+        <w:rPr>
+          <w:rStyle w:val="apple-style-span"/>
+          <w:rFonts w:ascii="Courier New" w:hAnsi="Courier New" w:cs="Courier New"/>
+          <w:szCs w:val="20"/>
+        </w:rPr>
+      </w:pPr>
+      <w:r>
+        <w:rPr>
+          <w:rStyle w:val="apple-style-span"/>
+          <w:rFonts w:ascii="Courier New" w:hAnsi="Courier New" w:cs="Courier New"/>
+          <w:szCs w:val="20"/>
+        </w:rPr>
+        <w:t xml:space="preserve">https://rapidsmith.svn.sourceforge.net/svnroot/rapidsmith </w:t>
+      </w:r>
+      <w:proofErr w:type="spellStart"/>
+      <w:r>
+        <w:rPr>
+          <w:rStyle w:val="apple-style-span"/>
+          <w:rFonts w:ascii="Courier New" w:hAnsi="Courier New" w:cs="Courier New"/>
+          <w:szCs w:val="20"/>
+        </w:rPr>
+        <w:t>rapidsmith</w:t>
+      </w:r>
+      <w:proofErr w:type="spellEnd"/>
+    </w:p>
+    <w:p>
+      <w:pPr>
+        <w:rPr>
+          <w:rStyle w:val="apple-style-span"/>
+          <w:rFonts w:cstheme="minorHAnsi"/>
+        </w:rPr>
+      </w:pPr>
+    </w:p>
+    <w:p>
+      <w:pPr>
+        <w:rPr>
+          <w:rFonts w:cstheme="minorHAnsi"/>
+        </w:rPr>
+      </w:pPr>
+      <w:proofErr w:type="gramStart"/>
+      <w:r>
+        <w:rPr>
+          <w:rStyle w:val="apple-style-span"/>
+          <w:rFonts w:cstheme="minorHAnsi"/>
+        </w:rPr>
+        <w:t>Where you will want only the folder ‘trunk’.</w:t>
+      </w:r>
+      <w:proofErr w:type="gramEnd"/>
+      <w:r>
+        <w:rPr>
+          <w:rStyle w:val="apple-style-span"/>
+          <w:rFonts w:cstheme="minorHAnsi"/>
+        </w:rPr>
+        <w:t xml:space="preserve">  This</w:t>
+      </w:r>
+      <w:r>
+        <w:rPr>
+          <w:rStyle w:val="apple-style-span"/>
+          <w:rFonts w:cstheme="minorHAnsi"/>
+        </w:rPr>
+        <w:t xml:space="preserve"> repository contains all the files you need (including supporting JAR files).  If you are using Eclipse as your IDE, it contains project files to get the project up and running with minimal effort.</w:t>
+      </w:r>
+    </w:p>
+    <w:p>
+      <w:pPr>
+        <w:pStyle w:val="Heading3"/>
+      </w:pPr>
+      <w:r>
         <w:t>Requirements for Installation</w:t>
       </w:r>
       <w:bookmarkEnd w:id="9"/>
@@ -4367,6 +4500,21 @@
           <w:numId w:val="4"/>
         </w:numPr>
       </w:pPr>
+      <w:r>
+        <w:t>Supporting JARs</w:t>
+      </w:r>
+    </w:p>
+    <w:p>
+      <w:pPr>
+        <w:pStyle w:val="ListParagraph"/>
+        <w:numPr>
+          <w:ilvl w:val="1"/>
+          <w:numId w:val="4"/>
+        </w:numPr>
+      </w:pPr>
+      <w:r>
+        <w:t xml:space="preserve">INCLUDED: </w:t>
+      </w:r>
       <w:hyperlink r:id="rId13" w:history="1">
         <w:proofErr w:type="spellStart"/>
         <w:r>
@@ -4408,14 +4556,64 @@
       <w:pPr>
         <w:pStyle w:val="ListParagraph"/>
         <w:numPr>
-          <w:ilvl w:val="0"/>
+          <w:ilvl w:val="1"/>
           <w:numId w:val="4"/>
         </w:numPr>
       </w:pPr>
       <w:r>
+        <w:t xml:space="preserve">INCLUDED: </w:t>
+      </w:r>
+      <w:hyperlink r:id="rId15" w:history="1">
+        <w:proofErr w:type="spellStart"/>
+        <w:r>
+          <w:rPr>
+            <w:rStyle w:val="Hyperlink"/>
+          </w:rPr>
+          <w:t>Qt</w:t>
+        </w:r>
+        <w:proofErr w:type="spellEnd"/>
+        <w:r>
+          <w:rPr>
+            <w:rStyle w:val="Hyperlink"/>
+          </w:rPr>
+          <w:t xml:space="preserve"> Jambi</w:t>
+        </w:r>
+      </w:hyperlink>
+      <w:r>
+        <w:t xml:space="preserve"> (</w:t>
+      </w:r>
+      <w:proofErr w:type="spellStart"/>
+      <w:r>
+        <w:t>Qt</w:t>
+      </w:r>
+      <w:proofErr w:type="spellEnd"/>
+      <w:r>
+        <w:t xml:space="preserve"> for Java) for the Part Tile Browser example.  Just adding the </w:t>
+      </w:r>
+      <w:hyperlink r:id="rId16" w:history="1">
+        <w:r>
+          <w:rPr>
+            <w:rStyle w:val="Hyperlink"/>
+          </w:rPr>
+          <w:t>jars</w:t>
+        </w:r>
+      </w:hyperlink>
+      <w:r>
+        <w:t xml:space="preserve"> to the CLASSPATH variable is adequate.</w:t>
+      </w:r>
+    </w:p>
+    <w:p>
+      <w:pPr>
+        <w:pStyle w:val="ListParagraph"/>
+        <w:numPr>
+          <w:ilvl w:val="1"/>
+          <w:numId w:val="4"/>
+        </w:numPr>
+      </w:pPr>
+      <w:r>
         <w:t xml:space="preserve">OPTIONAL: </w:t>
       </w:r>
-      <w:hyperlink r:id="rId15" w:history="1">
+      <w:hyperlink r:id="rId17" w:history="1">
         <w:proofErr w:type="spellStart"/>
         <w:r>
           <w:rPr>
@@ -4428,7 +4626,7 @@
       <w:r>
         <w:t xml:space="preserve"> if the user wants to change the XDL design parser. There is also a </w:t>
       </w:r>
-      <w:hyperlink r:id="rId16" w:history="1">
+      <w:hyperlink r:id="rId18" w:history="1">
         <w:r>
           <w:rPr>
             <w:rStyle w:val="Hyperlink"/>
@@ -4458,69 +4656,13 @@
     </w:p>
     <w:p>
       <w:pPr>
-        <w:pStyle w:val="ListParagraph"/>
-        <w:numPr>
-          <w:ilvl w:val="0"/>
-          <w:numId w:val="4"/>
-        </w:numPr>
-      </w:pPr>
-      <w:r>
-        <w:t xml:space="preserve">OPTIONAL: </w:t>
-      </w:r>
-      <w:hyperlink r:id="rId17" w:history="1">
-        <w:proofErr w:type="spellStart"/>
-        <w:r>
-          <w:rPr>
-            <w:rStyle w:val="Hyperlink"/>
-          </w:rPr>
-          <w:t>Qt</w:t>
-        </w:r>
-        <w:proofErr w:type="spellEnd"/>
-        <w:r>
-          <w:rPr>
-            <w:rStyle w:val="Hyperlink"/>
-          </w:rPr>
-          <w:t xml:space="preserve"> Jambi</w:t>
-        </w:r>
-      </w:hyperlink>
-      <w:r>
-        <w:t xml:space="preserve"> (</w:t>
-      </w:r>
-      <w:proofErr w:type="spellStart"/>
-      <w:r>
-        <w:t>Qt</w:t>
-      </w:r>
-      <w:proofErr w:type="spellEnd"/>
-      <w:r>
-        <w:t xml:space="preserve"> for Java) for </w:t>
-      </w:r>
-      <w:r>
-        <w:t>the Part Tile Browser</w:t>
-      </w:r>
-      <w:r>
-        <w:t xml:space="preserve"> example.  Just adding the </w:t>
-      </w:r>
-      <w:hyperlink r:id="rId18" w:history="1">
-        <w:r>
-          <w:rPr>
-            <w:rStyle w:val="Hyperlink"/>
-          </w:rPr>
-          <w:t>jars</w:t>
-        </w:r>
-      </w:hyperlink>
-      <w:r>
-        <w:t xml:space="preserve"> to the CLASSPATH variable is adequate.</w:t>
-      </w:r>
-    </w:p>
-    <w:p>
-      <w:pPr>
         <w:pStyle w:val="Heading3"/>
       </w:pPr>
-      <w:bookmarkStart w:id="11" w:name="_Toc269917347"/>
+      <w:bookmarkStart w:id="12" w:name="_Toc269917347"/>
       <w:r>
         <w:t>Steps for Installation</w:t>
       </w:r>
-      <w:bookmarkEnd w:id="11"/>
+      <w:bookmarkEnd w:id="12"/>
     </w:p>
     <w:p>
       <w:pPr>
@@ -4561,7 +4703,21 @@
         <w:t>CLASSPATH</w:t>
       </w:r>
       <w:r>
-        <w:t xml:space="preserve"> environment variable.</w:t>
+        <w:t xml:space="preserve"> environment variable</w:t>
+      </w:r>
+      <w:r>
+        <w:t xml:space="preserve"> and </w:t>
+      </w:r>
+      <w:proofErr w:type="spellStart"/>
+      <w:r>
+        <w:t>Qt</w:t>
+      </w:r>
+      <w:proofErr w:type="spellEnd"/>
+      <w:r>
+        <w:t xml:space="preserve"> Jambi jars as well</w:t>
+      </w:r>
+      <w:r>
+        <w:t>.</w:t>
       </w:r>
     </w:p>
     <w:p>
@@ -4678,6 +4834,7 @@
         </w:numPr>
       </w:pPr>
       <w:r>
+        <w:lastRenderedPageBreak/>
         <w:t xml:space="preserve">Generate the supporting device and enumeration files needed to run the various parts of </w:t>
       </w:r>
       <w:r>
@@ -4986,12 +5143,11 @@
       <w:pPr>
         <w:pStyle w:val="Heading2"/>
       </w:pPr>
-      <w:bookmarkStart w:id="12" w:name="_Toc269917348"/>
-      <w:r>
-        <w:lastRenderedPageBreak/>
+      <w:bookmarkStart w:id="13" w:name="_Toc269917348"/>
+      <w:r>
         <w:t>Overview</w:t>
       </w:r>
-      <w:bookmarkEnd w:id="12"/>
+      <w:bookmarkEnd w:id="13"/>
     </w:p>
     <w:p>
       <w:pPr>
@@ -5375,7 +5531,7 @@
       <w:pPr>
         <w:pStyle w:val="Heading3"/>
       </w:pPr>
-      <w:bookmarkStart w:id="13" w:name="_Toc269917349"/>
+      <w:bookmarkStart w:id="14" w:name="_Toc269917349"/>
       <w:proofErr w:type="gramStart"/>
       <w:r>
         <w:rPr>
@@ -5387,7 +5543,7 @@
       <w:r>
         <w:t xml:space="preserve"> Package</w:t>
       </w:r>
-      <w:bookmarkEnd w:id="13"/>
+      <w:bookmarkEnd w:id="14"/>
     </w:p>
     <w:p>
       <w:pPr>
@@ -5444,6 +5600,7 @@
           <w:noProof/>
           <w:lang w:bidi="ar-SA"/>
         </w:rPr>
+        <w:lastRenderedPageBreak/>
         <w:drawing>
           <wp:inline distT="0" distB="0" distL="0" distR="0" wp14:anchorId="260695E1" wp14:editId="65B09B33">
             <wp:extent cx="6653978" cy="3762375"/>
@@ -5563,7 +5720,6 @@
           <w:noProof/>
           <w:lang w:bidi="ar-SA"/>
         </w:rPr>
-        <w:lastRenderedPageBreak/>
         <w:drawing>
           <wp:inline distT="0" distB="0" distL="0" distR="0" wp14:anchorId="433ED1CA" wp14:editId="5C02F930">
             <wp:extent cx="6572250" cy="4495800"/>
@@ -5682,6 +5838,7 @@
           <w:noProof/>
           <w:lang w:bidi="ar-SA"/>
         </w:rPr>
+        <w:lastRenderedPageBreak/>
         <w:drawing>
           <wp:inline distT="0" distB="0" distL="0" distR="0" wp14:anchorId="791E9939" wp14:editId="25E92A67">
             <wp:extent cx="6585002" cy="3752850"/>
@@ -5792,7 +5949,6 @@
     </w:p>
     <w:p>
       <w:r>
-        <w:lastRenderedPageBreak/>
         <w:br/>
       </w:r>
       <w:r>
@@ -5830,7 +5986,7 @@
       <w:pPr>
         <w:pStyle w:val="Heading3"/>
       </w:pPr>
-      <w:bookmarkStart w:id="14" w:name="_Toc269917350"/>
+      <w:bookmarkStart w:id="15" w:name="_Toc269917350"/>
       <w:proofErr w:type="spellStart"/>
       <w:proofErr w:type="gramStart"/>
       <w:r>
@@ -5844,7 +6000,7 @@
       <w:r>
         <w:t xml:space="preserve"> Package</w:t>
       </w:r>
-      <w:bookmarkEnd w:id="14"/>
+      <w:bookmarkEnd w:id="15"/>
     </w:p>
     <w:p>
       <w:r>
@@ -5892,7 +6048,7 @@
       <w:pPr>
         <w:pStyle w:val="Heading3"/>
       </w:pPr>
-      <w:bookmarkStart w:id="15" w:name="_Toc269917351"/>
+      <w:bookmarkStart w:id="16" w:name="_Toc269917351"/>
       <w:proofErr w:type="gramStart"/>
       <w:r>
         <w:rPr>
@@ -5904,7 +6060,7 @@
       <w:r>
         <w:t xml:space="preserve"> Package</w:t>
       </w:r>
-      <w:bookmarkEnd w:id="15"/>
+      <w:bookmarkEnd w:id="16"/>
     </w:p>
     <w:p>
       <w:r>
@@ -5977,12 +6133,13 @@
       <w:pPr>
         <w:pStyle w:val="Heading3"/>
       </w:pPr>
-      <w:bookmarkStart w:id="16" w:name="_Toc269917352"/>
+      <w:bookmarkStart w:id="17" w:name="_Toc269917352"/>
       <w:proofErr w:type="gramStart"/>
       <w:r>
         <w:rPr>
           <w:rFonts w:ascii="Courier New" w:hAnsi="Courier New" w:cs="Courier New"/>
         </w:rPr>
+        <w:lastRenderedPageBreak/>
         <w:t>e</w:t>
       </w:r>
       <w:r>
@@ -5995,7 +6152,7 @@
       <w:r>
         <w:t xml:space="preserve"> Package</w:t>
       </w:r>
-      <w:bookmarkEnd w:id="16"/>
+      <w:bookmarkEnd w:id="17"/>
     </w:p>
     <w:p>
       <w:r>
@@ -6012,7 +6169,7 @@
       <w:pPr>
         <w:pStyle w:val="Heading3"/>
       </w:pPr>
-      <w:bookmarkStart w:id="17" w:name="_Toc269917353"/>
+      <w:bookmarkStart w:id="18" w:name="_Toc269917353"/>
       <w:proofErr w:type="spellStart"/>
       <w:proofErr w:type="gramStart"/>
       <w:r>
@@ -6032,7 +6189,7 @@
       <w:r>
         <w:t>Package</w:t>
       </w:r>
-      <w:bookmarkEnd w:id="17"/>
+      <w:bookmarkEnd w:id="18"/>
     </w:p>
     <w:p>
       <w:r>
@@ -6062,7 +6219,7 @@
       <w:pPr>
         <w:pStyle w:val="Heading3"/>
       </w:pPr>
-      <w:bookmarkStart w:id="18" w:name="_Toc269917354"/>
+      <w:bookmarkStart w:id="19" w:name="_Toc269917354"/>
       <w:proofErr w:type="gramStart"/>
       <w:r>
         <w:rPr>
@@ -6074,7 +6231,7 @@
       <w:r>
         <w:t xml:space="preserve"> Package</w:t>
       </w:r>
-      <w:bookmarkEnd w:id="18"/>
+      <w:bookmarkEnd w:id="19"/>
     </w:p>
     <w:p>
       <w:r>
@@ -6085,7 +6242,7 @@
       <w:pPr>
         <w:pStyle w:val="Heading3"/>
       </w:pPr>
-      <w:bookmarkStart w:id="19" w:name="_Toc269917355"/>
+      <w:bookmarkStart w:id="20" w:name="_Toc269917355"/>
       <w:proofErr w:type="gramStart"/>
       <w:r>
         <w:rPr>
@@ -6097,7 +6254,7 @@
       <w:r>
         <w:t xml:space="preserve"> Package</w:t>
       </w:r>
-      <w:bookmarkEnd w:id="19"/>
+      <w:bookmarkEnd w:id="20"/>
     </w:p>
     <w:p>
       <w:r>
@@ -6108,7 +6265,7 @@
       <w:pPr>
         <w:pStyle w:val="Heading3"/>
       </w:pPr>
-      <w:bookmarkStart w:id="20" w:name="_Toc269917356"/>
+      <w:bookmarkStart w:id="21" w:name="_Toc269917356"/>
       <w:proofErr w:type="spellStart"/>
       <w:proofErr w:type="gramStart"/>
       <w:r>
@@ -6122,7 +6279,7 @@
       <w:r>
         <w:t xml:space="preserve"> Package</w:t>
       </w:r>
-      <w:bookmarkEnd w:id="20"/>
+      <w:bookmarkEnd w:id="21"/>
     </w:p>
     <w:p>
       <w:r>
@@ -6149,22 +6306,21 @@
       <w:pPr>
         <w:pStyle w:val="Heading2"/>
       </w:pPr>
-      <w:bookmarkStart w:id="21" w:name="_Toc269917357"/>
-      <w:r>
-        <w:lastRenderedPageBreak/>
+      <w:bookmarkStart w:id="22" w:name="_Toc269917357"/>
+      <w:r>
         <w:t>Examples</w:t>
       </w:r>
-      <w:bookmarkEnd w:id="21"/>
+      <w:bookmarkEnd w:id="22"/>
     </w:p>
     <w:p>
       <w:pPr>
         <w:pStyle w:val="Heading3"/>
       </w:pPr>
-      <w:bookmarkStart w:id="22" w:name="_Toc269917358"/>
+      <w:bookmarkStart w:id="23" w:name="_Toc269917358"/>
       <w:r>
         <w:t>Hello World</w:t>
       </w:r>
-      <w:bookmarkEnd w:id="22"/>
+      <w:bookmarkEnd w:id="23"/>
     </w:p>
     <w:p>
       <w:r>
@@ -7110,6 +7266,7 @@
                 <w:szCs w:val="18"/>
                 <w:lang w:bidi="ar-SA"/>
               </w:rPr>
+              <w:lastRenderedPageBreak/>
               <w:t>public</w:t>
             </w:r>
             <w:r>
@@ -9041,7 +9198,6 @@
                 <w:szCs w:val="18"/>
                 <w:lang w:bidi="ar-SA"/>
               </w:rPr>
-              <w:lastRenderedPageBreak/>
               <w:tab/>
             </w:r>
             <w:r>
@@ -11596,6 +11752,7 @@
                 <w:szCs w:val="18"/>
                 <w:lang w:bidi="ar-SA"/>
               </w:rPr>
+              <w:lastRenderedPageBreak/>
               <w:tab/>
             </w:r>
             <w:r>
@@ -13703,12 +13860,12 @@
       <w:pPr>
         <w:pStyle w:val="Heading3"/>
       </w:pPr>
-      <w:bookmarkStart w:id="23" w:name="_Toc269917359"/>
+      <w:bookmarkStart w:id="24" w:name="_Toc269917359"/>
       <w:r>
         <w:lastRenderedPageBreak/>
         <w:t>Hand Router</w:t>
       </w:r>
-      <w:bookmarkEnd w:id="23"/>
+      <w:bookmarkEnd w:id="24"/>
     </w:p>
     <w:p>
       <w:r>
@@ -13725,11 +13882,11 @@
       <w:pPr>
         <w:pStyle w:val="Heading3"/>
       </w:pPr>
-      <w:bookmarkStart w:id="24" w:name="_Toc269917360"/>
+      <w:bookmarkStart w:id="25" w:name="_Toc269917360"/>
       <w:r>
         <w:t>Part Tile Browser</w:t>
       </w:r>
-      <w:bookmarkEnd w:id="24"/>
+      <w:bookmarkEnd w:id="25"/>
     </w:p>
     <w:p>
       <w:r>
@@ -13808,6 +13965,7 @@
           <w:noProof/>
           <w:lang w:bidi="ar-SA"/>
         </w:rPr>
+        <w:lastRenderedPageBreak/>
         <w:drawing>
           <wp:inline distT="0" distB="0" distL="0" distR="0" wp14:anchorId="7D0C6D48" wp14:editId="60C96861">
             <wp:extent cx="6699351" cy="4486275"/>
@@ -13912,24 +14070,24 @@
       <w:pPr>
         <w:pStyle w:val="Heading1"/>
       </w:pPr>
-      <w:bookmarkStart w:id="25" w:name="_Understanding_XDL"/>
-      <w:bookmarkStart w:id="26" w:name="_Toc269917361"/>
-      <w:bookmarkEnd w:id="25"/>
+      <w:bookmarkStart w:id="26" w:name="_Understanding_XDL"/>
+      <w:bookmarkStart w:id="27" w:name="_Toc269917361"/>
+      <w:bookmarkEnd w:id="26"/>
       <w:r>
         <w:lastRenderedPageBreak/>
         <w:t>Understanding XDL</w:t>
       </w:r>
-      <w:bookmarkEnd w:id="26"/>
+      <w:bookmarkEnd w:id="27"/>
     </w:p>
     <w:p>
       <w:pPr>
         <w:pStyle w:val="Heading2"/>
       </w:pPr>
-      <w:bookmarkStart w:id="27" w:name="_Toc269917362"/>
+      <w:bookmarkStart w:id="28" w:name="_Toc269917362"/>
       <w:r>
         <w:t>What is XDL?</w:t>
       </w:r>
-      <w:bookmarkEnd w:id="27"/>
+      <w:bookmarkEnd w:id="28"/>
     </w:p>
     <w:p>
       <w:r>
@@ -14421,11 +14579,11 @@
       <w:pPr>
         <w:pStyle w:val="Heading2"/>
       </w:pPr>
-      <w:bookmarkStart w:id="28" w:name="_Toc269917363"/>
+      <w:bookmarkStart w:id="29" w:name="_Toc269917363"/>
       <w:r>
         <w:t>Basic Syntax of XDL Files</w:t>
       </w:r>
-      <w:bookmarkEnd w:id="28"/>
+      <w:bookmarkEnd w:id="29"/>
     </w:p>
     <w:p>
       <w:r>
@@ -14445,11 +14603,11 @@
       <w:pPr>
         <w:pStyle w:val="Heading3"/>
       </w:pPr>
-      <w:bookmarkStart w:id="29" w:name="_Toc269917364"/>
+      <w:bookmarkStart w:id="30" w:name="_Toc269917364"/>
       <w:r>
         <w:t>Design Statement</w:t>
       </w:r>
-      <w:bookmarkEnd w:id="29"/>
+      <w:bookmarkEnd w:id="30"/>
     </w:p>
     <w:p>
       <w:pPr>
@@ -15877,14 +16035,14 @@
       <w:pPr>
         <w:pStyle w:val="Heading3"/>
       </w:pPr>
-      <w:bookmarkStart w:id="30" w:name="_Toc269917365"/>
+      <w:bookmarkStart w:id="31" w:name="_Toc269917365"/>
       <w:r>
         <w:t>M</w:t>
       </w:r>
       <w:r>
         <w:t>odule Statement</w:t>
       </w:r>
-      <w:bookmarkEnd w:id="30"/>
+      <w:bookmarkEnd w:id="31"/>
     </w:p>
     <w:p>
       <w:pPr>
@@ -18206,11 +18364,11 @@
       <w:pPr>
         <w:pStyle w:val="Heading3"/>
       </w:pPr>
-      <w:bookmarkStart w:id="31" w:name="_Toc269917366"/>
+      <w:bookmarkStart w:id="32" w:name="_Toc269917366"/>
       <w:r>
         <w:t>Instance Statement</w:t>
       </w:r>
-      <w:bookmarkEnd w:id="31"/>
+      <w:bookmarkEnd w:id="32"/>
     </w:p>
     <w:p>
       <w:r>
@@ -18739,11 +18897,11 @@
       <w:pPr>
         <w:pStyle w:val="Heading3"/>
       </w:pPr>
-      <w:bookmarkStart w:id="32" w:name="_Toc269917367"/>
+      <w:bookmarkStart w:id="33" w:name="_Toc269917367"/>
       <w:r>
         <w:t>Net Statement</w:t>
       </w:r>
-      <w:bookmarkEnd w:id="32"/>
+      <w:bookmarkEnd w:id="33"/>
     </w:p>
     <w:p>
       <w:r>
@@ -19851,13 +20009,13 @@
       <w:pPr>
         <w:pStyle w:val="Heading2"/>
       </w:pPr>
-      <w:bookmarkStart w:id="33" w:name="_Basic_Syntax_of"/>
-      <w:bookmarkStart w:id="34" w:name="_Toc269917368"/>
-      <w:bookmarkEnd w:id="33"/>
+      <w:bookmarkStart w:id="34" w:name="_Basic_Syntax_of"/>
+      <w:bookmarkStart w:id="35" w:name="_Toc269917368"/>
+      <w:bookmarkEnd w:id="34"/>
       <w:r>
         <w:t>Basic Syntax of XDLRC Files</w:t>
       </w:r>
-      <w:bookmarkEnd w:id="34"/>
+      <w:bookmarkEnd w:id="35"/>
     </w:p>
     <w:p>
       <w:r>
@@ -19883,193 +20041,9 @@
       <w:pPr>
         <w:pStyle w:val="Heading3"/>
       </w:pPr>
-      <w:bookmarkStart w:id="35" w:name="_Toc269917369"/>
+      <w:bookmarkStart w:id="36" w:name="_Toc269917369"/>
       <w:r>
         <w:t>Tiles</w:t>
-      </w:r>
-      <w:bookmarkEnd w:id="35"/>
-    </w:p>
-    <w:tbl>
-      <w:tblPr>
-        <w:tblStyle w:val="TableGrid"/>
-        <w:tblpPr w:leftFromText="180" w:rightFromText="180" w:vertAnchor="text" w:horzAnchor="margin" w:tblpY="94"/>
-        <w:tblW w:w="0" w:type="auto"/>
-        <w:tblLook w:val="04A0" w:firstRow="1" w:lastRow="0" w:firstColumn="1" w:lastColumn="0" w:noHBand="0" w:noVBand="1"/>
-      </w:tblPr>
-      <w:tblGrid>
-        <w:gridCol w:w="11016"/>
-      </w:tblGrid>
-      <w:tr>
-        <w:tc>
-          <w:tcPr>
-            <w:tcW w:w="11016" w:type="dxa"/>
-          </w:tcPr>
-          <w:p>
-            <w:pPr>
-              <w:rPr>
-                <w:rFonts w:ascii="Courier New" w:hAnsi="Courier New" w:cs="Courier New"/>
-              </w:rPr>
-            </w:pPr>
-            <w:r>
-              <w:rPr>
-                <w:rFonts w:ascii="Courier New" w:hAnsi="Courier New" w:cs="Courier New"/>
-              </w:rPr>
-              <w:t># Example of an XDLRC tile declaration</w:t>
-            </w:r>
-          </w:p>
-          <w:p>
-            <w:pPr>
-              <w:rPr>
-                <w:rFonts w:ascii="Courier New" w:hAnsi="Courier New" w:cs="Courier New"/>
-              </w:rPr>
-            </w:pPr>
-            <w:r>
-              <w:rPr>
-                <w:rFonts w:ascii="Courier New" w:hAnsi="Courier New" w:cs="Courier New"/>
-              </w:rPr>
-              <w:tab/>
-              <w:t>(tile 1 14 CLB_X6Y63 CLB 4</w:t>
-            </w:r>
-          </w:p>
-          <w:p>
-            <w:pPr>
-              <w:rPr>
-                <w:rFonts w:ascii="Courier New" w:hAnsi="Courier New" w:cs="Courier New"/>
-              </w:rPr>
-            </w:pPr>
-            <w:r>
-              <w:rPr>
-                <w:rFonts w:ascii="Courier New" w:hAnsi="Courier New" w:cs="Courier New"/>
-              </w:rPr>
-              <w:t>…</w:t>
-            </w:r>
-          </w:p>
-          <w:p>
-            <w:pPr>
-              <w:rPr>
-                <w:rFonts w:ascii="Courier New" w:hAnsi="Courier New" w:cs="Courier New"/>
-              </w:rPr>
-            </w:pPr>
-            <w:r>
-              <w:rPr>
-                <w:rFonts w:ascii="Courier New" w:hAnsi="Courier New" w:cs="Courier New"/>
-              </w:rPr>
-              <w:tab/>
-            </w:r>
-            <w:r>
-              <w:rPr>
-                <w:rFonts w:ascii="Courier New" w:hAnsi="Courier New" w:cs="Courier New"/>
-              </w:rPr>
-              <w:tab/>
-              <w:t>(</w:t>
-            </w:r>
-            <w:proofErr w:type="spellStart"/>
-            <w:r>
-              <w:rPr>
-                <w:rFonts w:ascii="Courier New" w:hAnsi="Courier New" w:cs="Courier New"/>
-              </w:rPr>
-              <w:t>tile_summary</w:t>
-            </w:r>
-            <w:proofErr w:type="spellEnd"/>
-            <w:r>
-              <w:rPr>
-                <w:rFonts w:ascii="Courier New" w:hAnsi="Courier New" w:cs="Courier New"/>
-              </w:rPr>
-              <w:t xml:space="preserve"> CLB_X6Y63 CLB 122 403 148)</w:t>
-            </w:r>
-          </w:p>
-          <w:p>
-            <w:pPr>
-              <w:rPr>
-                <w:rFonts w:ascii="Courier New" w:hAnsi="Courier New" w:cs="Courier New"/>
-              </w:rPr>
-            </w:pPr>
-            <w:r>
-              <w:rPr>
-                <w:rFonts w:ascii="Courier New" w:hAnsi="Courier New" w:cs="Courier New"/>
-              </w:rPr>
-              <w:tab/>
-            </w:r>
-            <w:r>
-              <w:rPr>
-                <w:rFonts w:ascii="Courier New" w:hAnsi="Courier New" w:cs="Courier New"/>
-              </w:rPr>
-              <w:t>)</w:t>
-            </w:r>
-          </w:p>
-        </w:tc>
-      </w:tr>
-    </w:tbl>
-    <w:p>
-      <w:r>
-        <w:t xml:space="preserve">Tiles (represented in the </w:t>
-      </w:r>
-      <w:proofErr w:type="spellStart"/>
-      <w:r>
-        <w:rPr>
-          <w:rFonts w:ascii="Courier New" w:hAnsi="Courier New" w:cs="Courier New"/>
-        </w:rPr>
-        <w:t>device.Tile</w:t>
-      </w:r>
-      <w:proofErr w:type="spellEnd"/>
-      <w:r>
-        <w:t xml:space="preserve"> class) are the building blocks of Xilinx FPGAs.  Every FPGA is described a</w:t>
-      </w:r>
-      <w:r>
-        <w:t>s</w:t>
-      </w:r>
-      <w:r>
-        <w:t xml:space="preserve"> 2D array or grid of tiles laid out like a checker board</w:t>
-      </w:r>
-      <w:r>
-        <w:t xml:space="preserve"> (this can be seen also in the Part Tile Browser example)</w:t>
-      </w:r>
-      <w:r>
-        <w:t xml:space="preserve">.  Each tile </w:t>
-      </w:r>
-      <w:r>
-        <w:t>is declared with a “</w:t>
-      </w:r>
-      <w:r>
-        <w:rPr>
-          <w:rFonts w:ascii="Courier New" w:hAnsi="Courier New" w:cs="Courier New"/>
-        </w:rPr>
-        <w:t>(tile</w:t>
-      </w:r>
-      <w:r>
-        <w:t xml:space="preserve">” directive as shown </w:t>
-      </w:r>
-      <w:r>
-        <w:t>above</w:t>
-      </w:r>
-      <w:r>
-        <w:t xml:space="preserve"> followed by the unique row and column index of where the tile fits into the grid of tiles found on the FPGA.  The tile declaration also contains a name followed by a type with the final number being the number of primitive sites found within the tile.</w:t>
-      </w:r>
-      <w:r>
-        <w:t xml:space="preserve">  The tile ends with a “</w:t>
-      </w:r>
-      <w:proofErr w:type="spellStart"/>
-      <w:r>
-        <w:rPr>
-          <w:rFonts w:ascii="Courier New" w:hAnsi="Courier New" w:cs="Courier New"/>
-        </w:rPr>
-        <w:t>tile_summary</w:t>
-      </w:r>
-      <w:proofErr w:type="spellEnd"/>
-      <w:r>
-        <w:t>” statement repeating the name and type with some other numbered statistics.</w:t>
-      </w:r>
-      <w:r>
-        <w:t xml:space="preserve">  Tiles can contain three different sub components, primitive sites, wires, and PIPs.</w:t>
-      </w:r>
-    </w:p>
-    <w:p>
-      <w:pPr>
-        <w:pStyle w:val="Heading3"/>
-      </w:pPr>
-      <w:bookmarkStart w:id="36" w:name="_Toc269917370"/>
-      <w:r>
-        <w:t>Primitive Sites</w:t>
       </w:r>
       <w:bookmarkEnd w:id="36"/>
     </w:p>
@@ -20098,7 +20072,7 @@
               <w:rPr>
                 <w:rFonts w:ascii="Courier New" w:hAnsi="Courier New" w:cs="Courier New"/>
               </w:rPr>
-              <w:t># Example of an XDLRC primitive site declaration</w:t>
+              <w:t># Example of an XDLRC tile declaration</w:t>
             </w:r>
           </w:p>
           <w:p>
@@ -20112,27 +20086,7 @@
                 <w:rFonts w:ascii="Courier New" w:hAnsi="Courier New" w:cs="Courier New"/>
               </w:rPr>
               <w:tab/>
-            </w:r>
-            <w:r>
-              <w:rPr>
-                <w:rFonts w:ascii="Courier New" w:hAnsi="Courier New" w:cs="Courier New"/>
-              </w:rPr>
-              <w:tab/>
-              <w:t>(</w:t>
-            </w:r>
-            <w:proofErr w:type="spellStart"/>
-            <w:r>
-              <w:rPr>
-                <w:rFonts w:ascii="Courier New" w:hAnsi="Courier New" w:cs="Courier New"/>
-              </w:rPr>
-              <w:t>primitive_site</w:t>
-            </w:r>
-            <w:proofErr w:type="spellEnd"/>
-            <w:r>
-              <w:rPr>
-                <w:rFonts w:ascii="Courier New" w:hAnsi="Courier New" w:cs="Courier New"/>
-              </w:rPr>
-              <w:t xml:space="preserve"> SLICE_X9Y127 SLICEL internal 27</w:t>
+              <w:t>(tile 1 14 CLB_X6Y63 CLB 4</w:t>
             </w:r>
           </w:p>
           <w:p>
@@ -20145,34 +20099,7 @@
               <w:rPr>
                 <w:rFonts w:ascii="Courier New" w:hAnsi="Courier New" w:cs="Courier New"/>
               </w:rPr>
-              <w:tab/>
-            </w:r>
-            <w:r>
-              <w:rPr>
-                <w:rFonts w:ascii="Courier New" w:hAnsi="Courier New" w:cs="Courier New"/>
-              </w:rPr>
-              <w:tab/>
-            </w:r>
-            <w:r>
-              <w:rPr>
-                <w:rFonts w:ascii="Courier New" w:hAnsi="Courier New" w:cs="Courier New"/>
-              </w:rPr>
-              <w:tab/>
-              <w:t>(</w:t>
-            </w:r>
-            <w:proofErr w:type="spellStart"/>
-            <w:r>
-              <w:rPr>
-                <w:rFonts w:ascii="Courier New" w:hAnsi="Courier New" w:cs="Courier New"/>
-              </w:rPr>
-              <w:t>pinwire</w:t>
-            </w:r>
-            <w:proofErr w:type="spellEnd"/>
-            <w:r>
-              <w:rPr>
-                <w:rFonts w:ascii="Courier New" w:hAnsi="Courier New" w:cs="Courier New"/>
-              </w:rPr>
-              <w:t xml:space="preserve"> BX input BX_PINWIRE3)</w:t>
+              <w:t>…</w:t>
             </w:r>
           </w:p>
           <w:p>
@@ -20192,12 +20119,6 @@
                 <w:rFonts w:ascii="Courier New" w:hAnsi="Courier New" w:cs="Courier New"/>
               </w:rPr>
               <w:tab/>
-            </w:r>
-            <w:r>
-              <w:rPr>
-                <w:rFonts w:ascii="Courier New" w:hAnsi="Courier New" w:cs="Courier New"/>
-              </w:rPr>
-              <w:tab/>
               <w:t>(</w:t>
             </w:r>
             <w:proofErr w:type="spellStart"/>
@@ -20205,14 +20126,14 @@
               <w:rPr>
                 <w:rFonts w:ascii="Courier New" w:hAnsi="Courier New" w:cs="Courier New"/>
               </w:rPr>
-              <w:t>pinwire</w:t>
+              <w:t>tile_summary</w:t>
             </w:r>
             <w:proofErr w:type="spellEnd"/>
             <w:r>
               <w:rPr>
                 <w:rFonts w:ascii="Courier New" w:hAnsi="Courier New" w:cs="Courier New"/>
               </w:rPr>
-              <w:t xml:space="preserve"> BY input BY_PINWIRE3)</w:t>
+              <w:t xml:space="preserve"> CLB_X6Y63 CLB 122 403 148)</w:t>
             </w:r>
           </w:p>
           <w:p>
@@ -20231,402 +20152,82 @@
               <w:rPr>
                 <w:rFonts w:ascii="Courier New" w:hAnsi="Courier New" w:cs="Courier New"/>
               </w:rPr>
-              <w:tab/>
-            </w:r>
-            <w:r>
-              <w:rPr>
-                <w:rFonts w:ascii="Courier New" w:hAnsi="Courier New" w:cs="Courier New"/>
-              </w:rPr>
-              <w:tab/>
-              <w:t>(</w:t>
-            </w:r>
-            <w:proofErr w:type="spellStart"/>
-            <w:r>
-              <w:rPr>
-                <w:rFonts w:ascii="Courier New" w:hAnsi="Courier New" w:cs="Courier New"/>
-              </w:rPr>
-              <w:t>pinwire</w:t>
-            </w:r>
-            <w:proofErr w:type="spellEnd"/>
-            <w:r>
-              <w:rPr>
-                <w:rFonts w:ascii="Courier New" w:hAnsi="Courier New" w:cs="Courier New"/>
-              </w:rPr>
-              <w:t xml:space="preserve"> CE input CE_PINWIRE3)</w:t>
-            </w:r>
-          </w:p>
-          <w:p>
-            <w:pPr>
-              <w:rPr>
-                <w:rFonts w:ascii="Courier New" w:hAnsi="Courier New" w:cs="Courier New"/>
-              </w:rPr>
-            </w:pPr>
-            <w:r>
-              <w:rPr>
-                <w:rFonts w:ascii="Courier New" w:hAnsi="Courier New" w:cs="Courier New"/>
-              </w:rPr>
-              <w:tab/>
-            </w:r>
-            <w:r>
-              <w:rPr>
-                <w:rFonts w:ascii="Courier New" w:hAnsi="Courier New" w:cs="Courier New"/>
-              </w:rPr>
-              <w:tab/>
-            </w:r>
-            <w:r>
-              <w:rPr>
-                <w:rFonts w:ascii="Courier New" w:hAnsi="Courier New" w:cs="Courier New"/>
-              </w:rPr>
-              <w:tab/>
-            </w:r>
-            <w:r>
-              <w:rPr>
-                <w:rFonts w:ascii="Courier New" w:hAnsi="Courier New" w:cs="Courier New"/>
-              </w:rPr>
-              <w:t>…</w:t>
-            </w:r>
-          </w:p>
-          <w:p>
-            <w:pPr>
-              <w:rPr>
-                <w:rFonts w:ascii="Courier New" w:hAnsi="Courier New" w:cs="Courier New"/>
-              </w:rPr>
-            </w:pPr>
-            <w:r>
-              <w:rPr>
-                <w:rFonts w:ascii="Courier New" w:hAnsi="Courier New" w:cs="Courier New"/>
-              </w:rPr>
-              <w:tab/>
-            </w:r>
-            <w:r>
-              <w:rPr>
-                <w:rFonts w:ascii="Courier New" w:hAnsi="Courier New" w:cs="Courier New"/>
-              </w:rPr>
-              <w:tab/>
-            </w:r>
-            <w:r>
-              <w:rPr>
-                <w:rFonts w:ascii="Courier New" w:hAnsi="Courier New" w:cs="Courier New"/>
-              </w:rPr>
-              <w:tab/>
-              <w:t>(</w:t>
-            </w:r>
-            <w:proofErr w:type="spellStart"/>
-            <w:r>
-              <w:rPr>
-                <w:rFonts w:ascii="Courier New" w:hAnsi="Courier New" w:cs="Courier New"/>
-              </w:rPr>
-              <w:t>pinwire</w:t>
-            </w:r>
-            <w:proofErr w:type="spellEnd"/>
-            <w:r>
-              <w:rPr>
-                <w:rFonts w:ascii="Courier New" w:hAnsi="Courier New" w:cs="Courier New"/>
-              </w:rPr>
-              <w:t xml:space="preserve"> XMUX output XMUX_PINWIRE3)</w:t>
-            </w:r>
-          </w:p>
-          <w:p>
-            <w:pPr>
-              <w:rPr>
-                <w:rFonts w:ascii="Courier New" w:hAnsi="Courier New" w:cs="Courier New"/>
-              </w:rPr>
-            </w:pPr>
-            <w:r>
-              <w:rPr>
-                <w:rFonts w:ascii="Courier New" w:hAnsi="Courier New" w:cs="Courier New"/>
-              </w:rPr>
-              <w:tab/>
-            </w:r>
-            <w:r>
-              <w:rPr>
-                <w:rFonts w:ascii="Courier New" w:hAnsi="Courier New" w:cs="Courier New"/>
-              </w:rPr>
-              <w:tab/>
               <w:t>)</w:t>
             </w:r>
           </w:p>
         </w:tc>
       </w:tr>
     </w:tbl>
-    <w:p/>
-    <w:p/>
     <w:p>
       <w:r>
-        <w:lastRenderedPageBreak/>
-        <w:t>Primitive sites</w:t>
-      </w:r>
-      <w:r>
-        <w:t xml:space="preserve"> (represented in the </w:t>
+        <w:t xml:space="preserve">Tiles (represented in the </w:t>
       </w:r>
       <w:proofErr w:type="spellStart"/>
       <w:r>
         <w:rPr>
           <w:rFonts w:ascii="Courier New" w:hAnsi="Courier New" w:cs="Courier New"/>
         </w:rPr>
-        <w:t>device.PrimitiveSite</w:t>
+        <w:t>device.Tile</w:t>
       </w:r>
       <w:proofErr w:type="spellEnd"/>
       <w:r>
-        <w:t xml:space="preserve"> class)</w:t>
-      </w:r>
-      <w:r>
-        <w:t xml:space="preserve"> are declared in tiles.  A primitive site is a location on the FPGA that allows for an instance of that primitive type</w:t>
-      </w:r>
-      <w:r>
-        <w:t xml:space="preserve"> (primitive types are enumerated in the </w:t>
-      </w:r>
-      <w:proofErr w:type="spellStart"/>
+        <w:t xml:space="preserve"> class) are the building blocks of Xilinx FPGAs.  Every FPGA is described a</w:t>
+      </w:r>
+      <w:r>
+        <w:t>s</w:t>
+      </w:r>
+      <w:r>
+        <w:t xml:space="preserve"> 2D array or grid of tiles laid out like a checker board</w:t>
+      </w:r>
+      <w:r>
+        <w:t xml:space="preserve"> (this can be seen also in the Part Tile Browser example)</w:t>
+      </w:r>
+      <w:r>
+        <w:t xml:space="preserve">.  Each tile </w:t>
+      </w:r>
+      <w:r>
+        <w:t>is declared with a “</w:t>
+      </w:r>
       <w:r>
         <w:rPr>
           <w:rFonts w:ascii="Courier New" w:hAnsi="Courier New" w:cs="Courier New"/>
         </w:rPr>
-        <w:t>device.PrimitiveType</w:t>
-      </w:r>
-      <w:proofErr w:type="spellEnd"/>
-      <w:r>
-        <w:t xml:space="preserve"> </w:t>
+        <w:t>(tile</w:t>
+      </w:r>
+      <w:r>
+        <w:t xml:space="preserve">” directive as shown </w:t>
+      </w:r>
+      <w:r>
+        <w:t>above</w:t>
+      </w:r>
+      <w:r>
+        <w:t xml:space="preserve"> followed by the unique row and column index of where the tile fits into the grid of tiles found on the FPGA.  The tile declaration also contains a name followed by a type with the final number being the number of primitive sites found within the tile.</w:t>
+      </w:r>
+      <w:r>
+        <w:t xml:space="preserve">  The tile ends with a “</w:t>
       </w:r>
       <w:proofErr w:type="spellStart"/>
-      <w:r>
-        <w:t>enum</w:t>
-      </w:r>
-      <w:proofErr w:type="spellEnd"/>
-      <w:r>
-        <w:t>)</w:t>
-      </w:r>
-      <w:r>
-        <w:t xml:space="preserve"> to reside.  For example, in the declaration of a SLICEL primitive site above, any SLICEL instance can be placed at that site.  A primitive site has a unique name (</w:t>
-      </w:r>
       <w:r>
         <w:rPr>
           <w:rFonts w:ascii="Courier New" w:hAnsi="Courier New" w:cs="Courier New"/>
         </w:rPr>
-        <w:t>SLICE_X9Y127</w:t>
-      </w:r>
-      <w:r>
-        <w:t>) and type (</w:t>
-      </w:r>
-      <w:r>
-        <w:rPr>
-          <w:rFonts w:ascii="Courier New" w:hAnsi="Courier New" w:cs="Courier New"/>
-        </w:rPr>
-        <w:t>SLICEL</w:t>
-      </w:r>
-      <w:r>
-        <w:t xml:space="preserve">).  However, in some cases, more than one primitive type is compatible with a given primitive site.  One example of this is the primitive type SLICEM (Virtex 4 slices that </w:t>
-      </w:r>
-      <w:r>
-        <w:t>contain RAM functionality in the LUT among other enhancements to the SLICEL type) is a superset of SLICEL functionality.  Therefore, a SLICEL primitive instance can be placed in a SLICEM primitive site.</w:t>
-      </w:r>
-      <w:r>
-        <w:t xml:space="preserve">  RapidSmith allows the developer to determine if a give site is compatible in the </w:t>
-      </w:r>
-      <w:proofErr w:type="spellStart"/>
-      <w:r>
-        <w:rPr>
-          <w:rFonts w:ascii="Courier New" w:hAnsi="Courier New" w:cs="Courier New"/>
-        </w:rPr>
-        <w:t>device.PrimtiveSite</w:t>
+        <w:t>tile_summary</w:t>
       </w:r>
       <w:proofErr w:type="spellEnd"/>
       <w:r>
-        <w:t xml:space="preserve"> class using the method </w:t>
-      </w:r>
-      <w:proofErr w:type="spellStart"/>
-      <w:proofErr w:type="gramStart"/>
-      <w:r>
-        <w:rPr>
-          <w:rFonts w:ascii="Courier New" w:hAnsi="Courier New" w:cs="Courier New"/>
-        </w:rPr>
-        <w:t>isCompatiblePrimitiveType</w:t>
-      </w:r>
-      <w:proofErr w:type="spellEnd"/>
-      <w:r>
-        <w:rPr>
-          <w:rFonts w:ascii="Courier New" w:hAnsi="Courier New" w:cs="Courier New"/>
-        </w:rPr>
-        <w:t>(</w:t>
-      </w:r>
-      <w:proofErr w:type="spellStart"/>
-      <w:proofErr w:type="gramEnd"/>
-      <w:r>
-        <w:rPr>
-          <w:rFonts w:ascii="Courier New" w:hAnsi="Courier New" w:cs="Courier New"/>
-        </w:rPr>
-        <w:t>PrimitiveType</w:t>
-      </w:r>
-      <w:proofErr w:type="spellEnd"/>
-      <w:r>
-        <w:rPr>
-          <w:rFonts w:ascii="Courier New" w:hAnsi="Courier New" w:cs="Courier New"/>
-        </w:rPr>
-        <w:t xml:space="preserve"> </w:t>
-      </w:r>
-      <w:proofErr w:type="spellStart"/>
-      <w:r>
-        <w:rPr>
-          <w:rFonts w:ascii="Courier New" w:hAnsi="Courier New" w:cs="Courier New"/>
-        </w:rPr>
-        <w:t>otherType</w:t>
-      </w:r>
-      <w:proofErr w:type="spellEnd"/>
-      <w:r>
-        <w:rPr>
-          <w:rFonts w:ascii="Courier New" w:hAnsi="Courier New" w:cs="Courier New"/>
-        </w:rPr>
-        <w:t>)</w:t>
-      </w:r>
-      <w:r>
-        <w:t>.</w:t>
-      </w:r>
-    </w:p>
-    <w:p/>
-    <w:p>
-      <w:pPr>
-        <w:rPr>
-          <w:rFonts w:cstheme="minorHAnsi"/>
-        </w:rPr>
-      </w:pPr>
-      <w:r>
-        <w:t xml:space="preserve">Primitive site declarations in XDLRC also contain a list of </w:t>
-      </w:r>
-      <w:proofErr w:type="spellStart"/>
-      <w:r>
-        <w:t>pinwires</w:t>
-      </w:r>
-      <w:proofErr w:type="spellEnd"/>
-      <w:r>
-        <w:t xml:space="preserve"> which describe the name and direction of pins on the primitive site.  </w:t>
-      </w:r>
-      <w:r>
-        <w:t xml:space="preserve">The first </w:t>
-      </w:r>
-      <w:proofErr w:type="spellStart"/>
-      <w:r>
-        <w:t>pinwire</w:t>
-      </w:r>
-      <w:proofErr w:type="spellEnd"/>
-      <w:r>
-        <w:t xml:space="preserve"> declared in the example above is the </w:t>
-      </w:r>
-      <w:r>
-        <w:rPr>
-          <w:rFonts w:ascii="Courier New" w:hAnsi="Courier New" w:cs="Courier New"/>
-        </w:rPr>
-        <w:t>BX</w:t>
-      </w:r>
-      <w:r>
-        <w:t xml:space="preserve"> input pin which is the internal name to the SLICEL primitive site. </w:t>
-      </w:r>
-      <w:proofErr w:type="spellStart"/>
-      <w:r>
-        <w:t>Pinwires</w:t>
-      </w:r>
-      <w:proofErr w:type="spellEnd"/>
-      <w:r>
-        <w:t xml:space="preserve"> have an external name as well to differentiate the multiple primitive sites that may be present in the same tile.  In this case, </w:t>
-      </w:r>
-      <w:r>
-        <w:rPr>
-          <w:rFonts w:ascii="Courier New" w:hAnsi="Courier New" w:cs="Courier New"/>
-        </w:rPr>
-        <w:t>BX</w:t>
-      </w:r>
-      <w:r>
-        <w:t xml:space="preserve"> of </w:t>
-      </w:r>
-      <w:r>
-        <w:rPr>
-          <w:rFonts w:ascii="Courier New" w:hAnsi="Courier New" w:cs="Courier New"/>
-        </w:rPr>
-        <w:t>SLICE_X9Y127</w:t>
-      </w:r>
-      <w:r>
-        <w:t xml:space="preserve"> has the external name </w:t>
-      </w:r>
-      <w:r>
-        <w:rPr>
-          <w:rFonts w:ascii="Courier New" w:hAnsi="Courier New" w:cs="Courier New"/>
-        </w:rPr>
-        <w:t>BX_PINWIRE3</w:t>
-      </w:r>
-      <w:r>
-        <w:rPr>
-          <w:rFonts w:cstheme="minorHAnsi"/>
-        </w:rPr>
-        <w:t>.</w:t>
-      </w:r>
-      <w:r>
-        <w:rPr>
-          <w:rFonts w:cstheme="minorHAnsi"/>
-        </w:rPr>
-        <w:t xml:space="preserve">  RapidSmith provides mechanisms to translate between these two names in the </w:t>
-      </w:r>
-      <w:proofErr w:type="spellStart"/>
-      <w:r>
-        <w:rPr>
-          <w:rFonts w:ascii="Courier New" w:hAnsi="Courier New" w:cs="Courier New"/>
-        </w:rPr>
-        <w:t>device.PrimitiveSite</w:t>
-      </w:r>
-      <w:proofErr w:type="spellEnd"/>
-      <w:r>
-        <w:rPr>
-          <w:rFonts w:cstheme="minorHAnsi"/>
-        </w:rPr>
-        <w:t xml:space="preserve"> class with the method </w:t>
-      </w:r>
-      <w:proofErr w:type="spellStart"/>
-      <w:proofErr w:type="gramStart"/>
-      <w:r>
-        <w:rPr>
-          <w:rFonts w:ascii="Courier New" w:hAnsi="Courier New" w:cs="Courier New"/>
-        </w:rPr>
-        <w:t>getExternalPinName</w:t>
-      </w:r>
-      <w:proofErr w:type="spellEnd"/>
-      <w:r>
-        <w:rPr>
-          <w:rFonts w:ascii="Courier New" w:hAnsi="Courier New" w:cs="Courier New"/>
-        </w:rPr>
-        <w:t>(</w:t>
-      </w:r>
-      <w:proofErr w:type="gramEnd"/>
-      <w:r>
-        <w:rPr>
-          <w:rFonts w:ascii="Courier New" w:hAnsi="Courier New" w:cs="Courier New"/>
-        </w:rPr>
-        <w:t xml:space="preserve">String </w:t>
-      </w:r>
-      <w:proofErr w:type="spellStart"/>
-      <w:r>
-        <w:rPr>
-          <w:rFonts w:ascii="Courier New" w:hAnsi="Courier New" w:cs="Courier New"/>
-        </w:rPr>
-        <w:t>internalName</w:t>
-      </w:r>
-      <w:proofErr w:type="spellEnd"/>
-      <w:r>
-        <w:rPr>
-          <w:rFonts w:ascii="Courier New" w:hAnsi="Courier New" w:cs="Courier New"/>
-        </w:rPr>
-        <w:t>)</w:t>
-      </w:r>
-      <w:r>
-        <w:rPr>
-          <w:rFonts w:cstheme="minorHAnsi"/>
-        </w:rPr>
-        <w:t>.</w:t>
+        <w:t>” statement repeating the name and type with some other numbered statistics.</w:t>
+      </w:r>
+      <w:r>
+        <w:t xml:space="preserve">  Tiles can contain three different sub components, primitive sites, wires, and PIPs.</w:t>
       </w:r>
     </w:p>
     <w:p>
       <w:pPr>
         <w:pStyle w:val="Heading3"/>
       </w:pPr>
-      <w:bookmarkStart w:id="37" w:name="_Toc269917371"/>
-      <w:r>
-        <w:t>Wire</w:t>
+      <w:bookmarkStart w:id="37" w:name="_Toc269917370"/>
+      <w:r>
+        <w:t>Primitive Sites</w:t>
       </w:r>
       <w:bookmarkEnd w:id="37"/>
     </w:p>
@@ -20655,7 +20256,7 @@
               <w:rPr>
                 <w:rFonts w:ascii="Courier New" w:hAnsi="Courier New" w:cs="Courier New"/>
               </w:rPr>
-              <w:t># Example of an XDLRC wire declaration</w:t>
+              <w:t># Example of an XDLRC primitive site declaration</w:t>
             </w:r>
           </w:p>
           <w:p>
@@ -20675,7 +20276,21 @@
                 <w:rFonts w:ascii="Courier New" w:hAnsi="Courier New" w:cs="Courier New"/>
               </w:rPr>
               <w:tab/>
-              <w:t>(wire E2BEG0 5</w:t>
+              <w:t>(</w:t>
+            </w:r>
+            <w:proofErr w:type="spellStart"/>
+            <w:r>
+              <w:rPr>
+                <w:rFonts w:ascii="Courier New" w:hAnsi="Courier New" w:cs="Courier New"/>
+              </w:rPr>
+              <w:t>primitive_site</w:t>
+            </w:r>
+            <w:proofErr w:type="spellEnd"/>
+            <w:r>
+              <w:rPr>
+                <w:rFonts w:ascii="Courier New" w:hAnsi="Courier New" w:cs="Courier New"/>
+              </w:rPr>
+              <w:t xml:space="preserve"> SLICE_X9Y127 SLICEL internal 27</w:t>
             </w:r>
           </w:p>
           <w:p>
@@ -20701,7 +20316,21 @@
                 <w:rFonts w:ascii="Courier New" w:hAnsi="Courier New" w:cs="Courier New"/>
               </w:rPr>
               <w:tab/>
-              <w:t>(conn CLB_X7Y63 CLB_E2BEG0)</w:t>
+              <w:t>(</w:t>
+            </w:r>
+            <w:proofErr w:type="spellStart"/>
+            <w:r>
+              <w:rPr>
+                <w:rFonts w:ascii="Courier New" w:hAnsi="Courier New" w:cs="Courier New"/>
+              </w:rPr>
+              <w:t>pinwire</w:t>
+            </w:r>
+            <w:proofErr w:type="spellEnd"/>
+            <w:r>
+              <w:rPr>
+                <w:rFonts w:ascii="Courier New" w:hAnsi="Courier New" w:cs="Courier New"/>
+              </w:rPr>
+              <w:t xml:space="preserve"> BX input BX_PINWIRE3)</w:t>
             </w:r>
           </w:p>
           <w:p>
@@ -20727,7 +20356,21 @@
                 <w:rFonts w:ascii="Courier New" w:hAnsi="Courier New" w:cs="Courier New"/>
               </w:rPr>
               <w:tab/>
-              <w:t>(conn INT_X8Y63 E2MID0)</w:t>
+              <w:t>(</w:t>
+            </w:r>
+            <w:proofErr w:type="spellStart"/>
+            <w:r>
+              <w:rPr>
+                <w:rFonts w:ascii="Courier New" w:hAnsi="Courier New" w:cs="Courier New"/>
+              </w:rPr>
+              <w:t>pinwire</w:t>
+            </w:r>
+            <w:proofErr w:type="spellEnd"/>
+            <w:r>
+              <w:rPr>
+                <w:rFonts w:ascii="Courier New" w:hAnsi="Courier New" w:cs="Courier New"/>
+              </w:rPr>
+              <w:t xml:space="preserve"> BY input BY_PINWIRE3)</w:t>
             </w:r>
           </w:p>
           <w:p>
@@ -20753,7 +20396,21 @@
                 <w:rFonts w:ascii="Courier New" w:hAnsi="Courier New" w:cs="Courier New"/>
               </w:rPr>
               <w:tab/>
-              <w:t>(conn CLB_X8Y63 CLB_E2MID0)</w:t>
+              <w:t>(</w:t>
+            </w:r>
+            <w:proofErr w:type="spellStart"/>
+            <w:r>
+              <w:rPr>
+                <w:rFonts w:ascii="Courier New" w:hAnsi="Courier New" w:cs="Courier New"/>
+              </w:rPr>
+              <w:t>pinwire</w:t>
+            </w:r>
+            <w:proofErr w:type="spellEnd"/>
+            <w:r>
+              <w:rPr>
+                <w:rFonts w:ascii="Courier New" w:hAnsi="Courier New" w:cs="Courier New"/>
+              </w:rPr>
+              <w:t xml:space="preserve"> CE input CE_PINWIRE3)</w:t>
             </w:r>
           </w:p>
           <w:p>
@@ -20779,7 +20436,12 @@
                 <w:rFonts w:ascii="Courier New" w:hAnsi="Courier New" w:cs="Courier New"/>
               </w:rPr>
               <w:tab/>
-              <w:t>(conn INT_X9Y63 E2END0)</w:t>
+            </w:r>
+            <w:r>
+              <w:rPr>
+                <w:rFonts w:ascii="Courier New" w:hAnsi="Courier New" w:cs="Courier New"/>
+              </w:rPr>
+              <w:t>…</w:t>
             </w:r>
           </w:p>
           <w:p>
@@ -20805,7 +20467,21 @@
                 <w:rFonts w:ascii="Courier New" w:hAnsi="Courier New" w:cs="Courier New"/>
               </w:rPr>
               <w:tab/>
-              <w:t>(conn INT_X9Y62 E2END_S0)</w:t>
+              <w:t>(</w:t>
+            </w:r>
+            <w:proofErr w:type="spellStart"/>
+            <w:r>
+              <w:rPr>
+                <w:rFonts w:ascii="Courier New" w:hAnsi="Courier New" w:cs="Courier New"/>
+              </w:rPr>
+              <w:t>pinwire</w:t>
+            </w:r>
+            <w:proofErr w:type="spellEnd"/>
+            <w:r>
+              <w:rPr>
+                <w:rFonts w:ascii="Courier New" w:hAnsi="Courier New" w:cs="Courier New"/>
+              </w:rPr>
+              <w:t xml:space="preserve"> XMUX output XMUX_PINWIRE3)</w:t>
             </w:r>
           </w:p>
           <w:p>
@@ -20831,103 +20507,284 @@
         </w:tc>
       </w:tr>
     </w:tbl>
+    <w:p/>
+    <w:p/>
     <w:p>
       <w:r>
-        <w:t xml:space="preserve">A wire as declared in XDLRC is a routing resource that exists in the tile that may have zero or more connections leaving the tile.  In the example above, the wire </w:t>
-      </w:r>
+        <w:lastRenderedPageBreak/>
+        <w:t>Primitive sites</w:t>
+      </w:r>
+      <w:r>
+        <w:t xml:space="preserve"> (represented in the </w:t>
+      </w:r>
+      <w:proofErr w:type="spellStart"/>
       <w:r>
         <w:rPr>
           <w:rFonts w:ascii="Courier New" w:hAnsi="Courier New" w:cs="Courier New"/>
         </w:rPr>
-        <w:t>E2BEG0</w:t>
-      </w:r>
-      <w:r>
-        <w:t xml:space="preserve"> connected to 5 other neighboring tiles.  These connections (denoted by ‘conn’) are described using the unique tile name and wire name of that tile to denote connectivity.  These connections are not programmable, but hard wired into the FPGA.</w:t>
-      </w:r>
-      <w:r>
-        <w:t xml:space="preserve">  Inter-tile connections are not programmable, however, intra-tile connections (PIPs, see below) are.</w:t>
-      </w:r>
-      <w:r>
-        <w:t xml:space="preserve">  RapidSmith must represent the routing resources of Xilinx FPGAs very carefully as a significant fraction of the FPGA description is routing.  Therefore, the wire names (such as </w:t>
-      </w:r>
-      <w:proofErr w:type="gramStart"/>
+        <w:t>device.PrimitiveSite</w:t>
+      </w:r>
+      <w:proofErr w:type="spellEnd"/>
+      <w:r>
+        <w:t xml:space="preserve"> class)</w:t>
+      </w:r>
+      <w:r>
+        <w:t xml:space="preserve"> are declared in tiles.  A primitive site is a location on the FPGA that allows for an instance of that primitive type</w:t>
+      </w:r>
+      <w:r>
+        <w:t xml:space="preserve"> (primitive types are enumerated in the </w:t>
+      </w:r>
+      <w:proofErr w:type="spellStart"/>
       <w:r>
         <w:rPr>
           <w:rFonts w:ascii="Courier New" w:hAnsi="Courier New" w:cs="Courier New"/>
         </w:rPr>
-        <w:t>E2BEG0</w:t>
-      </w:r>
-      <w:r>
-        <w:t>, …)</w:t>
-      </w:r>
-      <w:proofErr w:type="gramEnd"/>
-      <w:r>
-        <w:t xml:space="preserve"> are enumerated into integers or Java primitive </w:t>
+        <w:t>device.PrimitiveType</w:t>
+      </w:r>
+      <w:proofErr w:type="spellEnd"/>
+      <w:r>
+        <w:t xml:space="preserve"> </w:t>
       </w:r>
       <w:proofErr w:type="spellStart"/>
+      <w:r>
+        <w:t>enum</w:t>
+      </w:r>
+      <w:proofErr w:type="spellEnd"/>
+      <w:r>
+        <w:t>)</w:t>
+      </w:r>
+      <w:r>
+        <w:t xml:space="preserve"> to reside.  For example, in the declaration of a SLICEL primitive site above, any SLICEL instance can be placed at that site.  A primitive site has a unique name (</w:t>
+      </w:r>
       <w:r>
         <w:rPr>
           <w:rFonts w:ascii="Courier New" w:hAnsi="Courier New" w:cs="Courier New"/>
         </w:rPr>
-        <w:t>int</w:t>
-      </w:r>
-      <w:proofErr w:type="spellEnd"/>
-      <w:r>
-        <w:t xml:space="preserve"> data types using the </w:t>
-      </w:r>
-      <w:proofErr w:type="spellStart"/>
+        <w:t>SLICE_X9Y127</w:t>
+      </w:r>
+      <w:r>
+        <w:t>) and type (</w:t>
+      </w:r>
       <w:r>
         <w:rPr>
           <w:rFonts w:ascii="Courier New" w:hAnsi="Courier New" w:cs="Courier New"/>
         </w:rPr>
-        <w:t>device.WireEnumerator</w:t>
-      </w:r>
-      <w:proofErr w:type="spellEnd"/>
-      <w:r>
-        <w:t xml:space="preserve"> class.  The </w:t>
+        <w:t>SLICEL</w:t>
+      </w:r>
+      <w:r>
+        <w:t xml:space="preserve">).  However, in some cases, more than one primitive type is compatible with a given primitive site.  One example of this is the primitive type SLICEM (Virtex 4 slices that </w:t>
+      </w:r>
+      <w:r>
+        <w:t>contain RAM functionality in the LUT among other enhancements to the SLICEL type) is a superset of SLICEL functionality.  Therefore, a SLICEL primitive instance can be placed in a SLICEM primitive site.</w:t>
+      </w:r>
+      <w:r>
+        <w:t xml:space="preserve">  RapidSmith allows the developer to determine if a give site is compatible in the </w:t>
       </w:r>
       <w:proofErr w:type="spellStart"/>
       <w:r>
         <w:rPr>
           <w:rFonts w:ascii="Courier New" w:hAnsi="Courier New" w:cs="Courier New"/>
         </w:rPr>
-        <w:t>WireEnumerator</w:t>
+        <w:t>device.PrimtiveSite</w:t>
       </w:r>
       <w:proofErr w:type="spellEnd"/>
       <w:r>
-        <w:t xml:space="preserve"> class keeps track of what integer value goes with each wire name and also for significant compaction of the FPGA routing description.</w:t>
+        <w:t xml:space="preserve"> class using the method </w:t>
+      </w:r>
+      <w:proofErr w:type="spellStart"/>
+      <w:proofErr w:type="gramStart"/>
+      <w:r>
+        <w:rPr>
+          <w:rFonts w:ascii="Courier New" w:hAnsi="Courier New" w:cs="Courier New"/>
+        </w:rPr>
+        <w:t>isCompatiblePrimitiveType</w:t>
+      </w:r>
+      <w:proofErr w:type="spellEnd"/>
+      <w:r>
+        <w:rPr>
+          <w:rFonts w:ascii="Courier New" w:hAnsi="Courier New" w:cs="Courier New"/>
+        </w:rPr>
+        <w:t>(</w:t>
+      </w:r>
+      <w:proofErr w:type="spellStart"/>
+      <w:proofErr w:type="gramEnd"/>
+      <w:r>
+        <w:rPr>
+          <w:rFonts w:ascii="Courier New" w:hAnsi="Courier New" w:cs="Courier New"/>
+        </w:rPr>
+        <w:t>PrimitiveType</w:t>
+      </w:r>
+      <w:proofErr w:type="spellEnd"/>
+      <w:r>
+        <w:rPr>
+          <w:rFonts w:ascii="Courier New" w:hAnsi="Courier New" w:cs="Courier New"/>
+        </w:rPr>
+        <w:t xml:space="preserve"> </w:t>
+      </w:r>
+      <w:proofErr w:type="spellStart"/>
+      <w:r>
+        <w:rPr>
+          <w:rFonts w:ascii="Courier New" w:hAnsi="Courier New" w:cs="Courier New"/>
+        </w:rPr>
+        <w:t>otherType</w:t>
+      </w:r>
+      <w:proofErr w:type="spellEnd"/>
+      <w:r>
+        <w:rPr>
+          <w:rFonts w:ascii="Courier New" w:hAnsi="Courier New" w:cs="Courier New"/>
+        </w:rPr>
+        <w:t>)</w:t>
+      </w:r>
+      <w:r>
+        <w:t>.</w:t>
       </w:r>
     </w:p>
     <w:p/>
     <w:p>
-      <w:r>
-        <w:t>The wire connections are described using a relative tile offset to reuse data structure elements.  The class used to represent these wires</w:t>
-      </w:r>
-      <w:r>
-        <w:t xml:space="preserve"> and corresponding connections</w:t>
-      </w:r>
-      <w:r>
-        <w:t xml:space="preserve"> is in the </w:t>
+      <w:pPr>
+        <w:rPr>
+          <w:rFonts w:cstheme="minorHAnsi"/>
+        </w:rPr>
+      </w:pPr>
+      <w:r>
+        <w:t xml:space="preserve">Primitive site declarations in XDLRC also contain a list of </w:t>
       </w:r>
       <w:proofErr w:type="spellStart"/>
+      <w:r>
+        <w:t>pinwires</w:t>
+      </w:r>
+      <w:proofErr w:type="spellEnd"/>
+      <w:r>
+        <w:t xml:space="preserve"> which describe the name and direction of pins on the primitive site.  </w:t>
+      </w:r>
+      <w:r>
+        <w:t xml:space="preserve">The first </w:t>
+      </w:r>
+      <w:proofErr w:type="spellStart"/>
+      <w:r>
+        <w:t>pinwire</w:t>
+      </w:r>
+      <w:proofErr w:type="spellEnd"/>
+      <w:r>
+        <w:t xml:space="preserve"> declared in the example above is the </w:t>
+      </w:r>
       <w:r>
         <w:rPr>
           <w:rFonts w:ascii="Courier New" w:hAnsi="Courier New" w:cs="Courier New"/>
         </w:rPr>
-        <w:t>device.Wire</w:t>
+        <w:t>BX</w:t>
+      </w:r>
+      <w:r>
+        <w:t xml:space="preserve"> input pin which is the internal name to the SLICEL primitive site. </w:t>
+      </w:r>
+      <w:proofErr w:type="spellStart"/>
+      <w:r>
+        <w:t>Pinwires</w:t>
       </w:r>
       <w:proofErr w:type="spellEnd"/>
       <w:r>
-        <w:t xml:space="preserve"> class.</w:t>
+        <w:t xml:space="preserve"> have an external name as well to differentiate the multiple primitive sites that may be present in the same tile.  In this case, </w:t>
+      </w:r>
+      <w:r>
+        <w:rPr>
+          <w:rFonts w:ascii="Courier New" w:hAnsi="Courier New" w:cs="Courier New"/>
+        </w:rPr>
+        <w:t>BX</w:t>
+      </w:r>
+      <w:r>
+        <w:t xml:space="preserve"> of </w:t>
+      </w:r>
+      <w:r>
+        <w:rPr>
+          <w:rFonts w:ascii="Courier New" w:hAnsi="Courier New" w:cs="Courier New"/>
+        </w:rPr>
+        <w:t>SLICE_X9Y127</w:t>
+      </w:r>
+      <w:r>
+        <w:t xml:space="preserve"> has the external name </w:t>
+      </w:r>
+      <w:r>
+        <w:rPr>
+          <w:rFonts w:ascii="Courier New" w:hAnsi="Courier New" w:cs="Courier New"/>
+        </w:rPr>
+        <w:t>BX_PINWIRE3</w:t>
+      </w:r>
+      <w:r>
+        <w:rPr>
+          <w:rFonts w:cstheme="minorHAnsi"/>
+        </w:rPr>
+        <w:t>.</w:t>
+      </w:r>
+      <w:r>
+        <w:rPr>
+          <w:rFonts w:cstheme="minorHAnsi"/>
+        </w:rPr>
+        <w:t xml:space="preserve">  RapidSmith provides mechanisms to translate between these two names in the </w:t>
+      </w:r>
+      <w:proofErr w:type="spellStart"/>
+      <w:r>
+        <w:rPr>
+          <w:rFonts w:ascii="Courier New" w:hAnsi="Courier New" w:cs="Courier New"/>
+        </w:rPr>
+        <w:t>device.PrimitiveSite</w:t>
+      </w:r>
+      <w:proofErr w:type="spellEnd"/>
+      <w:r>
+        <w:rPr>
+          <w:rFonts w:cstheme="minorHAnsi"/>
+        </w:rPr>
+        <w:t xml:space="preserve"> class with the method </w:t>
+      </w:r>
+      <w:proofErr w:type="spellStart"/>
+      <w:proofErr w:type="gramStart"/>
+      <w:r>
+        <w:rPr>
+          <w:rFonts w:ascii="Courier New" w:hAnsi="Courier New" w:cs="Courier New"/>
+        </w:rPr>
+        <w:t>getExternalPinName</w:t>
+      </w:r>
+      <w:proofErr w:type="spellEnd"/>
+      <w:r>
+        <w:rPr>
+          <w:rFonts w:ascii="Courier New" w:hAnsi="Courier New" w:cs="Courier New"/>
+        </w:rPr>
+        <w:t>(</w:t>
+      </w:r>
+      <w:proofErr w:type="gramEnd"/>
+      <w:r>
+        <w:rPr>
+          <w:rFonts w:ascii="Courier New" w:hAnsi="Courier New" w:cs="Courier New"/>
+        </w:rPr>
+        <w:t xml:space="preserve">String </w:t>
+      </w:r>
+      <w:proofErr w:type="spellStart"/>
+      <w:r>
+        <w:rPr>
+          <w:rFonts w:ascii="Courier New" w:hAnsi="Courier New" w:cs="Courier New"/>
+        </w:rPr>
+        <w:t>internalName</w:t>
+      </w:r>
+      <w:proofErr w:type="spellEnd"/>
+      <w:r>
+        <w:rPr>
+          <w:rFonts w:ascii="Courier New" w:hAnsi="Courier New" w:cs="Courier New"/>
+        </w:rPr>
+        <w:t>)</w:t>
+      </w:r>
+      <w:r>
+        <w:rPr>
+          <w:rFonts w:cstheme="minorHAnsi"/>
+        </w:rPr>
+        <w:t>.</w:t>
       </w:r>
     </w:p>
     <w:p>
       <w:pPr>
         <w:pStyle w:val="Heading3"/>
       </w:pPr>
-      <w:bookmarkStart w:id="38" w:name="_Toc269917372"/>
-      <w:r>
-        <w:t>PIP</w:t>
+      <w:bookmarkStart w:id="38" w:name="_Toc269917371"/>
+      <w:r>
+        <w:t>Wire</w:t>
       </w:r>
       <w:bookmarkEnd w:id="38"/>
     </w:p>
@@ -20956,6 +20813,307 @@
               <w:rPr>
                 <w:rFonts w:ascii="Courier New" w:hAnsi="Courier New" w:cs="Courier New"/>
               </w:rPr>
+              <w:t># Example of an XDLRC wire declaration</w:t>
+            </w:r>
+          </w:p>
+          <w:p>
+            <w:pPr>
+              <w:rPr>
+                <w:rFonts w:ascii="Courier New" w:hAnsi="Courier New" w:cs="Courier New"/>
+              </w:rPr>
+            </w:pPr>
+            <w:r>
+              <w:rPr>
+                <w:rFonts w:ascii="Courier New" w:hAnsi="Courier New" w:cs="Courier New"/>
+              </w:rPr>
+              <w:tab/>
+            </w:r>
+            <w:r>
+              <w:rPr>
+                <w:rFonts w:ascii="Courier New" w:hAnsi="Courier New" w:cs="Courier New"/>
+              </w:rPr>
+              <w:tab/>
+              <w:t>(wire E2BEG0 5</w:t>
+            </w:r>
+          </w:p>
+          <w:p>
+            <w:pPr>
+              <w:rPr>
+                <w:rFonts w:ascii="Courier New" w:hAnsi="Courier New" w:cs="Courier New"/>
+              </w:rPr>
+            </w:pPr>
+            <w:r>
+              <w:rPr>
+                <w:rFonts w:ascii="Courier New" w:hAnsi="Courier New" w:cs="Courier New"/>
+              </w:rPr>
+              <w:tab/>
+            </w:r>
+            <w:r>
+              <w:rPr>
+                <w:rFonts w:ascii="Courier New" w:hAnsi="Courier New" w:cs="Courier New"/>
+              </w:rPr>
+              <w:tab/>
+            </w:r>
+            <w:r>
+              <w:rPr>
+                <w:rFonts w:ascii="Courier New" w:hAnsi="Courier New" w:cs="Courier New"/>
+              </w:rPr>
+              <w:tab/>
+              <w:t>(conn CLB_X7Y63 CLB_E2BEG0)</w:t>
+            </w:r>
+          </w:p>
+          <w:p>
+            <w:pPr>
+              <w:rPr>
+                <w:rFonts w:ascii="Courier New" w:hAnsi="Courier New" w:cs="Courier New"/>
+              </w:rPr>
+            </w:pPr>
+            <w:r>
+              <w:rPr>
+                <w:rFonts w:ascii="Courier New" w:hAnsi="Courier New" w:cs="Courier New"/>
+              </w:rPr>
+              <w:tab/>
+            </w:r>
+            <w:r>
+              <w:rPr>
+                <w:rFonts w:ascii="Courier New" w:hAnsi="Courier New" w:cs="Courier New"/>
+              </w:rPr>
+              <w:tab/>
+            </w:r>
+            <w:r>
+              <w:rPr>
+                <w:rFonts w:ascii="Courier New" w:hAnsi="Courier New" w:cs="Courier New"/>
+              </w:rPr>
+              <w:tab/>
+              <w:t>(conn INT_X8Y63 E2MID0)</w:t>
+            </w:r>
+          </w:p>
+          <w:p>
+            <w:pPr>
+              <w:rPr>
+                <w:rFonts w:ascii="Courier New" w:hAnsi="Courier New" w:cs="Courier New"/>
+              </w:rPr>
+            </w:pPr>
+            <w:r>
+              <w:rPr>
+                <w:rFonts w:ascii="Courier New" w:hAnsi="Courier New" w:cs="Courier New"/>
+              </w:rPr>
+              <w:tab/>
+            </w:r>
+            <w:r>
+              <w:rPr>
+                <w:rFonts w:ascii="Courier New" w:hAnsi="Courier New" w:cs="Courier New"/>
+              </w:rPr>
+              <w:tab/>
+            </w:r>
+            <w:r>
+              <w:rPr>
+                <w:rFonts w:ascii="Courier New" w:hAnsi="Courier New" w:cs="Courier New"/>
+              </w:rPr>
+              <w:tab/>
+              <w:t>(conn CLB_X8Y63 CLB_E2MID0)</w:t>
+            </w:r>
+          </w:p>
+          <w:p>
+            <w:pPr>
+              <w:rPr>
+                <w:rFonts w:ascii="Courier New" w:hAnsi="Courier New" w:cs="Courier New"/>
+              </w:rPr>
+            </w:pPr>
+            <w:r>
+              <w:rPr>
+                <w:rFonts w:ascii="Courier New" w:hAnsi="Courier New" w:cs="Courier New"/>
+              </w:rPr>
+              <w:tab/>
+            </w:r>
+            <w:r>
+              <w:rPr>
+                <w:rFonts w:ascii="Courier New" w:hAnsi="Courier New" w:cs="Courier New"/>
+              </w:rPr>
+              <w:tab/>
+            </w:r>
+            <w:r>
+              <w:rPr>
+                <w:rFonts w:ascii="Courier New" w:hAnsi="Courier New" w:cs="Courier New"/>
+              </w:rPr>
+              <w:tab/>
+              <w:t>(conn INT_X9Y63 E2END0)</w:t>
+            </w:r>
+          </w:p>
+          <w:p>
+            <w:pPr>
+              <w:rPr>
+                <w:rFonts w:ascii="Courier New" w:hAnsi="Courier New" w:cs="Courier New"/>
+              </w:rPr>
+            </w:pPr>
+            <w:r>
+              <w:rPr>
+                <w:rFonts w:ascii="Courier New" w:hAnsi="Courier New" w:cs="Courier New"/>
+              </w:rPr>
+              <w:tab/>
+            </w:r>
+            <w:r>
+              <w:rPr>
+                <w:rFonts w:ascii="Courier New" w:hAnsi="Courier New" w:cs="Courier New"/>
+              </w:rPr>
+              <w:tab/>
+            </w:r>
+            <w:r>
+              <w:rPr>
+                <w:rFonts w:ascii="Courier New" w:hAnsi="Courier New" w:cs="Courier New"/>
+              </w:rPr>
+              <w:tab/>
+              <w:t>(conn INT_X9Y62 E2END_S0)</w:t>
+            </w:r>
+          </w:p>
+          <w:p>
+            <w:pPr>
+              <w:rPr>
+                <w:rFonts w:ascii="Courier New" w:hAnsi="Courier New" w:cs="Courier New"/>
+              </w:rPr>
+            </w:pPr>
+            <w:r>
+              <w:rPr>
+                <w:rFonts w:ascii="Courier New" w:hAnsi="Courier New" w:cs="Courier New"/>
+              </w:rPr>
+              <w:tab/>
+            </w:r>
+            <w:r>
+              <w:rPr>
+                <w:rFonts w:ascii="Courier New" w:hAnsi="Courier New" w:cs="Courier New"/>
+              </w:rPr>
+              <w:tab/>
+              <w:t>)</w:t>
+            </w:r>
+          </w:p>
+        </w:tc>
+      </w:tr>
+    </w:tbl>
+    <w:p>
+      <w:r>
+        <w:t xml:space="preserve">A wire as declared in XDLRC is a routing resource that exists in the tile that may have zero or more connections leaving the tile.  In the example above, the wire </w:t>
+      </w:r>
+      <w:r>
+        <w:rPr>
+          <w:rFonts w:ascii="Courier New" w:hAnsi="Courier New" w:cs="Courier New"/>
+        </w:rPr>
+        <w:t>E2BEG0</w:t>
+      </w:r>
+      <w:r>
+        <w:t xml:space="preserve"> connected to 5 other neighboring tiles.  These connections (denoted by ‘conn’) are described using the unique tile name and wire name of that tile to denote connectivity.  These connections are not programmable, but hard wired into the FPGA.</w:t>
+      </w:r>
+      <w:r>
+        <w:t xml:space="preserve">  Inter-tile connections are not programmable, however, intra-tile connections (PIPs, see below) are.</w:t>
+      </w:r>
+      <w:r>
+        <w:t xml:space="preserve">  RapidSmith must represent the routing resources of Xilinx FPGAs very carefully as a significant fraction of the FPGA description is routing.  Therefore, the wire names (such as </w:t>
+      </w:r>
+      <w:proofErr w:type="gramStart"/>
+      <w:r>
+        <w:rPr>
+          <w:rFonts w:ascii="Courier New" w:hAnsi="Courier New" w:cs="Courier New"/>
+        </w:rPr>
+        <w:t>E2BEG0</w:t>
+      </w:r>
+      <w:r>
+        <w:t>, …)</w:t>
+      </w:r>
+      <w:proofErr w:type="gramEnd"/>
+      <w:r>
+        <w:t xml:space="preserve"> are enumerated into integers or Java primitive </w:t>
+      </w:r>
+      <w:proofErr w:type="spellStart"/>
+      <w:r>
+        <w:rPr>
+          <w:rFonts w:ascii="Courier New" w:hAnsi="Courier New" w:cs="Courier New"/>
+        </w:rPr>
+        <w:t>int</w:t>
+      </w:r>
+      <w:proofErr w:type="spellEnd"/>
+      <w:r>
+        <w:t xml:space="preserve"> data types using the </w:t>
+      </w:r>
+      <w:proofErr w:type="spellStart"/>
+      <w:r>
+        <w:rPr>
+          <w:rFonts w:ascii="Courier New" w:hAnsi="Courier New" w:cs="Courier New"/>
+        </w:rPr>
+        <w:t>device.WireEnumerator</w:t>
+      </w:r>
+      <w:proofErr w:type="spellEnd"/>
+      <w:r>
+        <w:t xml:space="preserve"> class.  The </w:t>
+      </w:r>
+      <w:proofErr w:type="spellStart"/>
+      <w:r>
+        <w:rPr>
+          <w:rFonts w:ascii="Courier New" w:hAnsi="Courier New" w:cs="Courier New"/>
+        </w:rPr>
+        <w:t>WireEnumerator</w:t>
+      </w:r>
+      <w:proofErr w:type="spellEnd"/>
+      <w:r>
+        <w:t xml:space="preserve"> class keeps track of what integer value goes with each wire name and also for significant compaction of the FPGA routing description.</w:t>
+      </w:r>
+    </w:p>
+    <w:p/>
+    <w:p>
+      <w:r>
+        <w:t>The wire connections are described using a relative tile offset to reuse data structure elements.  The class used to represent these wires</w:t>
+      </w:r>
+      <w:r>
+        <w:t xml:space="preserve"> and corresponding connections</w:t>
+      </w:r>
+      <w:r>
+        <w:t xml:space="preserve"> is in the </w:t>
+      </w:r>
+      <w:proofErr w:type="spellStart"/>
+      <w:r>
+        <w:rPr>
+          <w:rFonts w:ascii="Courier New" w:hAnsi="Courier New" w:cs="Courier New"/>
+        </w:rPr>
+        <w:t>device.Wire</w:t>
+      </w:r>
+      <w:proofErr w:type="spellEnd"/>
+      <w:r>
+        <w:t xml:space="preserve"> class.</w:t>
+      </w:r>
+    </w:p>
+    <w:p>
+      <w:pPr>
+        <w:pStyle w:val="Heading3"/>
+      </w:pPr>
+      <w:bookmarkStart w:id="39" w:name="_Toc269917372"/>
+      <w:r>
+        <w:t>PIP</w:t>
+      </w:r>
+      <w:bookmarkEnd w:id="39"/>
+    </w:p>
+    <w:tbl>
+      <w:tblPr>
+        <w:tblStyle w:val="TableGrid"/>
+        <w:tblpPr w:leftFromText="180" w:rightFromText="180" w:vertAnchor="text" w:horzAnchor="margin" w:tblpY="94"/>
+        <w:tblW w:w="0" w:type="auto"/>
+        <w:tblLook w:val="04A0" w:firstRow="1" w:lastRow="0" w:firstColumn="1" w:lastColumn="0" w:noHBand="0" w:noVBand="1"/>
+      </w:tblPr>
+      <w:tblGrid>
+        <w:gridCol w:w="11016"/>
+      </w:tblGrid>
+      <w:tr>
+        <w:tc>
+          <w:tcPr>
+            <w:tcW w:w="11016" w:type="dxa"/>
+          </w:tcPr>
+          <w:p>
+            <w:pPr>
+              <w:rPr>
+                <w:rFonts w:ascii="Courier New" w:hAnsi="Courier New" w:cs="Courier New"/>
+              </w:rPr>
+            </w:pPr>
+            <w:r>
+              <w:rPr>
+                <w:rFonts w:ascii="Courier New" w:hAnsi="Courier New" w:cs="Courier New"/>
+              </w:rPr>
               <w:t># Example of an XDLRC PIP declaration</w:t>
             </w:r>
           </w:p>
@@ -20988,8 +21146,6 @@
           <w:rFonts w:cstheme="minorHAnsi"/>
         </w:rPr>
       </w:pPr>
-      <w:bookmarkStart w:id="39" w:name="_GoBack"/>
-      <w:bookmarkEnd w:id="39"/>
       <w:r>
         <w:t xml:space="preserve">A PIP (programmable interconnect point) is a possible connection that can be made between two wires.  </w:t>
       </w:r>
@@ -22629,7 +22785,7 @@
               <w:sz w:val="20"/>
               <w:szCs w:val="20"/>
             </w:rPr>
-            <w:t>8/19/2010 10:20 AM</w:t>
+            <w:t>8/19/2010 2:54 PM</w:t>
           </w:r>
           <w:r>
             <w:rPr>
@@ -22766,7 +22922,7 @@
               <w:sz w:val="20"/>
               <w:szCs w:val="20"/>
             </w:rPr>
-            <w:t>18</w:t>
+            <w:t>6</w:t>
           </w:r>
           <w:r>
             <w:rPr>
@@ -24786,6 +24942,11 @@
       <w:szCs w:val="32"/>
     </w:rPr>
   </w:style>
+  <w:style w:type="character" w:customStyle="1" w:styleId="apple-style-span">
+    <w:name w:val="apple-style-span"/>
+    <w:basedOn w:val="DefaultParagraphFont"/>
+    <w:rsid w:val="00344F2D"/>
+  </w:style>
 </w:styles>
 </file>
 
@@ -26133,6 +26294,11 @@
       <w:szCs w:val="32"/>
     </w:rPr>
   </w:style>
+  <w:style w:type="character" w:customStyle="1" w:styleId="apple-style-span">
+    <w:name w:val="apple-style-span"/>
+    <w:basedOn w:val="DefaultParagraphFont"/>
+    <w:rsid w:val="00344F2D"/>
+  </w:style>
 </w:styles>
 </file>
 
@@ -26424,7 +26590,7 @@
 </file>
 
 <file path=customXml/itemProps1.xml><?xml version="1.0" encoding="utf-8"?>
-<ds:datastoreItem xmlns:ds="http://schemas.openxmlformats.org/officeDocument/2006/customXml" ds:itemID="{D2074B81-BD8D-46BA-8237-76C32535B621}">
+<ds:datastoreItem xmlns:ds="http://schemas.openxmlformats.org/officeDocument/2006/customXml" ds:itemID="{16A458AA-AEB3-4CBC-9930-3B12257FD5A9}">
   <ds:schemaRefs>
     <ds:schemaRef ds:uri="http://schemas.openxmlformats.org/officeDocument/2006/bibliography"/>
   </ds:schemaRefs>

</xml_diff>

<commit_message>
Fixed documentation sentence that didn't make sense and added bookmarks to PDF.
</commit_message>
<xml_diff>
--- a/doc/TechReportAndDocumentation.docx
+++ b/doc/TechReportAndDocumentation.docx
@@ -1547,7 +1547,7 @@
                 <w:noProof/>
                 <w:webHidden/>
               </w:rPr>
-              <w:t>9</w:t>
+              <w:t>10</w:t>
             </w:r>
             <w:r>
               <w:rPr>
@@ -1635,7 +1635,7 @@
                 <w:noProof/>
                 <w:webHidden/>
               </w:rPr>
-              <w:t>9</w:t>
+              <w:t>10</w:t>
             </w:r>
             <w:r>
               <w:rPr>
@@ -1715,7 +1715,7 @@
                 <w:noProof/>
                 <w:webHidden/>
               </w:rPr>
-              <w:t>9</w:t>
+              <w:t>10</w:t>
             </w:r>
             <w:r>
               <w:rPr>
@@ -1795,7 +1795,7 @@
                 <w:noProof/>
                 <w:webHidden/>
               </w:rPr>
-              <w:t>9</w:t>
+              <w:t>10</w:t>
             </w:r>
             <w:r>
               <w:rPr>
@@ -1875,7 +1875,7 @@
                 <w:noProof/>
                 <w:webHidden/>
               </w:rPr>
-              <w:t>9</w:t>
+              <w:t>10</w:t>
             </w:r>
             <w:r>
               <w:rPr>
@@ -2235,7 +2235,7 @@
                 <w:noProof/>
                 <w:webHidden/>
               </w:rPr>
-              <w:t>13</w:t>
+              <w:t>14</w:t>
             </w:r>
             <w:r>
               <w:rPr>
@@ -2307,7 +2307,7 @@
                 <w:noProof/>
                 <w:webHidden/>
               </w:rPr>
-              <w:t>13</w:t>
+              <w:t>14</w:t>
             </w:r>
             <w:r>
               <w:rPr>
@@ -2379,7 +2379,7 @@
                 <w:noProof/>
                 <w:webHidden/>
               </w:rPr>
-              <w:t>14</w:t>
+              <w:t>15</w:t>
             </w:r>
             <w:r>
               <w:rPr>
@@ -2451,7 +2451,7 @@
                 <w:noProof/>
                 <w:webHidden/>
               </w:rPr>
-              <w:t>14</w:t>
+              <w:t>15</w:t>
             </w:r>
             <w:r>
               <w:rPr>
@@ -2523,7 +2523,7 @@
                 <w:noProof/>
                 <w:webHidden/>
               </w:rPr>
-              <w:t>14</w:t>
+              <w:t>15</w:t>
             </w:r>
             <w:r>
               <w:rPr>
@@ -2595,7 +2595,7 @@
                 <w:noProof/>
                 <w:webHidden/>
               </w:rPr>
-              <w:t>15</w:t>
+              <w:t>16</w:t>
             </w:r>
             <w:r>
               <w:rPr>
@@ -2667,7 +2667,7 @@
                 <w:noProof/>
                 <w:webHidden/>
               </w:rPr>
-              <w:t>15</w:t>
+              <w:t>16</w:t>
             </w:r>
             <w:r>
               <w:rPr>
@@ -2739,7 +2739,7 @@
                 <w:noProof/>
                 <w:webHidden/>
               </w:rPr>
-              <w:t>16</w:t>
+              <w:t>17</w:t>
             </w:r>
             <w:r>
               <w:rPr>
@@ -2811,7 +2811,7 @@
                 <w:noProof/>
                 <w:webHidden/>
               </w:rPr>
-              <w:t>16</w:t>
+              <w:t>17</w:t>
             </w:r>
             <w:r>
               <w:rPr>
@@ -2883,7 +2883,7 @@
                 <w:noProof/>
                 <w:webHidden/>
               </w:rPr>
-              <w:t>16</w:t>
+              <w:t>17</w:t>
             </w:r>
             <w:r>
               <w:rPr>
@@ -2955,7 +2955,7 @@
                 <w:noProof/>
                 <w:webHidden/>
               </w:rPr>
-              <w:t>17</w:t>
+              <w:t>18</w:t>
             </w:r>
             <w:r>
               <w:rPr>
@@ -3027,7 +3027,7 @@
                 <w:noProof/>
                 <w:webHidden/>
               </w:rPr>
-              <w:t>17</w:t>
+              <w:t>18</w:t>
             </w:r>
             <w:r>
               <w:rPr>
@@ -3099,7 +3099,7 @@
                 <w:noProof/>
                 <w:webHidden/>
               </w:rPr>
-              <w:t>18</w:t>
+              <w:t>19</w:t>
             </w:r>
             <w:r>
               <w:rPr>
@@ -3171,7 +3171,7 @@
                 <w:noProof/>
                 <w:webHidden/>
               </w:rPr>
-              <w:t>19</w:t>
+              <w:t>20</w:t>
             </w:r>
             <w:r>
               <w:rPr>
@@ -3243,7 +3243,7 @@
                 <w:noProof/>
                 <w:webHidden/>
               </w:rPr>
-              <w:t>19</w:t>
+              <w:t>20</w:t>
             </w:r>
             <w:r>
               <w:rPr>
@@ -3315,7 +3315,7 @@
                 <w:noProof/>
                 <w:webHidden/>
               </w:rPr>
-              <w:t>19</w:t>
+              <w:t>20</w:t>
             </w:r>
             <w:r>
               <w:rPr>
@@ -3387,7 +3387,7 @@
                 <w:noProof/>
                 <w:webHidden/>
               </w:rPr>
-              <w:t>19</w:t>
+              <w:t>20</w:t>
             </w:r>
             <w:r>
               <w:rPr>
@@ -3459,7 +3459,7 @@
                 <w:noProof/>
                 <w:webHidden/>
               </w:rPr>
-              <w:t>19</w:t>
+              <w:t>20</w:t>
             </w:r>
             <w:r>
               <w:rPr>
@@ -3531,7 +3531,7 @@
                 <w:noProof/>
                 <w:webHidden/>
               </w:rPr>
-              <w:t>19</w:t>
+              <w:t>20</w:t>
             </w:r>
             <w:r>
               <w:rPr>
@@ -3603,7 +3603,7 @@
                 <w:noProof/>
                 <w:webHidden/>
               </w:rPr>
-              <w:t>20</w:t>
+              <w:t>21</w:t>
             </w:r>
             <w:r>
               <w:rPr>
@@ -3675,7 +3675,7 @@
                 <w:noProof/>
                 <w:webHidden/>
               </w:rPr>
-              <w:t>21</w:t>
+              <w:t>22</w:t>
             </w:r>
             <w:r>
               <w:rPr>
@@ -3747,7 +3747,7 @@
                 <w:noProof/>
                 <w:webHidden/>
               </w:rPr>
-              <w:t>21</w:t>
+              <w:t>22</w:t>
             </w:r>
             <w:r>
               <w:rPr>
@@ -4316,10 +4316,7 @@
         <w:t>/rapidsmith</w:t>
       </w:r>
     </w:p>
-    <w:p>
-      <w:bookmarkStart w:id="11" w:name="_GoBack"/>
-      <w:bookmarkEnd w:id="11"/>
-    </w:p>
+    <w:p/>
     <w:p>
       <w:r>
         <w:t>You can also checkout the repository from SVN.  We recommend using Eclipse, however, any IDE will work fine.  To check out the RapidSmith project, the SVN URL is:</w:t>
@@ -4658,11 +4655,11 @@
       <w:pPr>
         <w:pStyle w:val="Heading3"/>
       </w:pPr>
-      <w:bookmarkStart w:id="12" w:name="_Toc269917347"/>
+      <w:bookmarkStart w:id="11" w:name="_Toc269917347"/>
       <w:r>
         <w:t>Steps for Installation</w:t>
       </w:r>
-      <w:bookmarkEnd w:id="12"/>
+      <w:bookmarkEnd w:id="11"/>
     </w:p>
     <w:p>
       <w:pPr>
@@ -5143,11 +5140,11 @@
       <w:pPr>
         <w:pStyle w:val="Heading2"/>
       </w:pPr>
-      <w:bookmarkStart w:id="13" w:name="_Toc269917348"/>
+      <w:bookmarkStart w:id="12" w:name="_Toc269917348"/>
       <w:r>
         <w:t>Overview</w:t>
       </w:r>
-      <w:bookmarkEnd w:id="13"/>
+      <w:bookmarkEnd w:id="12"/>
     </w:p>
     <w:p>
       <w:pPr>
@@ -5531,7 +5528,7 @@
       <w:pPr>
         <w:pStyle w:val="Heading3"/>
       </w:pPr>
-      <w:bookmarkStart w:id="14" w:name="_Toc269917349"/>
+      <w:bookmarkStart w:id="13" w:name="_Toc269917349"/>
       <w:proofErr w:type="gramStart"/>
       <w:r>
         <w:rPr>
@@ -5543,7 +5540,7 @@
       <w:r>
         <w:t xml:space="preserve"> Package</w:t>
       </w:r>
-      <w:bookmarkEnd w:id="14"/>
+      <w:bookmarkEnd w:id="13"/>
     </w:p>
     <w:p>
       <w:pPr>
@@ -5986,7 +5983,7 @@
       <w:pPr>
         <w:pStyle w:val="Heading3"/>
       </w:pPr>
-      <w:bookmarkStart w:id="15" w:name="_Toc269917350"/>
+      <w:bookmarkStart w:id="14" w:name="_Toc269917350"/>
       <w:proofErr w:type="spellStart"/>
       <w:proofErr w:type="gramStart"/>
       <w:r>
@@ -6000,7 +5997,7 @@
       <w:r>
         <w:t xml:space="preserve"> Package</w:t>
       </w:r>
-      <w:bookmarkEnd w:id="15"/>
+      <w:bookmarkEnd w:id="14"/>
     </w:p>
     <w:p>
       <w:r>
@@ -6048,7 +6045,7 @@
       <w:pPr>
         <w:pStyle w:val="Heading3"/>
       </w:pPr>
-      <w:bookmarkStart w:id="16" w:name="_Toc269917351"/>
+      <w:bookmarkStart w:id="15" w:name="_Toc269917351"/>
       <w:proofErr w:type="gramStart"/>
       <w:r>
         <w:rPr>
@@ -6060,7 +6057,7 @@
       <w:r>
         <w:t xml:space="preserve"> Package</w:t>
       </w:r>
-      <w:bookmarkEnd w:id="16"/>
+      <w:bookmarkEnd w:id="15"/>
     </w:p>
     <w:p>
       <w:r>
@@ -6133,7 +6130,7 @@
       <w:pPr>
         <w:pStyle w:val="Heading3"/>
       </w:pPr>
-      <w:bookmarkStart w:id="17" w:name="_Toc269917352"/>
+      <w:bookmarkStart w:id="16" w:name="_Toc269917352"/>
       <w:proofErr w:type="gramStart"/>
       <w:r>
         <w:rPr>
@@ -6152,7 +6149,7 @@
       <w:r>
         <w:t xml:space="preserve"> Package</w:t>
       </w:r>
-      <w:bookmarkEnd w:id="17"/>
+      <w:bookmarkEnd w:id="16"/>
     </w:p>
     <w:p>
       <w:r>
@@ -6169,7 +6166,7 @@
       <w:pPr>
         <w:pStyle w:val="Heading3"/>
       </w:pPr>
-      <w:bookmarkStart w:id="18" w:name="_Toc269917353"/>
+      <w:bookmarkStart w:id="17" w:name="_Toc269917353"/>
       <w:proofErr w:type="spellStart"/>
       <w:proofErr w:type="gramStart"/>
       <w:r>
@@ -6189,7 +6186,7 @@
       <w:r>
         <w:t>Package</w:t>
       </w:r>
-      <w:bookmarkEnd w:id="18"/>
+      <w:bookmarkEnd w:id="17"/>
     </w:p>
     <w:p>
       <w:r>
@@ -6219,7 +6216,7 @@
       <w:pPr>
         <w:pStyle w:val="Heading3"/>
       </w:pPr>
-      <w:bookmarkStart w:id="19" w:name="_Toc269917354"/>
+      <w:bookmarkStart w:id="18" w:name="_Toc269917354"/>
       <w:proofErr w:type="gramStart"/>
       <w:r>
         <w:rPr>
@@ -6231,7 +6228,7 @@
       <w:r>
         <w:t xml:space="preserve"> Package</w:t>
       </w:r>
-      <w:bookmarkEnd w:id="19"/>
+      <w:bookmarkEnd w:id="18"/>
     </w:p>
     <w:p>
       <w:r>
@@ -6242,7 +6239,7 @@
       <w:pPr>
         <w:pStyle w:val="Heading3"/>
       </w:pPr>
-      <w:bookmarkStart w:id="20" w:name="_Toc269917355"/>
+      <w:bookmarkStart w:id="19" w:name="_Toc269917355"/>
       <w:proofErr w:type="gramStart"/>
       <w:r>
         <w:rPr>
@@ -6254,7 +6251,7 @@
       <w:r>
         <w:t xml:space="preserve"> Package</w:t>
       </w:r>
-      <w:bookmarkEnd w:id="20"/>
+      <w:bookmarkEnd w:id="19"/>
     </w:p>
     <w:p>
       <w:r>
@@ -6265,7 +6262,7 @@
       <w:pPr>
         <w:pStyle w:val="Heading3"/>
       </w:pPr>
-      <w:bookmarkStart w:id="21" w:name="_Toc269917356"/>
+      <w:bookmarkStart w:id="20" w:name="_Toc269917356"/>
       <w:proofErr w:type="spellStart"/>
       <w:proofErr w:type="gramStart"/>
       <w:r>
@@ -6279,7 +6276,7 @@
       <w:r>
         <w:t xml:space="preserve"> Package</w:t>
       </w:r>
-      <w:bookmarkEnd w:id="21"/>
+      <w:bookmarkEnd w:id="20"/>
     </w:p>
     <w:p>
       <w:r>
@@ -6306,21 +6303,21 @@
       <w:pPr>
         <w:pStyle w:val="Heading2"/>
       </w:pPr>
-      <w:bookmarkStart w:id="22" w:name="_Toc269917357"/>
+      <w:bookmarkStart w:id="21" w:name="_Toc269917357"/>
       <w:r>
         <w:t>Examples</w:t>
       </w:r>
-      <w:bookmarkEnd w:id="22"/>
+      <w:bookmarkEnd w:id="21"/>
     </w:p>
     <w:p>
       <w:pPr>
         <w:pStyle w:val="Heading3"/>
       </w:pPr>
-      <w:bookmarkStart w:id="23" w:name="_Toc269917358"/>
+      <w:bookmarkStart w:id="22" w:name="_Toc269917358"/>
       <w:r>
         <w:t>Hello World</w:t>
       </w:r>
-      <w:bookmarkEnd w:id="23"/>
+      <w:bookmarkEnd w:id="22"/>
     </w:p>
     <w:p>
       <w:r>
@@ -13860,12 +13857,12 @@
       <w:pPr>
         <w:pStyle w:val="Heading3"/>
       </w:pPr>
-      <w:bookmarkStart w:id="24" w:name="_Toc269917359"/>
+      <w:bookmarkStart w:id="23" w:name="_Toc269917359"/>
       <w:r>
         <w:lastRenderedPageBreak/>
         <w:t>Hand Router</w:t>
       </w:r>
-      <w:bookmarkEnd w:id="24"/>
+      <w:bookmarkEnd w:id="23"/>
     </w:p>
     <w:p>
       <w:r>
@@ -13882,13 +13879,16 @@
       <w:pPr>
         <w:pStyle w:val="Heading3"/>
       </w:pPr>
-      <w:bookmarkStart w:id="25" w:name="_Toc269917360"/>
+      <w:bookmarkStart w:id="24" w:name="_Toc269917360"/>
       <w:r>
         <w:t>Part Tile Browser</w:t>
       </w:r>
-      <w:bookmarkEnd w:id="25"/>
+      <w:bookmarkEnd w:id="24"/>
     </w:p>
     <w:p>
+      <w:pPr>
+        <w:pStyle w:val="Heading3"/>
+      </w:pPr>
       <w:r>
         <w:t xml:space="preserve">This example requires the </w:t>
       </w:r>
@@ -13928,6 +13928,131 @@
         <w:fldChar w:fldCharType="separate"/>
       </w:r>
       <w:r>
+        <w:t>Getting RapidSmith</w:t>
+      </w:r>
+    </w:p>
+    <w:p>
+      <w:r>
+        <w:t xml:space="preserve">You can download the latest snapshot of the RapidSmith SVN repository which can be downloaded as a ZIP file from the </w:t>
+      </w:r>
+      <w:proofErr w:type="spellStart"/>
+      <w:r>
+        <w:t>sourceforge</w:t>
+      </w:r>
+      <w:proofErr w:type="spellEnd"/>
+      <w:r>
+        <w:t xml:space="preserve"> page here:</w:t>
+      </w:r>
+    </w:p>
+    <w:p/>
+    <w:p>
+      <w:pPr>
+        <w:rPr>
+          <w:rStyle w:val="apple-style-span"/>
+          <w:rFonts w:ascii="Courier New" w:hAnsi="Courier New" w:cs="Courier New"/>
+          <w:szCs w:val="20"/>
+        </w:rPr>
+      </w:pPr>
+      <w:r>
+        <w:rPr>
+          <w:rStyle w:val="apple-style-span"/>
+          <w:rFonts w:ascii="Courier New" w:hAnsi="Courier New" w:cs="Courier New"/>
+          <w:szCs w:val="20"/>
+        </w:rPr>
+        <w:t>https://sourceforge.net/</w:t>
+      </w:r>
+      <w:r>
+        <w:rPr>
+          <w:rStyle w:val="apple-style-span"/>
+          <w:rFonts w:ascii="Courier New" w:hAnsi="Courier New" w:cs="Courier New"/>
+          <w:szCs w:val="20"/>
+        </w:rPr>
+        <w:t>projects</w:t>
+      </w:r>
+      <w:r>
+        <w:rPr>
+          <w:rStyle w:val="apple-style-span"/>
+          <w:rFonts w:ascii="Courier New" w:hAnsi="Courier New" w:cs="Courier New"/>
+          <w:szCs w:val="20"/>
+        </w:rPr>
+        <w:t>/rapidsmith</w:t>
+      </w:r>
+    </w:p>
+    <w:p/>
+    <w:p>
+      <w:r>
+        <w:t>You can also checkout the repository from SVN.  We recommend using Eclipse, however, any IDE will work fine.  To check out the RapidSmith project, the SVN URL is:</w:t>
+      </w:r>
+    </w:p>
+    <w:p/>
+    <w:p>
+      <w:pPr>
+        <w:rPr>
+          <w:rStyle w:val="apple-style-span"/>
+          <w:rFonts w:ascii="Courier New" w:hAnsi="Courier New" w:cs="Courier New"/>
+          <w:szCs w:val="20"/>
+        </w:rPr>
+      </w:pPr>
+      <w:r>
+        <w:rPr>
+          <w:rStyle w:val="apple-style-span"/>
+          <w:rFonts w:ascii="Courier New" w:hAnsi="Courier New" w:cs="Courier New"/>
+          <w:szCs w:val="20"/>
+        </w:rPr>
+        <w:t xml:space="preserve">https://rapidsmith.svn.sourceforge.net/svnroot/rapidsmith </w:t>
+      </w:r>
+      <w:proofErr w:type="spellStart"/>
+      <w:r>
+        <w:rPr>
+          <w:rStyle w:val="apple-style-span"/>
+          <w:rFonts w:ascii="Courier New" w:hAnsi="Courier New" w:cs="Courier New"/>
+          <w:szCs w:val="20"/>
+        </w:rPr>
+        <w:t>rapidsmith</w:t>
+      </w:r>
+      <w:proofErr w:type="spellEnd"/>
+    </w:p>
+    <w:p>
+      <w:pPr>
+        <w:rPr>
+          <w:rStyle w:val="apple-style-span"/>
+          <w:rFonts w:cstheme="minorHAnsi"/>
+        </w:rPr>
+      </w:pPr>
+    </w:p>
+    <w:p>
+      <w:pPr>
+        <w:rPr>
+          <w:rFonts w:cstheme="minorHAnsi"/>
+        </w:rPr>
+      </w:pPr>
+      <w:proofErr w:type="gramStart"/>
+      <w:r>
+        <w:rPr>
+          <w:rStyle w:val="apple-style-span"/>
+          <w:rFonts w:cstheme="minorHAnsi"/>
+        </w:rPr>
+        <w:t>Where you will want only the folder ‘trunk’.</w:t>
+      </w:r>
+      <w:proofErr w:type="gramEnd"/>
+      <w:r>
+        <w:rPr>
+          <w:rStyle w:val="apple-style-span"/>
+          <w:rFonts w:cstheme="minorHAnsi"/>
+        </w:rPr>
+        <w:t xml:space="preserve">  This</w:t>
+      </w:r>
+      <w:r>
+        <w:rPr>
+          <w:rStyle w:val="apple-style-span"/>
+          <w:rFonts w:cstheme="minorHAnsi"/>
+        </w:rPr>
+        <w:t xml:space="preserve"> repository contains all the files you need (including supporting JAR files).  If you are using Eclipse as your IDE, it contains project files to get the project up and running with minimal effort.</w:t>
+      </w:r>
+    </w:p>
+    <w:p>
+      <w:proofErr w:type="gramStart"/>
+      <w:r>
         <w:t>Requirements for Installation</w:t>
       </w:r>
       <w:r>
@@ -13940,11 +14065,16 @@
       <w:r>
         <w:t>.</w:t>
       </w:r>
+      <w:proofErr w:type="gramEnd"/>
     </w:p>
     <w:p/>
     <w:p>
       <w:r>
-        <w:t xml:space="preserve">This GUI will let you browse Virtex 4 and 5 parts at the tile level.  On the left, the user may choose the desired part by navigating the tree menu and double-clicking on the desired part name.  This will load the part in the viewer pane on the right (the first available part is loaded at startup).  The status bar in the bottom left displays which part is currently loaded.  Also displayed is the name of the current tile which the mouse is over, highlighted by a yellow outline in the viewer pane. The user may navigate inside the viewer pane by using the mouse.  By right-clicking and dragging the cursor, the user may pan.  By using the scroll-wheel on the mouse, the user may zoom.  If a scroll-wheel is unavailable, the user may zoom by clicking inside the viewer pane and pressing the </w:t>
+        <w:t xml:space="preserve">This GUI will let you browse Virtex 4 and 5 parts at the tile level.  On the left, the user may choose the desired part by navigating the tree menu and double-clicking on the desired part name.  This will load the part in the </w:t>
+      </w:r>
+      <w:r>
+        <w:lastRenderedPageBreak/>
+        <w:t xml:space="preserve">viewer pane on the right (the first available part is loaded at startup).  The status bar in the bottom left displays which part is currently loaded.  Also displayed is the name of the current tile which the mouse is over, highlighted by a yellow outline in the viewer pane. The user may navigate inside the viewer pane by using the mouse.  By right-clicking and dragging the cursor, the user may pan.  By using the scroll-wheel on the mouse, the user may zoom.  If a scroll-wheel is unavailable, the user may zoom by clicking inside the viewer pane and pressing the </w:t>
       </w:r>
       <w:proofErr w:type="gramStart"/>
       <w:r>
@@ -13965,7 +14095,6 @@
           <w:noProof/>
           <w:lang w:bidi="ar-SA"/>
         </w:rPr>
-        <w:lastRenderedPageBreak/>
         <w:drawing>
           <wp:inline distT="0" distB="0" distL="0" distR="0" wp14:anchorId="7D0C6D48" wp14:editId="60C96861">
             <wp:extent cx="6699351" cy="4486275"/>
@@ -14070,24 +14199,24 @@
       <w:pPr>
         <w:pStyle w:val="Heading1"/>
       </w:pPr>
-      <w:bookmarkStart w:id="26" w:name="_Understanding_XDL"/>
-      <w:bookmarkStart w:id="27" w:name="_Toc269917361"/>
-      <w:bookmarkEnd w:id="26"/>
+      <w:bookmarkStart w:id="25" w:name="_Understanding_XDL"/>
+      <w:bookmarkStart w:id="26" w:name="_Toc269917361"/>
+      <w:bookmarkEnd w:id="25"/>
       <w:r>
         <w:lastRenderedPageBreak/>
         <w:t>Understanding XDL</w:t>
       </w:r>
-      <w:bookmarkEnd w:id="27"/>
+      <w:bookmarkEnd w:id="26"/>
     </w:p>
     <w:p>
       <w:pPr>
         <w:pStyle w:val="Heading2"/>
       </w:pPr>
-      <w:bookmarkStart w:id="28" w:name="_Toc269917362"/>
+      <w:bookmarkStart w:id="27" w:name="_Toc269917362"/>
       <w:r>
         <w:t>What is XDL?</w:t>
       </w:r>
-      <w:bookmarkEnd w:id="28"/>
+      <w:bookmarkEnd w:id="27"/>
     </w:p>
     <w:p>
       <w:r>
@@ -14579,11 +14708,11 @@
       <w:pPr>
         <w:pStyle w:val="Heading2"/>
       </w:pPr>
-      <w:bookmarkStart w:id="29" w:name="_Toc269917363"/>
+      <w:bookmarkStart w:id="28" w:name="_Toc269917363"/>
       <w:r>
         <w:t>Basic Syntax of XDL Files</w:t>
       </w:r>
-      <w:bookmarkEnd w:id="29"/>
+      <w:bookmarkEnd w:id="28"/>
     </w:p>
     <w:p>
       <w:r>
@@ -14603,11 +14732,11 @@
       <w:pPr>
         <w:pStyle w:val="Heading3"/>
       </w:pPr>
-      <w:bookmarkStart w:id="30" w:name="_Toc269917364"/>
+      <w:bookmarkStart w:id="29" w:name="_Toc269917364"/>
       <w:r>
         <w:t>Design Statement</w:t>
       </w:r>
-      <w:bookmarkEnd w:id="30"/>
+      <w:bookmarkEnd w:id="29"/>
     </w:p>
     <w:p>
       <w:pPr>
@@ -16035,14 +16164,14 @@
       <w:pPr>
         <w:pStyle w:val="Heading3"/>
       </w:pPr>
-      <w:bookmarkStart w:id="31" w:name="_Toc269917365"/>
+      <w:bookmarkStart w:id="30" w:name="_Toc269917365"/>
       <w:r>
         <w:t>M</w:t>
       </w:r>
       <w:r>
         <w:t>odule Statement</w:t>
       </w:r>
-      <w:bookmarkEnd w:id="31"/>
+      <w:bookmarkEnd w:id="30"/>
     </w:p>
     <w:p>
       <w:pPr>
@@ -18364,11 +18493,11 @@
       <w:pPr>
         <w:pStyle w:val="Heading3"/>
       </w:pPr>
-      <w:bookmarkStart w:id="32" w:name="_Toc269917366"/>
+      <w:bookmarkStart w:id="31" w:name="_Toc269917366"/>
       <w:r>
         <w:t>Instance Statement</w:t>
       </w:r>
-      <w:bookmarkEnd w:id="32"/>
+      <w:bookmarkEnd w:id="31"/>
     </w:p>
     <w:p>
       <w:r>
@@ -18897,11 +19026,11 @@
       <w:pPr>
         <w:pStyle w:val="Heading3"/>
       </w:pPr>
-      <w:bookmarkStart w:id="33" w:name="_Toc269917367"/>
+      <w:bookmarkStart w:id="32" w:name="_Toc269917367"/>
       <w:r>
         <w:t>Net Statement</w:t>
       </w:r>
-      <w:bookmarkEnd w:id="33"/>
+      <w:bookmarkEnd w:id="32"/>
     </w:p>
     <w:p>
       <w:r>
@@ -20009,13 +20138,13 @@
       <w:pPr>
         <w:pStyle w:val="Heading2"/>
       </w:pPr>
-      <w:bookmarkStart w:id="34" w:name="_Basic_Syntax_of"/>
-      <w:bookmarkStart w:id="35" w:name="_Toc269917368"/>
+      <w:bookmarkStart w:id="33" w:name="_Basic_Syntax_of"/>
+      <w:bookmarkStart w:id="34" w:name="_Toc269917368"/>
+      <w:bookmarkEnd w:id="33"/>
+      <w:r>
+        <w:t>Basic Syntax of XDLRC Files</w:t>
+      </w:r>
       <w:bookmarkEnd w:id="34"/>
-      <w:r>
-        <w:t>Basic Syntax of XDLRC Files</w:t>
-      </w:r>
-      <w:bookmarkEnd w:id="35"/>
     </w:p>
     <w:p>
       <w:r>
@@ -20031,7 +20160,27 @@
         <w:t xml:space="preserve"> executable.  </w:t>
       </w:r>
       <w:r>
-        <w:t xml:space="preserve">RapidSmith, during installation will create XDLRC files and parse them for their pertinent information and then packed into small device files that can be used later with the tool.  </w:t>
+        <w:t>D</w:t>
+      </w:r>
+      <w:r>
+        <w:t>uring installation</w:t>
+      </w:r>
+      <w:r>
+        <w:t>, RapidSmith</w:t>
+      </w:r>
+      <w:r>
+        <w:t xml:space="preserve"> will create XDLRC files and parse them for their pertinent information and then pack it</w:t>
+      </w:r>
+      <w:r>
+        <w:t xml:space="preserve"> into</w:t>
+      </w:r>
+      <w:r>
+        <w:t xml:space="preserve"> small device files that can be used later with th</w:t>
+      </w:r>
+      <w:bookmarkStart w:id="35" w:name="_GoBack"/>
+      <w:bookmarkEnd w:id="35"/>
+      <w:r>
+        <w:t xml:space="preserve">e tool.  </w:t>
       </w:r>
       <w:r>
         <w:t>Each construct found in XDLRC files and the corresponding RapidSmith representation is described in the remainder of this subsection.</w:t>
@@ -22785,7 +22934,7 @@
               <w:sz w:val="20"/>
               <w:szCs w:val="20"/>
             </w:rPr>
-            <w:t>8/19/2010 2:54 PM</w:t>
+            <w:t>8/19/2010 3:50 PM</w:t>
           </w:r>
           <w:r>
             <w:rPr>
@@ -22922,7 +23071,7 @@
               <w:sz w:val="20"/>
               <w:szCs w:val="20"/>
             </w:rPr>
-            <w:t>6</w:t>
+            <w:t>17</w:t>
           </w:r>
           <w:r>
             <w:rPr>
@@ -26590,7 +26739,7 @@
 </file>
 
 <file path=customXml/itemProps1.xml><?xml version="1.0" encoding="utf-8"?>
-<ds:datastoreItem xmlns:ds="http://schemas.openxmlformats.org/officeDocument/2006/customXml" ds:itemID="{16A458AA-AEB3-4CBC-9930-3B12257FD5A9}">
+<ds:datastoreItem xmlns:ds="http://schemas.openxmlformats.org/officeDocument/2006/customXml" ds:itemID="{6CBC5E34-D317-46C3-BB9C-20B9E39B0280}">
   <ds:schemaRefs>
     <ds:schemaRef ds:uri="http://schemas.openxmlformats.org/officeDocument/2006/bibliography"/>
   </ds:schemaRefs>

</xml_diff>

<commit_message>
Added support for Spartan 3A, 3ADSP, and 3E.  Added a new FamilyType enum to make comparing Xilinx FPGA families easier.  Updated several naming methods.  Added the PartNameTools class for accessing/manipulating Xilinx part names and family names.
</commit_message>
<xml_diff>
--- a/doc/TechReportAndDocumentation.docx
+++ b/doc/TechReportAndDocumentation.docx
@@ -7470,12 +7470,12 @@
       <w:pPr>
         <w:pStyle w:val="Heading3"/>
       </w:pPr>
-      <w:bookmarkStart w:id="12" w:name="_Ref266716032"/>
-      <w:bookmarkStart w:id="13" w:name="_Toc278814373"/>
+      <w:bookmarkStart w:id="12" w:name="_Toc278814373"/>
+      <w:bookmarkStart w:id="13" w:name="_Ref266716032"/>
       <w:r>
         <w:t>Getting RapidSmith</w:t>
       </w:r>
-      <w:bookmarkEnd w:id="13"/>
+      <w:bookmarkEnd w:id="12"/>
     </w:p>
     <w:p>
       <w:r>
@@ -7607,7 +7607,7 @@
       <w:r>
         <w:t>Requirements for Installation</w:t>
       </w:r>
-      <w:bookmarkEnd w:id="12"/>
+      <w:bookmarkEnd w:id="13"/>
       <w:bookmarkEnd w:id="14"/>
     </w:p>
     <w:p>
@@ -10343,6 +10343,10 @@
     <w:p/>
     <w:p>
       <w:r>
+        <w:rPr>
+          <w:noProof/>
+          <w:lang w:bidi="ar-SA"/>
+        </w:rPr>
         <w:drawing>
           <wp:inline distT="0" distB="0" distL="0" distR="0" wp14:anchorId="6F9A899C" wp14:editId="169E1F6F">
             <wp:extent cx="6733130" cy="3476625"/>
@@ -10582,6 +10586,10 @@
     <w:p/>
     <w:p>
       <w:r>
+        <w:rPr>
+          <w:noProof/>
+          <w:lang w:bidi="ar-SA"/>
+        </w:rPr>
         <w:drawing>
           <wp:inline distT="0" distB="0" distL="0" distR="0" wp14:anchorId="58E8C4C4" wp14:editId="74D17488">
             <wp:extent cx="6691118" cy="5381625"/>
@@ -10671,6 +10679,10 @@
     </w:p>
     <w:p>
       <w:r>
+        <w:rPr>
+          <w:noProof/>
+          <w:lang w:bidi="ar-SA"/>
+        </w:rPr>
         <w:lastRenderedPageBreak/>
         <w:drawing>
           <wp:inline distT="0" distB="0" distL="0" distR="0" wp14:anchorId="59299B05" wp14:editId="2C2CE98E">
@@ -18554,10 +18566,7 @@
         <w:t xml:space="preserve"> See below for a screenshot.</w:t>
       </w:r>
     </w:p>
-    <w:p>
-      <w:bookmarkStart w:id="33" w:name="_GoBack"/>
-      <w:bookmarkEnd w:id="33"/>
-    </w:p>
+    <w:p/>
     <w:p>
       <w:pPr>
         <w:jc w:val="center"/>
@@ -18666,24 +18675,24 @@
       <w:pPr>
         <w:pStyle w:val="Heading1"/>
       </w:pPr>
-      <w:bookmarkStart w:id="34" w:name="_Understanding_XDL"/>
-      <w:bookmarkStart w:id="35" w:name="_Toc278814393"/>
-      <w:bookmarkEnd w:id="34"/>
+      <w:bookmarkStart w:id="33" w:name="_Understanding_XDL"/>
+      <w:bookmarkStart w:id="34" w:name="_Toc278814393"/>
+      <w:bookmarkEnd w:id="33"/>
       <w:r>
         <w:lastRenderedPageBreak/>
         <w:t>Understanding XDL</w:t>
       </w:r>
-      <w:bookmarkEnd w:id="35"/>
+      <w:bookmarkEnd w:id="34"/>
     </w:p>
     <w:p>
       <w:pPr>
         <w:pStyle w:val="Heading2"/>
       </w:pPr>
-      <w:bookmarkStart w:id="36" w:name="_Toc278814394"/>
+      <w:bookmarkStart w:id="35" w:name="_Toc278814394"/>
       <w:r>
         <w:t>What is XDL?</w:t>
       </w:r>
-      <w:bookmarkEnd w:id="36"/>
+      <w:bookmarkEnd w:id="35"/>
     </w:p>
     <w:p>
       <w:r>
@@ -19188,11 +19197,11 @@
       <w:pPr>
         <w:pStyle w:val="Heading2"/>
       </w:pPr>
-      <w:bookmarkStart w:id="37" w:name="_Toc278814395"/>
+      <w:bookmarkStart w:id="36" w:name="_Toc278814395"/>
       <w:r>
         <w:t>Basic Syntax of XDL Files</w:t>
       </w:r>
-      <w:bookmarkEnd w:id="37"/>
+      <w:bookmarkEnd w:id="36"/>
     </w:p>
     <w:p>
       <w:r>
@@ -19212,11 +19221,11 @@
       <w:pPr>
         <w:pStyle w:val="Heading3"/>
       </w:pPr>
-      <w:bookmarkStart w:id="38" w:name="_Toc278814396"/>
+      <w:bookmarkStart w:id="37" w:name="_Toc278814396"/>
       <w:r>
         <w:t>Design Statement</w:t>
       </w:r>
-      <w:bookmarkEnd w:id="38"/>
+      <w:bookmarkEnd w:id="37"/>
     </w:p>
     <w:p>
       <w:pPr>
@@ -20644,14 +20653,14 @@
       <w:pPr>
         <w:pStyle w:val="Heading3"/>
       </w:pPr>
-      <w:bookmarkStart w:id="39" w:name="_Toc278814397"/>
+      <w:bookmarkStart w:id="38" w:name="_Toc278814397"/>
       <w:r>
         <w:t>M</w:t>
       </w:r>
       <w:r>
         <w:t>odule Statement</w:t>
       </w:r>
-      <w:bookmarkEnd w:id="39"/>
+      <w:bookmarkEnd w:id="38"/>
     </w:p>
     <w:p>
       <w:pPr>
@@ -22973,11 +22982,11 @@
       <w:pPr>
         <w:pStyle w:val="Heading3"/>
       </w:pPr>
-      <w:bookmarkStart w:id="40" w:name="_Toc278814398"/>
+      <w:bookmarkStart w:id="39" w:name="_Toc278814398"/>
       <w:r>
         <w:t>Instance Statement</w:t>
       </w:r>
-      <w:bookmarkEnd w:id="40"/>
+      <w:bookmarkEnd w:id="39"/>
     </w:p>
     <w:p>
       <w:r>
@@ -23506,11 +23515,11 @@
       <w:pPr>
         <w:pStyle w:val="Heading3"/>
       </w:pPr>
-      <w:bookmarkStart w:id="41" w:name="_Toc278814399"/>
+      <w:bookmarkStart w:id="40" w:name="_Toc278814399"/>
       <w:r>
         <w:t>Net Statement</w:t>
       </w:r>
-      <w:bookmarkEnd w:id="41"/>
+      <w:bookmarkEnd w:id="40"/>
     </w:p>
     <w:p>
       <w:r>
@@ -24626,13 +24635,13 @@
       <w:pPr>
         <w:pStyle w:val="Heading2"/>
       </w:pPr>
-      <w:bookmarkStart w:id="42" w:name="_Basic_Syntax_of"/>
-      <w:bookmarkStart w:id="43" w:name="_Toc278814400"/>
+      <w:bookmarkStart w:id="41" w:name="_Basic_Syntax_of"/>
+      <w:bookmarkStart w:id="42" w:name="_Toc278814400"/>
+      <w:bookmarkEnd w:id="41"/>
+      <w:r>
+        <w:t>Basic Syntax of XDLRC Files</w:t>
+      </w:r>
       <w:bookmarkEnd w:id="42"/>
-      <w:r>
-        <w:t>Basic Syntax of XDLRC Files</w:t>
-      </w:r>
-      <w:bookmarkEnd w:id="43"/>
     </w:p>
     <w:p>
       <w:r>
@@ -24675,9 +24684,193 @@
       <w:pPr>
         <w:pStyle w:val="Heading3"/>
       </w:pPr>
-      <w:bookmarkStart w:id="44" w:name="_Toc278814401"/>
+      <w:bookmarkStart w:id="43" w:name="_Toc278814401"/>
       <w:r>
         <w:t>Tiles</w:t>
+      </w:r>
+      <w:bookmarkEnd w:id="43"/>
+    </w:p>
+    <w:tbl>
+      <w:tblPr>
+        <w:tblStyle w:val="TableGrid"/>
+        <w:tblpPr w:leftFromText="180" w:rightFromText="180" w:vertAnchor="text" w:horzAnchor="margin" w:tblpY="94"/>
+        <w:tblW w:w="0" w:type="auto"/>
+        <w:tblLook w:val="04A0" w:firstRow="1" w:lastRow="0" w:firstColumn="1" w:lastColumn="0" w:noHBand="0" w:noVBand="1"/>
+      </w:tblPr>
+      <w:tblGrid>
+        <w:gridCol w:w="11016"/>
+      </w:tblGrid>
+      <w:tr>
+        <w:tc>
+          <w:tcPr>
+            <w:tcW w:w="11016" w:type="dxa"/>
+          </w:tcPr>
+          <w:p>
+            <w:pPr>
+              <w:rPr>
+                <w:rFonts w:ascii="Courier New" w:hAnsi="Courier New" w:cs="Courier New"/>
+              </w:rPr>
+            </w:pPr>
+            <w:r>
+              <w:rPr>
+                <w:rFonts w:ascii="Courier New" w:hAnsi="Courier New" w:cs="Courier New"/>
+              </w:rPr>
+              <w:t># Example of an XDLRC tile declaration</w:t>
+            </w:r>
+          </w:p>
+          <w:p>
+            <w:pPr>
+              <w:rPr>
+                <w:rFonts w:ascii="Courier New" w:hAnsi="Courier New" w:cs="Courier New"/>
+              </w:rPr>
+            </w:pPr>
+            <w:r>
+              <w:rPr>
+                <w:rFonts w:ascii="Courier New" w:hAnsi="Courier New" w:cs="Courier New"/>
+              </w:rPr>
+              <w:tab/>
+              <w:t>(tile 1 14 CLB_X6Y63 CLB 4</w:t>
+            </w:r>
+          </w:p>
+          <w:p>
+            <w:pPr>
+              <w:rPr>
+                <w:rFonts w:ascii="Courier New" w:hAnsi="Courier New" w:cs="Courier New"/>
+              </w:rPr>
+            </w:pPr>
+            <w:r>
+              <w:rPr>
+                <w:rFonts w:ascii="Courier New" w:hAnsi="Courier New" w:cs="Courier New"/>
+              </w:rPr>
+              <w:t>…</w:t>
+            </w:r>
+          </w:p>
+          <w:p>
+            <w:pPr>
+              <w:rPr>
+                <w:rFonts w:ascii="Courier New" w:hAnsi="Courier New" w:cs="Courier New"/>
+              </w:rPr>
+            </w:pPr>
+            <w:r>
+              <w:rPr>
+                <w:rFonts w:ascii="Courier New" w:hAnsi="Courier New" w:cs="Courier New"/>
+              </w:rPr>
+              <w:tab/>
+            </w:r>
+            <w:r>
+              <w:rPr>
+                <w:rFonts w:ascii="Courier New" w:hAnsi="Courier New" w:cs="Courier New"/>
+              </w:rPr>
+              <w:tab/>
+              <w:t>(</w:t>
+            </w:r>
+            <w:proofErr w:type="spellStart"/>
+            <w:r>
+              <w:rPr>
+                <w:rFonts w:ascii="Courier New" w:hAnsi="Courier New" w:cs="Courier New"/>
+              </w:rPr>
+              <w:t>tile_summary</w:t>
+            </w:r>
+            <w:proofErr w:type="spellEnd"/>
+            <w:r>
+              <w:rPr>
+                <w:rFonts w:ascii="Courier New" w:hAnsi="Courier New" w:cs="Courier New"/>
+              </w:rPr>
+              <w:t xml:space="preserve"> CLB_X6Y63 CLB 122 403 148)</w:t>
+            </w:r>
+          </w:p>
+          <w:p>
+            <w:pPr>
+              <w:rPr>
+                <w:rFonts w:ascii="Courier New" w:hAnsi="Courier New" w:cs="Courier New"/>
+              </w:rPr>
+            </w:pPr>
+            <w:r>
+              <w:rPr>
+                <w:rFonts w:ascii="Courier New" w:hAnsi="Courier New" w:cs="Courier New"/>
+              </w:rPr>
+              <w:tab/>
+            </w:r>
+            <w:r>
+              <w:rPr>
+                <w:rFonts w:ascii="Courier New" w:hAnsi="Courier New" w:cs="Courier New"/>
+              </w:rPr>
+              <w:t>)</w:t>
+            </w:r>
+          </w:p>
+        </w:tc>
+      </w:tr>
+    </w:tbl>
+    <w:p>
+      <w:r>
+        <w:t xml:space="preserve">Tiles (represented in the </w:t>
+      </w:r>
+      <w:proofErr w:type="spellStart"/>
+      <w:r>
+        <w:rPr>
+          <w:rFonts w:ascii="Courier New" w:hAnsi="Courier New" w:cs="Courier New"/>
+        </w:rPr>
+        <w:t>device.Tile</w:t>
+      </w:r>
+      <w:proofErr w:type="spellEnd"/>
+      <w:r>
+        <w:t xml:space="preserve"> class) are the building blocks of Xilinx FPGAs.  Every FPGA is described a</w:t>
+      </w:r>
+      <w:r>
+        <w:t>s</w:t>
+      </w:r>
+      <w:r>
+        <w:t xml:space="preserve"> 2D array or grid of tiles laid out like a checker board</w:t>
+      </w:r>
+      <w:r>
+        <w:t xml:space="preserve"> (this can be seen also in the Part Tile Browser example)</w:t>
+      </w:r>
+      <w:r>
+        <w:t xml:space="preserve">.  Each tile </w:t>
+      </w:r>
+      <w:r>
+        <w:t>is declared with a “</w:t>
+      </w:r>
+      <w:r>
+        <w:rPr>
+          <w:rFonts w:ascii="Courier New" w:hAnsi="Courier New" w:cs="Courier New"/>
+        </w:rPr>
+        <w:t>(tile</w:t>
+      </w:r>
+      <w:r>
+        <w:t xml:space="preserve">” directive as shown </w:t>
+      </w:r>
+      <w:r>
+        <w:t>above</w:t>
+      </w:r>
+      <w:r>
+        <w:t xml:space="preserve"> followed by the unique row and column index of where the tile fits into the grid of tiles found on the FPGA.  The tile declaration also contains a name followed by a type with the final number being the number of primitive sites found within the tile.</w:t>
+      </w:r>
+      <w:r>
+        <w:t xml:space="preserve">  The tile ends with a “</w:t>
+      </w:r>
+      <w:proofErr w:type="spellStart"/>
+      <w:r>
+        <w:rPr>
+          <w:rFonts w:ascii="Courier New" w:hAnsi="Courier New" w:cs="Courier New"/>
+        </w:rPr>
+        <w:t>tile_summary</w:t>
+      </w:r>
+      <w:proofErr w:type="spellEnd"/>
+      <w:r>
+        <w:t>” statement repeating the name and type with some other numbered statistics.</w:t>
+      </w:r>
+      <w:r>
+        <w:t xml:space="preserve">  Tiles can contain three different sub components, primitive sites, wires, and PIPs.</w:t>
+      </w:r>
+    </w:p>
+    <w:p>
+      <w:pPr>
+        <w:pStyle w:val="Heading3"/>
+      </w:pPr>
+      <w:bookmarkStart w:id="44" w:name="_Toc278814402"/>
+      <w:r>
+        <w:t>Primitive Sites</w:t>
       </w:r>
       <w:bookmarkEnd w:id="44"/>
     </w:p>
@@ -24706,34 +24899,7 @@
               <w:rPr>
                 <w:rFonts w:ascii="Courier New" w:hAnsi="Courier New" w:cs="Courier New"/>
               </w:rPr>
-              <w:t># Example of an XDLRC tile declaration</w:t>
-            </w:r>
-          </w:p>
-          <w:p>
-            <w:pPr>
-              <w:rPr>
-                <w:rFonts w:ascii="Courier New" w:hAnsi="Courier New" w:cs="Courier New"/>
-              </w:rPr>
-            </w:pPr>
-            <w:r>
-              <w:rPr>
-                <w:rFonts w:ascii="Courier New" w:hAnsi="Courier New" w:cs="Courier New"/>
-              </w:rPr>
-              <w:tab/>
-              <w:t>(tile 1 14 CLB_X6Y63 CLB 4</w:t>
-            </w:r>
-          </w:p>
-          <w:p>
-            <w:pPr>
-              <w:rPr>
-                <w:rFonts w:ascii="Courier New" w:hAnsi="Courier New" w:cs="Courier New"/>
-              </w:rPr>
-            </w:pPr>
-            <w:r>
-              <w:rPr>
-                <w:rFonts w:ascii="Courier New" w:hAnsi="Courier New" w:cs="Courier New"/>
-              </w:rPr>
-              <w:t>…</w:t>
+              <w:t># Example of an XDLRC primitive site declaration</w:t>
             </w:r>
           </w:p>
           <w:p>
@@ -24760,14 +24926,14 @@
               <w:rPr>
                 <w:rFonts w:ascii="Courier New" w:hAnsi="Courier New" w:cs="Courier New"/>
               </w:rPr>
-              <w:t>tile_summary</w:t>
+              <w:t>primitive_site</w:t>
             </w:r>
             <w:proofErr w:type="spellEnd"/>
             <w:r>
               <w:rPr>
                 <w:rFonts w:ascii="Courier New" w:hAnsi="Courier New" w:cs="Courier New"/>
               </w:rPr>
-              <w:t xml:space="preserve"> CLB_X6Y63 CLB 122 403 148)</w:t>
+              <w:t xml:space="preserve"> SLICE_X9Y127 SLICEL internal 27</w:t>
             </w:r>
           </w:p>
           <w:p>
@@ -24786,82 +24952,482 @@
               <w:rPr>
                 <w:rFonts w:ascii="Courier New" w:hAnsi="Courier New" w:cs="Courier New"/>
               </w:rPr>
+              <w:tab/>
+            </w:r>
+            <w:r>
+              <w:rPr>
+                <w:rFonts w:ascii="Courier New" w:hAnsi="Courier New" w:cs="Courier New"/>
+              </w:rPr>
+              <w:tab/>
+              <w:t>(</w:t>
+            </w:r>
+            <w:proofErr w:type="spellStart"/>
+            <w:r>
+              <w:rPr>
+                <w:rFonts w:ascii="Courier New" w:hAnsi="Courier New" w:cs="Courier New"/>
+              </w:rPr>
+              <w:t>pinwire</w:t>
+            </w:r>
+            <w:proofErr w:type="spellEnd"/>
+            <w:r>
+              <w:rPr>
+                <w:rFonts w:ascii="Courier New" w:hAnsi="Courier New" w:cs="Courier New"/>
+              </w:rPr>
+              <w:t xml:space="preserve"> BX input BX_PINWIRE3)</w:t>
+            </w:r>
+          </w:p>
+          <w:p>
+            <w:pPr>
+              <w:rPr>
+                <w:rFonts w:ascii="Courier New" w:hAnsi="Courier New" w:cs="Courier New"/>
+              </w:rPr>
+            </w:pPr>
+            <w:r>
+              <w:rPr>
+                <w:rFonts w:ascii="Courier New" w:hAnsi="Courier New" w:cs="Courier New"/>
+              </w:rPr>
+              <w:tab/>
+            </w:r>
+            <w:r>
+              <w:rPr>
+                <w:rFonts w:ascii="Courier New" w:hAnsi="Courier New" w:cs="Courier New"/>
+              </w:rPr>
+              <w:tab/>
+            </w:r>
+            <w:r>
+              <w:rPr>
+                <w:rFonts w:ascii="Courier New" w:hAnsi="Courier New" w:cs="Courier New"/>
+              </w:rPr>
+              <w:tab/>
+              <w:t>(</w:t>
+            </w:r>
+            <w:proofErr w:type="spellStart"/>
+            <w:r>
+              <w:rPr>
+                <w:rFonts w:ascii="Courier New" w:hAnsi="Courier New" w:cs="Courier New"/>
+              </w:rPr>
+              <w:t>pinwire</w:t>
+            </w:r>
+            <w:proofErr w:type="spellEnd"/>
+            <w:r>
+              <w:rPr>
+                <w:rFonts w:ascii="Courier New" w:hAnsi="Courier New" w:cs="Courier New"/>
+              </w:rPr>
+              <w:t xml:space="preserve"> BY input BY_PINWIRE3)</w:t>
+            </w:r>
+          </w:p>
+          <w:p>
+            <w:pPr>
+              <w:rPr>
+                <w:rFonts w:ascii="Courier New" w:hAnsi="Courier New" w:cs="Courier New"/>
+              </w:rPr>
+            </w:pPr>
+            <w:r>
+              <w:rPr>
+                <w:rFonts w:ascii="Courier New" w:hAnsi="Courier New" w:cs="Courier New"/>
+              </w:rPr>
+              <w:tab/>
+            </w:r>
+            <w:r>
+              <w:rPr>
+                <w:rFonts w:ascii="Courier New" w:hAnsi="Courier New" w:cs="Courier New"/>
+              </w:rPr>
+              <w:tab/>
+            </w:r>
+            <w:r>
+              <w:rPr>
+                <w:rFonts w:ascii="Courier New" w:hAnsi="Courier New" w:cs="Courier New"/>
+              </w:rPr>
+              <w:tab/>
+              <w:t>(</w:t>
+            </w:r>
+            <w:proofErr w:type="spellStart"/>
+            <w:r>
+              <w:rPr>
+                <w:rFonts w:ascii="Courier New" w:hAnsi="Courier New" w:cs="Courier New"/>
+              </w:rPr>
+              <w:t>pinwire</w:t>
+            </w:r>
+            <w:proofErr w:type="spellEnd"/>
+            <w:r>
+              <w:rPr>
+                <w:rFonts w:ascii="Courier New" w:hAnsi="Courier New" w:cs="Courier New"/>
+              </w:rPr>
+              <w:t xml:space="preserve"> CE input CE_PINWIRE3)</w:t>
+            </w:r>
+          </w:p>
+          <w:p>
+            <w:pPr>
+              <w:rPr>
+                <w:rFonts w:ascii="Courier New" w:hAnsi="Courier New" w:cs="Courier New"/>
+              </w:rPr>
+            </w:pPr>
+            <w:r>
+              <w:rPr>
+                <w:rFonts w:ascii="Courier New" w:hAnsi="Courier New" w:cs="Courier New"/>
+              </w:rPr>
+              <w:tab/>
+            </w:r>
+            <w:r>
+              <w:rPr>
+                <w:rFonts w:ascii="Courier New" w:hAnsi="Courier New" w:cs="Courier New"/>
+              </w:rPr>
+              <w:tab/>
+            </w:r>
+            <w:r>
+              <w:rPr>
+                <w:rFonts w:ascii="Courier New" w:hAnsi="Courier New" w:cs="Courier New"/>
+              </w:rPr>
+              <w:tab/>
+            </w:r>
+            <w:r>
+              <w:rPr>
+                <w:rFonts w:ascii="Courier New" w:hAnsi="Courier New" w:cs="Courier New"/>
+              </w:rPr>
+              <w:t>…</w:t>
+            </w:r>
+          </w:p>
+          <w:p>
+            <w:pPr>
+              <w:rPr>
+                <w:rFonts w:ascii="Courier New" w:hAnsi="Courier New" w:cs="Courier New"/>
+              </w:rPr>
+            </w:pPr>
+            <w:r>
+              <w:rPr>
+                <w:rFonts w:ascii="Courier New" w:hAnsi="Courier New" w:cs="Courier New"/>
+              </w:rPr>
+              <w:tab/>
+            </w:r>
+            <w:r>
+              <w:rPr>
+                <w:rFonts w:ascii="Courier New" w:hAnsi="Courier New" w:cs="Courier New"/>
+              </w:rPr>
+              <w:tab/>
+            </w:r>
+            <w:r>
+              <w:rPr>
+                <w:rFonts w:ascii="Courier New" w:hAnsi="Courier New" w:cs="Courier New"/>
+              </w:rPr>
+              <w:tab/>
+              <w:t>(</w:t>
+            </w:r>
+            <w:proofErr w:type="spellStart"/>
+            <w:r>
+              <w:rPr>
+                <w:rFonts w:ascii="Courier New" w:hAnsi="Courier New" w:cs="Courier New"/>
+              </w:rPr>
+              <w:t>pinwire</w:t>
+            </w:r>
+            <w:proofErr w:type="spellEnd"/>
+            <w:r>
+              <w:rPr>
+                <w:rFonts w:ascii="Courier New" w:hAnsi="Courier New" w:cs="Courier New"/>
+              </w:rPr>
+              <w:t xml:space="preserve"> XMUX output XMUX_PINWIRE3)</w:t>
+            </w:r>
+          </w:p>
+          <w:p>
+            <w:pPr>
+              <w:rPr>
+                <w:rFonts w:ascii="Courier New" w:hAnsi="Courier New" w:cs="Courier New"/>
+              </w:rPr>
+            </w:pPr>
+            <w:r>
+              <w:rPr>
+                <w:rFonts w:ascii="Courier New" w:hAnsi="Courier New" w:cs="Courier New"/>
+              </w:rPr>
+              <w:tab/>
+            </w:r>
+            <w:r>
+              <w:rPr>
+                <w:rFonts w:ascii="Courier New" w:hAnsi="Courier New" w:cs="Courier New"/>
+              </w:rPr>
+              <w:tab/>
               <w:t>)</w:t>
             </w:r>
           </w:p>
         </w:tc>
       </w:tr>
     </w:tbl>
+    <w:p/>
+    <w:p/>
     <w:p>
       <w:r>
-        <w:t xml:space="preserve">Tiles (represented in the </w:t>
+        <w:lastRenderedPageBreak/>
+        <w:t>Primitive sites</w:t>
+      </w:r>
+      <w:r>
+        <w:t xml:space="preserve"> (represented in the </w:t>
       </w:r>
       <w:proofErr w:type="spellStart"/>
       <w:r>
         <w:rPr>
           <w:rFonts w:ascii="Courier New" w:hAnsi="Courier New" w:cs="Courier New"/>
         </w:rPr>
-        <w:t>device.Tile</w:t>
+        <w:t>device.PrimitiveSite</w:t>
       </w:r>
       <w:proofErr w:type="spellEnd"/>
       <w:r>
-        <w:t xml:space="preserve"> class) are the building blocks of Xilinx FPGAs.  Every FPGA is described a</w:t>
-      </w:r>
-      <w:r>
-        <w:t>s</w:t>
-      </w:r>
-      <w:r>
-        <w:t xml:space="preserve"> 2D array or grid of tiles laid out like a checker board</w:t>
-      </w:r>
-      <w:r>
-        <w:t xml:space="preserve"> (this can be seen also in the Part Tile Browser example)</w:t>
-      </w:r>
-      <w:r>
-        <w:t xml:space="preserve">.  Each tile </w:t>
-      </w:r>
-      <w:r>
-        <w:t>is declared with a “</w:t>
-      </w:r>
+        <w:t xml:space="preserve"> class)</w:t>
+      </w:r>
+      <w:r>
+        <w:t xml:space="preserve"> are declared in tiles.  A primitive site is a location on the FPGA that allows for an instance of that primitive type</w:t>
+      </w:r>
+      <w:r>
+        <w:t xml:space="preserve"> (primitive types are enumerated in the </w:t>
+      </w:r>
+      <w:proofErr w:type="spellStart"/>
       <w:r>
         <w:rPr>
           <w:rFonts w:ascii="Courier New" w:hAnsi="Courier New" w:cs="Courier New"/>
         </w:rPr>
-        <w:t>(tile</w:t>
-      </w:r>
-      <w:r>
-        <w:t xml:space="preserve">” directive as shown </w:t>
-      </w:r>
-      <w:r>
-        <w:t>above</w:t>
-      </w:r>
-      <w:r>
-        <w:t xml:space="preserve"> followed by the unique row and column index of where the tile fits into the grid of tiles found on the FPGA.  The tile declaration also contains a name followed by a type with the final number being the number of primitive sites found within the tile.</w:t>
-      </w:r>
-      <w:r>
-        <w:t xml:space="preserve">  The tile ends with a “</w:t>
+        <w:t>device.PrimitiveType</w:t>
+      </w:r>
+      <w:proofErr w:type="spellEnd"/>
+      <w:r>
+        <w:t xml:space="preserve"> </w:t>
       </w:r>
       <w:proofErr w:type="spellStart"/>
       <w:r>
+        <w:t>enum</w:t>
+      </w:r>
+      <w:proofErr w:type="spellEnd"/>
+      <w:r>
+        <w:t>)</w:t>
+      </w:r>
+      <w:r>
+        <w:t xml:space="preserve"> to reside.  For example, in the declaration of a SLICEL primitive site above, any SLICEL instance can be placed at that site.  A primitive site has a unique name (</w:t>
+      </w:r>
+      <w:r>
         <w:rPr>
           <w:rFonts w:ascii="Courier New" w:hAnsi="Courier New" w:cs="Courier New"/>
         </w:rPr>
-        <w:t>tile_summary</w:t>
+        <w:t>SLICE_X9Y127</w:t>
+      </w:r>
+      <w:r>
+        <w:t>) and type (</w:t>
+      </w:r>
+      <w:r>
+        <w:rPr>
+          <w:rFonts w:ascii="Courier New" w:hAnsi="Courier New" w:cs="Courier New"/>
+        </w:rPr>
+        <w:t>SLICEL</w:t>
+      </w:r>
+      <w:r>
+        <w:t xml:space="preserve">).  However, in some cases, more than one primitive type is compatible with a given primitive site.  One example of this is the primitive type SLICEM (Virtex 4 slices that </w:t>
+      </w:r>
+      <w:r>
+        <w:t>contain RAM functionality in the LUT among other enhancements to the SLICEL type) is a superset of SLICEL functionality.  Therefore, a SLICEL primitive instance can be placed in a SLICEM primitive site.</w:t>
+      </w:r>
+      <w:r>
+        <w:t xml:space="preserve">  RapidSmith allows the developer to determine if a give site is compatible in the </w:t>
+      </w:r>
+      <w:proofErr w:type="spellStart"/>
+      <w:r>
+        <w:rPr>
+          <w:rFonts w:ascii="Courier New" w:hAnsi="Courier New" w:cs="Courier New"/>
+        </w:rPr>
+        <w:t>device.PrimtiveSite</w:t>
       </w:r>
       <w:proofErr w:type="spellEnd"/>
       <w:r>
-        <w:t>” statement repeating the name and type with some other numbered statistics.</w:t>
-      </w:r>
-      <w:r>
-        <w:t xml:space="preserve">  Tiles can contain three different sub components, primitive sites, wires, and PIPs.</w:t>
+        <w:t xml:space="preserve"> class using the method </w:t>
+      </w:r>
+      <w:proofErr w:type="spellStart"/>
+      <w:proofErr w:type="gramStart"/>
+      <w:r>
+        <w:rPr>
+          <w:rFonts w:ascii="Courier New" w:hAnsi="Courier New" w:cs="Courier New"/>
+        </w:rPr>
+        <w:t>isCompatiblePrimitiveType</w:t>
+      </w:r>
+      <w:proofErr w:type="spellEnd"/>
+      <w:r>
+        <w:rPr>
+          <w:rFonts w:ascii="Courier New" w:hAnsi="Courier New" w:cs="Courier New"/>
+        </w:rPr>
+        <w:t>(</w:t>
+      </w:r>
+      <w:proofErr w:type="spellStart"/>
+      <w:proofErr w:type="gramEnd"/>
+      <w:r>
+        <w:rPr>
+          <w:rFonts w:ascii="Courier New" w:hAnsi="Courier New" w:cs="Courier New"/>
+        </w:rPr>
+        <w:t>PrimitiveType</w:t>
+      </w:r>
+      <w:proofErr w:type="spellEnd"/>
+      <w:r>
+        <w:rPr>
+          <w:rFonts w:ascii="Courier New" w:hAnsi="Courier New" w:cs="Courier New"/>
+        </w:rPr>
+        <w:t xml:space="preserve"> </w:t>
+      </w:r>
+      <w:proofErr w:type="spellStart"/>
+      <w:r>
+        <w:rPr>
+          <w:rFonts w:ascii="Courier New" w:hAnsi="Courier New" w:cs="Courier New"/>
+        </w:rPr>
+        <w:t>otherType</w:t>
+      </w:r>
+      <w:proofErr w:type="spellEnd"/>
+      <w:r>
+        <w:rPr>
+          <w:rFonts w:ascii="Courier New" w:hAnsi="Courier New" w:cs="Courier New"/>
+        </w:rPr>
+        <w:t>)</w:t>
+      </w:r>
+      <w:r>
+        <w:t>.</w:t>
+      </w:r>
+    </w:p>
+    <w:p/>
+    <w:p>
+      <w:pPr>
+        <w:rPr>
+          <w:rFonts w:cstheme="minorHAnsi"/>
+        </w:rPr>
+      </w:pPr>
+      <w:r>
+        <w:t xml:space="preserve">Primitive site declarations in XDLRC also contain a list of </w:t>
+      </w:r>
+      <w:proofErr w:type="spellStart"/>
+      <w:r>
+        <w:t>pinwires</w:t>
+      </w:r>
+      <w:proofErr w:type="spellEnd"/>
+      <w:r>
+        <w:t xml:space="preserve"> which describe the name and direction of pins on the primitive site.  </w:t>
+      </w:r>
+      <w:r>
+        <w:t xml:space="preserve">The first </w:t>
+      </w:r>
+      <w:proofErr w:type="spellStart"/>
+      <w:r>
+        <w:t>pinwire</w:t>
+      </w:r>
+      <w:proofErr w:type="spellEnd"/>
+      <w:r>
+        <w:t xml:space="preserve"> declared in the example above is the </w:t>
+      </w:r>
+      <w:r>
+        <w:rPr>
+          <w:rFonts w:ascii="Courier New" w:hAnsi="Courier New" w:cs="Courier New"/>
+        </w:rPr>
+        <w:t>BX</w:t>
+      </w:r>
+      <w:r>
+        <w:t xml:space="preserve"> input pin which is the internal name to the SLICEL primitive site. </w:t>
+      </w:r>
+      <w:proofErr w:type="spellStart"/>
+      <w:r>
+        <w:t>Pinwires</w:t>
+      </w:r>
+      <w:proofErr w:type="spellEnd"/>
+      <w:r>
+        <w:t xml:space="preserve"> have an external name as well to differentiate the multiple primitive sites that may be present in the same tile.  In this case, </w:t>
+      </w:r>
+      <w:r>
+        <w:rPr>
+          <w:rFonts w:ascii="Courier New" w:hAnsi="Courier New" w:cs="Courier New"/>
+        </w:rPr>
+        <w:t>BX</w:t>
+      </w:r>
+      <w:r>
+        <w:t xml:space="preserve"> of </w:t>
+      </w:r>
+      <w:r>
+        <w:rPr>
+          <w:rFonts w:ascii="Courier New" w:hAnsi="Courier New" w:cs="Courier New"/>
+        </w:rPr>
+        <w:t>SLICE_X9Y127</w:t>
+      </w:r>
+      <w:r>
+        <w:t xml:space="preserve"> has the external name </w:t>
+      </w:r>
+      <w:r>
+        <w:rPr>
+          <w:rFonts w:ascii="Courier New" w:hAnsi="Courier New" w:cs="Courier New"/>
+        </w:rPr>
+        <w:t>BX_PINWIRE3</w:t>
+      </w:r>
+      <w:r>
+        <w:rPr>
+          <w:rFonts w:cstheme="minorHAnsi"/>
+        </w:rPr>
+        <w:t>.</w:t>
+      </w:r>
+      <w:r>
+        <w:rPr>
+          <w:rFonts w:cstheme="minorHAnsi"/>
+        </w:rPr>
+        <w:t xml:space="preserve">  RapidSmith provides mechanisms to translate between these two names in the </w:t>
+      </w:r>
+      <w:proofErr w:type="spellStart"/>
+      <w:r>
+        <w:rPr>
+          <w:rFonts w:ascii="Courier New" w:hAnsi="Courier New" w:cs="Courier New"/>
+        </w:rPr>
+        <w:t>device.PrimitiveSite</w:t>
+      </w:r>
+      <w:proofErr w:type="spellEnd"/>
+      <w:r>
+        <w:rPr>
+          <w:rFonts w:cstheme="minorHAnsi"/>
+        </w:rPr>
+        <w:t xml:space="preserve"> class with the method </w:t>
+      </w:r>
+      <w:proofErr w:type="spellStart"/>
+      <w:proofErr w:type="gramStart"/>
+      <w:r>
+        <w:rPr>
+          <w:rFonts w:ascii="Courier New" w:hAnsi="Courier New" w:cs="Courier New"/>
+        </w:rPr>
+        <w:t>getExternalPinName</w:t>
+      </w:r>
+      <w:proofErr w:type="spellEnd"/>
+      <w:r>
+        <w:rPr>
+          <w:rFonts w:ascii="Courier New" w:hAnsi="Courier New" w:cs="Courier New"/>
+        </w:rPr>
+        <w:t>(</w:t>
+      </w:r>
+      <w:proofErr w:type="gramEnd"/>
+      <w:r>
+        <w:rPr>
+          <w:rFonts w:ascii="Courier New" w:hAnsi="Courier New" w:cs="Courier New"/>
+        </w:rPr>
+        <w:t xml:space="preserve">String </w:t>
+      </w:r>
+      <w:proofErr w:type="spellStart"/>
+      <w:r>
+        <w:rPr>
+          <w:rFonts w:ascii="Courier New" w:hAnsi="Courier New" w:cs="Courier New"/>
+        </w:rPr>
+        <w:t>internalName</w:t>
+      </w:r>
+      <w:proofErr w:type="spellEnd"/>
+      <w:r>
+        <w:rPr>
+          <w:rFonts w:ascii="Courier New" w:hAnsi="Courier New" w:cs="Courier New"/>
+        </w:rPr>
+        <w:t>)</w:t>
+      </w:r>
+      <w:r>
+        <w:rPr>
+          <w:rFonts w:cstheme="minorHAnsi"/>
+        </w:rPr>
+        <w:t>.</w:t>
       </w:r>
     </w:p>
     <w:p>
       <w:pPr>
         <w:pStyle w:val="Heading3"/>
       </w:pPr>
-      <w:bookmarkStart w:id="45" w:name="_Toc278814402"/>
-      <w:r>
-        <w:t>Primitive Sites</w:t>
+      <w:bookmarkStart w:id="45" w:name="_Toc278814403"/>
+      <w:r>
+        <w:t>Wire</w:t>
       </w:r>
       <w:bookmarkEnd w:id="45"/>
     </w:p>
@@ -24890,7 +25456,7 @@
               <w:rPr>
                 <w:rFonts w:ascii="Courier New" w:hAnsi="Courier New" w:cs="Courier New"/>
               </w:rPr>
-              <w:t># Example of an XDLRC primitive site declaration</w:t>
+              <w:t># Example of an XDLRC wire declaration</w:t>
             </w:r>
           </w:p>
           <w:p>
@@ -24910,21 +25476,7 @@
                 <w:rFonts w:ascii="Courier New" w:hAnsi="Courier New" w:cs="Courier New"/>
               </w:rPr>
               <w:tab/>
-              <w:t>(</w:t>
-            </w:r>
-            <w:proofErr w:type="spellStart"/>
-            <w:r>
-              <w:rPr>
-                <w:rFonts w:ascii="Courier New" w:hAnsi="Courier New" w:cs="Courier New"/>
-              </w:rPr>
-              <w:t>primitive_site</w:t>
-            </w:r>
-            <w:proofErr w:type="spellEnd"/>
-            <w:r>
-              <w:rPr>
-                <w:rFonts w:ascii="Courier New" w:hAnsi="Courier New" w:cs="Courier New"/>
-              </w:rPr>
-              <w:t xml:space="preserve"> SLICE_X9Y127 SLICEL internal 27</w:t>
+              <w:t>(wire E2BEG0 5</w:t>
             </w:r>
           </w:p>
           <w:p>
@@ -24950,21 +25502,7 @@
                 <w:rFonts w:ascii="Courier New" w:hAnsi="Courier New" w:cs="Courier New"/>
               </w:rPr>
               <w:tab/>
-              <w:t>(</w:t>
-            </w:r>
-            <w:proofErr w:type="spellStart"/>
-            <w:r>
-              <w:rPr>
-                <w:rFonts w:ascii="Courier New" w:hAnsi="Courier New" w:cs="Courier New"/>
-              </w:rPr>
-              <w:t>pinwire</w:t>
-            </w:r>
-            <w:proofErr w:type="spellEnd"/>
-            <w:r>
-              <w:rPr>
-                <w:rFonts w:ascii="Courier New" w:hAnsi="Courier New" w:cs="Courier New"/>
-              </w:rPr>
-              <w:t xml:space="preserve"> BX input BX_PINWIRE3)</w:t>
+              <w:t>(conn CLB_X7Y63 CLB_E2BEG0)</w:t>
             </w:r>
           </w:p>
           <w:p>
@@ -24990,21 +25528,7 @@
                 <w:rFonts w:ascii="Courier New" w:hAnsi="Courier New" w:cs="Courier New"/>
               </w:rPr>
               <w:tab/>
-              <w:t>(</w:t>
-            </w:r>
-            <w:proofErr w:type="spellStart"/>
-            <w:r>
-              <w:rPr>
-                <w:rFonts w:ascii="Courier New" w:hAnsi="Courier New" w:cs="Courier New"/>
-              </w:rPr>
-              <w:t>pinwire</w:t>
-            </w:r>
-            <w:proofErr w:type="spellEnd"/>
-            <w:r>
-              <w:rPr>
-                <w:rFonts w:ascii="Courier New" w:hAnsi="Courier New" w:cs="Courier New"/>
-              </w:rPr>
-              <w:t xml:space="preserve"> BY input BY_PINWIRE3)</w:t>
+              <w:t>(conn INT_X8Y63 E2MID0)</w:t>
             </w:r>
           </w:p>
           <w:p>
@@ -25030,21 +25554,7 @@
                 <w:rFonts w:ascii="Courier New" w:hAnsi="Courier New" w:cs="Courier New"/>
               </w:rPr>
               <w:tab/>
-              <w:t>(</w:t>
-            </w:r>
-            <w:proofErr w:type="spellStart"/>
-            <w:r>
-              <w:rPr>
-                <w:rFonts w:ascii="Courier New" w:hAnsi="Courier New" w:cs="Courier New"/>
-              </w:rPr>
-              <w:t>pinwire</w:t>
-            </w:r>
-            <w:proofErr w:type="spellEnd"/>
-            <w:r>
-              <w:rPr>
-                <w:rFonts w:ascii="Courier New" w:hAnsi="Courier New" w:cs="Courier New"/>
-              </w:rPr>
-              <w:t xml:space="preserve"> CE input CE_PINWIRE3)</w:t>
+              <w:t>(conn CLB_X8Y63 CLB_E2MID0)</w:t>
             </w:r>
           </w:p>
           <w:p>
@@ -25070,12 +25580,7 @@
                 <w:rFonts w:ascii="Courier New" w:hAnsi="Courier New" w:cs="Courier New"/>
               </w:rPr>
               <w:tab/>
-            </w:r>
-            <w:r>
-              <w:rPr>
-                <w:rFonts w:ascii="Courier New" w:hAnsi="Courier New" w:cs="Courier New"/>
-              </w:rPr>
-              <w:t>…</w:t>
+              <w:t>(conn INT_X9Y63 E2END0)</w:t>
             </w:r>
           </w:p>
           <w:p>
@@ -25101,21 +25606,7 @@
                 <w:rFonts w:ascii="Courier New" w:hAnsi="Courier New" w:cs="Courier New"/>
               </w:rPr>
               <w:tab/>
-              <w:t>(</w:t>
-            </w:r>
-            <w:proofErr w:type="spellStart"/>
-            <w:r>
-              <w:rPr>
-                <w:rFonts w:ascii="Courier New" w:hAnsi="Courier New" w:cs="Courier New"/>
-              </w:rPr>
-              <w:t>pinwire</w:t>
-            </w:r>
-            <w:proofErr w:type="spellEnd"/>
-            <w:r>
-              <w:rPr>
-                <w:rFonts w:ascii="Courier New" w:hAnsi="Courier New" w:cs="Courier New"/>
-              </w:rPr>
-              <w:t xml:space="preserve"> XMUX output XMUX_PINWIRE3)</w:t>
+              <w:t>(conn INT_X9Y62 E2END_S0)</w:t>
             </w:r>
           </w:p>
           <w:p>
@@ -25141,284 +25632,103 @@
         </w:tc>
       </w:tr>
     </w:tbl>
-    <w:p/>
-    <w:p/>
     <w:p>
       <w:r>
-        <w:lastRenderedPageBreak/>
-        <w:t>Primitive sites</w:t>
-      </w:r>
-      <w:r>
-        <w:t xml:space="preserve"> (represented in the </w:t>
+        <w:t xml:space="preserve">A wire as declared in XDLRC is a routing resource that exists in the tile that may have zero or more connections leaving the tile.  In the example above, the wire </w:t>
+      </w:r>
+      <w:r>
+        <w:rPr>
+          <w:rFonts w:ascii="Courier New" w:hAnsi="Courier New" w:cs="Courier New"/>
+        </w:rPr>
+        <w:t>E2BEG0</w:t>
+      </w:r>
+      <w:r>
+        <w:t xml:space="preserve"> connected to 5 other neighboring tiles.  These connections (denoted by ‘conn’) are described using the unique tile name and wire name of that tile to denote connectivity.  These connections are not programmable, but hard wired into the FPGA.</w:t>
+      </w:r>
+      <w:r>
+        <w:t xml:space="preserve">  Inter-tile connections are not programmable, however, intra-tile connections (PIPs, see below) are.</w:t>
+      </w:r>
+      <w:r>
+        <w:t xml:space="preserve">  RapidSmith must represent the routing resources of Xilinx FPGAs very carefully as a significant fraction of the FPGA description is routing.  Therefore, the wire names (such as </w:t>
+      </w:r>
+      <w:proofErr w:type="gramStart"/>
+      <w:r>
+        <w:rPr>
+          <w:rFonts w:ascii="Courier New" w:hAnsi="Courier New" w:cs="Courier New"/>
+        </w:rPr>
+        <w:t>E2BEG0</w:t>
+      </w:r>
+      <w:r>
+        <w:t>, …)</w:t>
+      </w:r>
+      <w:proofErr w:type="gramEnd"/>
+      <w:r>
+        <w:t xml:space="preserve"> are enumerated into integers or Java primitive </w:t>
       </w:r>
       <w:proofErr w:type="spellStart"/>
       <w:r>
         <w:rPr>
           <w:rFonts w:ascii="Courier New" w:hAnsi="Courier New" w:cs="Courier New"/>
         </w:rPr>
-        <w:t>device.PrimitiveSite</w:t>
+        <w:t>int</w:t>
       </w:r>
       <w:proofErr w:type="spellEnd"/>
       <w:r>
-        <w:t xml:space="preserve"> class)</w:t>
-      </w:r>
-      <w:r>
-        <w:t xml:space="preserve"> are declared in tiles.  A primitive site is a location on the FPGA that allows for an instance of that primitive type</w:t>
-      </w:r>
-      <w:r>
-        <w:t xml:space="preserve"> (primitive types are enumerated in the </w:t>
+        <w:t xml:space="preserve"> data types using the </w:t>
       </w:r>
       <w:proofErr w:type="spellStart"/>
       <w:r>
         <w:rPr>
           <w:rFonts w:ascii="Courier New" w:hAnsi="Courier New" w:cs="Courier New"/>
         </w:rPr>
-        <w:t>device.PrimitiveType</w:t>
+        <w:t>device.WireEnumerator</w:t>
       </w:r>
       <w:proofErr w:type="spellEnd"/>
       <w:r>
-        <w:t xml:space="preserve"> </w:t>
+        <w:t xml:space="preserve"> class.  The </w:t>
       </w:r>
       <w:proofErr w:type="spellStart"/>
       <w:r>
-        <w:t>enum</w:t>
+        <w:rPr>
+          <w:rFonts w:ascii="Courier New" w:hAnsi="Courier New" w:cs="Courier New"/>
+        </w:rPr>
+        <w:t>WireEnumerator</w:t>
       </w:r>
       <w:proofErr w:type="spellEnd"/>
       <w:r>
-        <w:t>)</w:t>
-      </w:r>
-      <w:r>
-        <w:t xml:space="preserve"> to reside.  For example, in the declaration of a SLICEL primitive site above, any SLICEL instance can be placed at that site.  A primitive site has a unique name (</w:t>
-      </w:r>
-      <w:r>
-        <w:rPr>
-          <w:rFonts w:ascii="Courier New" w:hAnsi="Courier New" w:cs="Courier New"/>
-        </w:rPr>
-        <w:t>SLICE_X9Y127</w:t>
-      </w:r>
-      <w:r>
-        <w:t>) and type (</w:t>
-      </w:r>
-      <w:r>
-        <w:rPr>
-          <w:rFonts w:ascii="Courier New" w:hAnsi="Courier New" w:cs="Courier New"/>
-        </w:rPr>
-        <w:t>SLICEL</w:t>
-      </w:r>
-      <w:r>
-        <w:t xml:space="preserve">).  However, in some cases, more than one primitive type is compatible with a given primitive site.  One example of this is the primitive type SLICEM (Virtex 4 slices that </w:t>
-      </w:r>
-      <w:r>
-        <w:t>contain RAM functionality in the LUT among other enhancements to the SLICEL type) is a superset of SLICEL functionality.  Therefore, a SLICEL primitive instance can be placed in a SLICEM primitive site.</w:t>
-      </w:r>
-      <w:r>
-        <w:t xml:space="preserve">  RapidSmith allows the developer to determine if a give site is compatible in the </w:t>
-      </w:r>
-      <w:proofErr w:type="spellStart"/>
-      <w:r>
-        <w:rPr>
-          <w:rFonts w:ascii="Courier New" w:hAnsi="Courier New" w:cs="Courier New"/>
-        </w:rPr>
-        <w:t>device.PrimtiveSite</w:t>
-      </w:r>
-      <w:proofErr w:type="spellEnd"/>
-      <w:r>
-        <w:t xml:space="preserve"> class using the method </w:t>
-      </w:r>
-      <w:proofErr w:type="spellStart"/>
-      <w:proofErr w:type="gramStart"/>
-      <w:r>
-        <w:rPr>
-          <w:rFonts w:ascii="Courier New" w:hAnsi="Courier New" w:cs="Courier New"/>
-        </w:rPr>
-        <w:t>isCompatiblePrimitiveType</w:t>
-      </w:r>
-      <w:proofErr w:type="spellEnd"/>
-      <w:r>
-        <w:rPr>
-          <w:rFonts w:ascii="Courier New" w:hAnsi="Courier New" w:cs="Courier New"/>
-        </w:rPr>
-        <w:t>(</w:t>
-      </w:r>
-      <w:proofErr w:type="spellStart"/>
-      <w:proofErr w:type="gramEnd"/>
-      <w:r>
-        <w:rPr>
-          <w:rFonts w:ascii="Courier New" w:hAnsi="Courier New" w:cs="Courier New"/>
-        </w:rPr>
-        <w:t>PrimitiveType</w:t>
-      </w:r>
-      <w:proofErr w:type="spellEnd"/>
-      <w:r>
-        <w:rPr>
-          <w:rFonts w:ascii="Courier New" w:hAnsi="Courier New" w:cs="Courier New"/>
-        </w:rPr>
-        <w:t xml:space="preserve"> </w:t>
-      </w:r>
-      <w:proofErr w:type="spellStart"/>
-      <w:r>
-        <w:rPr>
-          <w:rFonts w:ascii="Courier New" w:hAnsi="Courier New" w:cs="Courier New"/>
-        </w:rPr>
-        <w:t>otherType</w:t>
-      </w:r>
-      <w:proofErr w:type="spellEnd"/>
-      <w:r>
-        <w:rPr>
-          <w:rFonts w:ascii="Courier New" w:hAnsi="Courier New" w:cs="Courier New"/>
-        </w:rPr>
-        <w:t>)</w:t>
-      </w:r>
-      <w:r>
-        <w:t>.</w:t>
+        <w:t xml:space="preserve"> class keeps track of what integer value goes with each wire name and also for significant compaction of the FPGA routing description.</w:t>
       </w:r>
     </w:p>
     <w:p/>
     <w:p>
-      <w:pPr>
-        <w:rPr>
-          <w:rFonts w:cstheme="minorHAnsi"/>
-        </w:rPr>
-      </w:pPr>
-      <w:r>
-        <w:t xml:space="preserve">Primitive site declarations in XDLRC also contain a list of </w:t>
+      <w:r>
+        <w:t>The wire connections are described using a relative tile offset to reuse data structure elements.  The class used to represent these wires</w:t>
+      </w:r>
+      <w:r>
+        <w:t xml:space="preserve"> and corresponding connections</w:t>
+      </w:r>
+      <w:r>
+        <w:t xml:space="preserve"> is in the </w:t>
       </w:r>
       <w:proofErr w:type="spellStart"/>
       <w:r>
-        <w:t>pinwires</w:t>
+        <w:rPr>
+          <w:rFonts w:ascii="Courier New" w:hAnsi="Courier New" w:cs="Courier New"/>
+        </w:rPr>
+        <w:t>device.Wire</w:t>
       </w:r>
       <w:proofErr w:type="spellEnd"/>
       <w:r>
-        <w:t xml:space="preserve"> which describe the name and direction of pins on the primitive site.  </w:t>
-      </w:r>
-      <w:r>
-        <w:t xml:space="preserve">The first </w:t>
-      </w:r>
-      <w:proofErr w:type="spellStart"/>
-      <w:r>
-        <w:t>pinwire</w:t>
-      </w:r>
-      <w:proofErr w:type="spellEnd"/>
-      <w:r>
-        <w:t xml:space="preserve"> declared in the example above is the </w:t>
-      </w:r>
-      <w:r>
-        <w:rPr>
-          <w:rFonts w:ascii="Courier New" w:hAnsi="Courier New" w:cs="Courier New"/>
-        </w:rPr>
-        <w:t>BX</w:t>
-      </w:r>
-      <w:r>
-        <w:t xml:space="preserve"> input pin which is the internal name to the SLICEL primitive site. </w:t>
-      </w:r>
-      <w:proofErr w:type="spellStart"/>
-      <w:r>
-        <w:t>Pinwires</w:t>
-      </w:r>
-      <w:proofErr w:type="spellEnd"/>
-      <w:r>
-        <w:t xml:space="preserve"> have an external name as well to differentiate the multiple primitive sites that may be present in the same tile.  In this case, </w:t>
-      </w:r>
-      <w:r>
-        <w:rPr>
-          <w:rFonts w:ascii="Courier New" w:hAnsi="Courier New" w:cs="Courier New"/>
-        </w:rPr>
-        <w:t>BX</w:t>
-      </w:r>
-      <w:r>
-        <w:t xml:space="preserve"> of </w:t>
-      </w:r>
-      <w:r>
-        <w:rPr>
-          <w:rFonts w:ascii="Courier New" w:hAnsi="Courier New" w:cs="Courier New"/>
-        </w:rPr>
-        <w:t>SLICE_X9Y127</w:t>
-      </w:r>
-      <w:r>
-        <w:t xml:space="preserve"> has the external name </w:t>
-      </w:r>
-      <w:r>
-        <w:rPr>
-          <w:rFonts w:ascii="Courier New" w:hAnsi="Courier New" w:cs="Courier New"/>
-        </w:rPr>
-        <w:t>BX_PINWIRE3</w:t>
-      </w:r>
-      <w:r>
-        <w:rPr>
-          <w:rFonts w:cstheme="minorHAnsi"/>
-        </w:rPr>
-        <w:t>.</w:t>
-      </w:r>
-      <w:r>
-        <w:rPr>
-          <w:rFonts w:cstheme="minorHAnsi"/>
-        </w:rPr>
-        <w:t xml:space="preserve">  RapidSmith provides mechanisms to translate between these two names in the </w:t>
-      </w:r>
-      <w:proofErr w:type="spellStart"/>
-      <w:r>
-        <w:rPr>
-          <w:rFonts w:ascii="Courier New" w:hAnsi="Courier New" w:cs="Courier New"/>
-        </w:rPr>
-        <w:t>device.PrimitiveSite</w:t>
-      </w:r>
-      <w:proofErr w:type="spellEnd"/>
-      <w:r>
-        <w:rPr>
-          <w:rFonts w:cstheme="minorHAnsi"/>
-        </w:rPr>
-        <w:t xml:space="preserve"> class with the method </w:t>
-      </w:r>
-      <w:proofErr w:type="spellStart"/>
-      <w:proofErr w:type="gramStart"/>
-      <w:r>
-        <w:rPr>
-          <w:rFonts w:ascii="Courier New" w:hAnsi="Courier New" w:cs="Courier New"/>
-        </w:rPr>
-        <w:t>getExternalPinName</w:t>
-      </w:r>
-      <w:proofErr w:type="spellEnd"/>
-      <w:r>
-        <w:rPr>
-          <w:rFonts w:ascii="Courier New" w:hAnsi="Courier New" w:cs="Courier New"/>
-        </w:rPr>
-        <w:t>(</w:t>
-      </w:r>
-      <w:proofErr w:type="gramEnd"/>
-      <w:r>
-        <w:rPr>
-          <w:rFonts w:ascii="Courier New" w:hAnsi="Courier New" w:cs="Courier New"/>
-        </w:rPr>
-        <w:t xml:space="preserve">String </w:t>
-      </w:r>
-      <w:proofErr w:type="spellStart"/>
-      <w:r>
-        <w:rPr>
-          <w:rFonts w:ascii="Courier New" w:hAnsi="Courier New" w:cs="Courier New"/>
-        </w:rPr>
-        <w:t>internalName</w:t>
-      </w:r>
-      <w:proofErr w:type="spellEnd"/>
-      <w:r>
-        <w:rPr>
-          <w:rFonts w:ascii="Courier New" w:hAnsi="Courier New" w:cs="Courier New"/>
-        </w:rPr>
-        <w:t>)</w:t>
-      </w:r>
-      <w:r>
-        <w:rPr>
-          <w:rFonts w:cstheme="minorHAnsi"/>
-        </w:rPr>
-        <w:t>.</w:t>
+        <w:t xml:space="preserve"> class.</w:t>
       </w:r>
     </w:p>
     <w:p>
       <w:pPr>
         <w:pStyle w:val="Heading3"/>
       </w:pPr>
-      <w:bookmarkStart w:id="46" w:name="_Toc278814403"/>
-      <w:r>
-        <w:t>Wire</w:t>
+      <w:bookmarkStart w:id="46" w:name="_Toc278814404"/>
+      <w:r>
+        <w:t>PIP</w:t>
       </w:r>
       <w:bookmarkEnd w:id="46"/>
     </w:p>
@@ -25447,7 +25757,7 @@
               <w:rPr>
                 <w:rFonts w:ascii="Courier New" w:hAnsi="Courier New" w:cs="Courier New"/>
               </w:rPr>
-              <w:t># Example of an XDLRC wire declaration</w:t>
+              <w:t># Example of an XDLRC PIP declaration</w:t>
             </w:r>
           </w:p>
           <w:p>
@@ -25467,437 +25777,136 @@
                 <w:rFonts w:ascii="Courier New" w:hAnsi="Courier New" w:cs="Courier New"/>
               </w:rPr>
               <w:tab/>
-              <w:t>(wire E2BEG0 5</w:t>
-            </w:r>
-          </w:p>
-          <w:p>
-            <w:pPr>
-              <w:rPr>
-                <w:rFonts w:ascii="Courier New" w:hAnsi="Courier New" w:cs="Courier New"/>
-              </w:rPr>
-            </w:pPr>
-            <w:r>
-              <w:rPr>
-                <w:rFonts w:ascii="Courier New" w:hAnsi="Courier New" w:cs="Courier New"/>
-              </w:rPr>
-              <w:tab/>
-            </w:r>
-            <w:r>
-              <w:rPr>
-                <w:rFonts w:ascii="Courier New" w:hAnsi="Courier New" w:cs="Courier New"/>
-              </w:rPr>
-              <w:tab/>
-            </w:r>
-            <w:r>
-              <w:rPr>
-                <w:rFonts w:ascii="Courier New" w:hAnsi="Courier New" w:cs="Courier New"/>
-              </w:rPr>
-              <w:tab/>
-              <w:t>(conn CLB_X7Y63 CLB_E2BEG0)</w:t>
-            </w:r>
-          </w:p>
-          <w:p>
-            <w:pPr>
-              <w:rPr>
-                <w:rFonts w:ascii="Courier New" w:hAnsi="Courier New" w:cs="Courier New"/>
-              </w:rPr>
-            </w:pPr>
-            <w:r>
-              <w:rPr>
-                <w:rFonts w:ascii="Courier New" w:hAnsi="Courier New" w:cs="Courier New"/>
-              </w:rPr>
-              <w:tab/>
-            </w:r>
-            <w:r>
-              <w:rPr>
-                <w:rFonts w:ascii="Courier New" w:hAnsi="Courier New" w:cs="Courier New"/>
-              </w:rPr>
-              <w:tab/>
-            </w:r>
-            <w:r>
-              <w:rPr>
-                <w:rFonts w:ascii="Courier New" w:hAnsi="Courier New" w:cs="Courier New"/>
-              </w:rPr>
-              <w:tab/>
-              <w:t>(conn INT_X8Y63 E2MID0)</w:t>
-            </w:r>
-          </w:p>
-          <w:p>
-            <w:pPr>
-              <w:rPr>
-                <w:rFonts w:ascii="Courier New" w:hAnsi="Courier New" w:cs="Courier New"/>
-              </w:rPr>
-            </w:pPr>
-            <w:r>
-              <w:rPr>
-                <w:rFonts w:ascii="Courier New" w:hAnsi="Courier New" w:cs="Courier New"/>
-              </w:rPr>
-              <w:tab/>
-            </w:r>
-            <w:r>
-              <w:rPr>
-                <w:rFonts w:ascii="Courier New" w:hAnsi="Courier New" w:cs="Courier New"/>
-              </w:rPr>
-              <w:tab/>
-            </w:r>
-            <w:r>
-              <w:rPr>
-                <w:rFonts w:ascii="Courier New" w:hAnsi="Courier New" w:cs="Courier New"/>
-              </w:rPr>
-              <w:tab/>
-              <w:t>(conn CLB_X8Y63 CLB_E2MID0)</w:t>
-            </w:r>
-          </w:p>
-          <w:p>
-            <w:pPr>
-              <w:rPr>
-                <w:rFonts w:ascii="Courier New" w:hAnsi="Courier New" w:cs="Courier New"/>
-              </w:rPr>
-            </w:pPr>
-            <w:r>
-              <w:rPr>
-                <w:rFonts w:ascii="Courier New" w:hAnsi="Courier New" w:cs="Courier New"/>
-              </w:rPr>
-              <w:tab/>
-            </w:r>
-            <w:r>
-              <w:rPr>
-                <w:rFonts w:ascii="Courier New" w:hAnsi="Courier New" w:cs="Courier New"/>
-              </w:rPr>
-              <w:tab/>
-            </w:r>
-            <w:r>
-              <w:rPr>
-                <w:rFonts w:ascii="Courier New" w:hAnsi="Courier New" w:cs="Courier New"/>
-              </w:rPr>
-              <w:tab/>
-              <w:t>(conn INT_X9Y63 E2END0)</w:t>
-            </w:r>
-          </w:p>
-          <w:p>
-            <w:pPr>
-              <w:rPr>
-                <w:rFonts w:ascii="Courier New" w:hAnsi="Courier New" w:cs="Courier New"/>
-              </w:rPr>
-            </w:pPr>
-            <w:r>
-              <w:rPr>
-                <w:rFonts w:ascii="Courier New" w:hAnsi="Courier New" w:cs="Courier New"/>
-              </w:rPr>
-              <w:tab/>
-            </w:r>
-            <w:r>
-              <w:rPr>
-                <w:rFonts w:ascii="Courier New" w:hAnsi="Courier New" w:cs="Courier New"/>
-              </w:rPr>
-              <w:tab/>
-            </w:r>
-            <w:r>
-              <w:rPr>
-                <w:rFonts w:ascii="Courier New" w:hAnsi="Courier New" w:cs="Courier New"/>
-              </w:rPr>
-              <w:tab/>
-              <w:t>(conn INT_X9Y62 E2END_S0)</w:t>
-            </w:r>
-          </w:p>
-          <w:p>
-            <w:pPr>
-              <w:rPr>
-                <w:rFonts w:ascii="Courier New" w:hAnsi="Courier New" w:cs="Courier New"/>
-              </w:rPr>
-            </w:pPr>
-            <w:r>
-              <w:rPr>
-                <w:rFonts w:ascii="Courier New" w:hAnsi="Courier New" w:cs="Courier New"/>
-              </w:rPr>
-              <w:tab/>
-            </w:r>
-            <w:r>
-              <w:rPr>
-                <w:rFonts w:ascii="Courier New" w:hAnsi="Courier New" w:cs="Courier New"/>
-              </w:rPr>
-              <w:tab/>
-              <w:t>)</w:t>
+              <w:t>(pip INT_X7Y63 BEST_LOGIC_OUTS0 -&gt; BYP_INT_B5)</w:t>
             </w:r>
           </w:p>
         </w:tc>
       </w:tr>
     </w:tbl>
     <w:p>
-      <w:r>
-        <w:t xml:space="preserve">A wire as declared in XDLRC is a routing resource that exists in the tile that may have zero or more connections leaving the tile.  In the example above, the wire </w:t>
+      <w:pPr>
+        <w:rPr>
+          <w:rFonts w:cstheme="minorHAnsi"/>
+        </w:rPr>
+      </w:pPr>
+      <w:r>
+        <w:t xml:space="preserve">A PIP (programmable interconnect point) is a possible connection that can be made between two wires.  </w:t>
+      </w:r>
+      <w:r>
+        <w:t>In the example above the PIP is declared in the tile and repeats the tile name for reference.  It specifies two wires by name that both exist in that same tile (</w:t>
       </w:r>
       <w:r>
         <w:rPr>
           <w:rFonts w:ascii="Courier New" w:hAnsi="Courier New" w:cs="Courier New"/>
         </w:rPr>
-        <w:t>E2BEG0</w:t>
-      </w:r>
-      <w:r>
-        <w:t xml:space="preserve"> connected to 5 other neighboring tiles.  These connections (denoted by ‘conn’) are described using the unique tile name and wire name of that tile to denote connectivity.  These connections are not programmable, but hard wired into the FPGA.</w:t>
-      </w:r>
-      <w:r>
-        <w:t xml:space="preserve">  Inter-tile connections are not programmable, however, intra-tile connections (PIPs, see below) are.</w:t>
-      </w:r>
-      <w:r>
-        <w:t xml:space="preserve">  RapidSmith must represent the routing resources of Xilinx FPGAs very carefully as a significant fraction of the FPGA description is routing.  Therefore, the wire names (such as </w:t>
-      </w:r>
-      <w:proofErr w:type="gramStart"/>
+        <w:t>BEST_LOGIC_OUTS0</w:t>
+      </w:r>
+      <w:r>
+        <w:rPr>
+          <w:rFonts w:cstheme="minorHAnsi"/>
+        </w:rPr>
+        <w:t xml:space="preserve"> and</w:t>
+      </w:r>
       <w:r>
         <w:rPr>
           <w:rFonts w:ascii="Courier New" w:hAnsi="Courier New" w:cs="Courier New"/>
         </w:rPr>
-        <w:t>E2BEG0</w:t>
-      </w:r>
-      <w:r>
-        <w:t>, …)</w:t>
-      </w:r>
-      <w:proofErr w:type="gramEnd"/>
-      <w:r>
-        <w:t xml:space="preserve"> are enumerated into integers or Java primitive </w:t>
+        <w:t xml:space="preserve"> BYP_INT_B5</w:t>
+      </w:r>
+      <w:r>
+        <w:t xml:space="preserve">)  and declares that the wire </w:t>
+      </w:r>
+      <w:r>
+        <w:rPr>
+          <w:rFonts w:ascii="Courier New" w:hAnsi="Courier New" w:cs="Courier New"/>
+        </w:rPr>
+        <w:t>BEST_LOGIC_OUTS0</w:t>
+      </w:r>
+      <w:r>
+        <w:rPr>
+          <w:rFonts w:ascii="Courier New" w:hAnsi="Courier New" w:cs="Courier New"/>
+        </w:rPr>
+        <w:t xml:space="preserve"> </w:t>
+      </w:r>
+      <w:r>
+        <w:rPr>
+          <w:rFonts w:cstheme="minorHAnsi"/>
+        </w:rPr>
+        <w:t>can drive</w:t>
+      </w:r>
+      <w:r>
+        <w:rPr>
+          <w:rFonts w:cstheme="minorHAnsi"/>
+        </w:rPr>
+        <w:t xml:space="preserve"> the wire</w:t>
+      </w:r>
+      <w:r>
+        <w:rPr>
+          <w:rFonts w:cstheme="minorHAnsi"/>
+        </w:rPr>
+        <w:t xml:space="preserve"> </w:t>
+      </w:r>
+      <w:r>
+        <w:rPr>
+          <w:rFonts w:ascii="Courier New" w:hAnsi="Courier New" w:cs="Courier New"/>
+        </w:rPr>
+        <w:t>BYP_INT_B5</w:t>
+      </w:r>
+      <w:r>
+        <w:rPr>
+          <w:rFonts w:cstheme="minorHAnsi"/>
+        </w:rPr>
+        <w:t xml:space="preserve"> if the PIP exists in a net’s PIP list</w:t>
+      </w:r>
+      <w:r>
+        <w:rPr>
+          <w:rFonts w:cstheme="minorHAnsi"/>
+        </w:rPr>
+        <w:t xml:space="preserve"> in a given design</w:t>
+      </w:r>
+      <w:r>
+        <w:rPr>
+          <w:rFonts w:cstheme="minorHAnsi"/>
+        </w:rPr>
+        <w:t>.</w:t>
+      </w:r>
+      <w:r>
+        <w:rPr>
+          <w:rFonts w:cstheme="minorHAnsi"/>
+        </w:rPr>
+        <w:t xml:space="preserve"> </w:t>
+      </w:r>
+      <w:r>
+        <w:rPr>
+          <w:rFonts w:cstheme="minorHAnsi"/>
+        </w:rPr>
+        <w:lastRenderedPageBreak/>
+        <w:t xml:space="preserve">A collection of these PIPs in a net define how a net is routed and is consistent with saying that those PIPs are “turned on.”  The connections are also represented in the </w:t>
       </w:r>
       <w:proofErr w:type="spellStart"/>
       <w:r>
         <w:rPr>
           <w:rFonts w:ascii="Courier New" w:hAnsi="Courier New" w:cs="Courier New"/>
         </w:rPr>
-        <w:t>int</w:t>
+        <w:t>device.Wire</w:t>
       </w:r>
       <w:proofErr w:type="spellEnd"/>
       <w:r>
-        <w:t xml:space="preserve"> data types using the </w:t>
-      </w:r>
-      <w:proofErr w:type="spellStart"/>
-      <w:r>
-        <w:rPr>
-          <w:rFonts w:ascii="Courier New" w:hAnsi="Courier New" w:cs="Courier New"/>
-        </w:rPr>
-        <w:t>device.WireEnumerator</w:t>
-      </w:r>
-      <w:proofErr w:type="spellEnd"/>
-      <w:r>
-        <w:t xml:space="preserve"> class.  The </w:t>
-      </w:r>
-      <w:proofErr w:type="spellStart"/>
-      <w:r>
-        <w:rPr>
-          <w:rFonts w:ascii="Courier New" w:hAnsi="Courier New" w:cs="Courier New"/>
-        </w:rPr>
-        <w:t>WireEnumerator</w:t>
-      </w:r>
-      <w:proofErr w:type="spellEnd"/>
-      <w:r>
-        <w:t xml:space="preserve"> class keeps track of what integer value goes with each wire name and also for significant compaction of the FPGA routing description.</w:t>
-      </w:r>
-    </w:p>
-    <w:p/>
-    <w:p>
-      <w:r>
-        <w:t>The wire connections are described using a relative tile offset to reuse data structure elements.  The class used to represent these wires</w:t>
-      </w:r>
-      <w:r>
-        <w:t xml:space="preserve"> and corresponding connections</w:t>
-      </w:r>
-      <w:r>
-        <w:t xml:space="preserve"> is in the </w:t>
-      </w:r>
-      <w:proofErr w:type="spellStart"/>
-      <w:r>
-        <w:rPr>
-          <w:rFonts w:ascii="Courier New" w:hAnsi="Courier New" w:cs="Courier New"/>
-        </w:rPr>
-        <w:t>device.Wire</w:t>
-      </w:r>
-      <w:proofErr w:type="spellEnd"/>
-      <w:r>
-        <w:t xml:space="preserve"> class.</w:t>
+        <w:rPr>
+          <w:rFonts w:cstheme="minorHAnsi"/>
+        </w:rPr>
+        <w:t xml:space="preserve"> class as connections with a special flag denoting the connection as a PIP.</w:t>
       </w:r>
     </w:p>
     <w:p>
       <w:pPr>
         <w:pStyle w:val="Heading3"/>
       </w:pPr>
-      <w:bookmarkStart w:id="47" w:name="_Toc278814404"/>
-      <w:r>
-        <w:t>PIP</w:t>
+      <w:bookmarkStart w:id="47" w:name="_Toc278814405"/>
+      <w:r>
+        <w:t>Primitive Definitions</w:t>
       </w:r>
       <w:bookmarkEnd w:id="47"/>
-    </w:p>
-    <w:tbl>
-      <w:tblPr>
-        <w:tblStyle w:val="TableGrid"/>
-        <w:tblpPr w:leftFromText="180" w:rightFromText="180" w:vertAnchor="text" w:horzAnchor="margin" w:tblpY="94"/>
-        <w:tblW w:w="0" w:type="auto"/>
-        <w:tblLook w:val="04A0" w:firstRow="1" w:lastRow="0" w:firstColumn="1" w:lastColumn="0" w:noHBand="0" w:noVBand="1"/>
-      </w:tblPr>
-      <w:tblGrid>
-        <w:gridCol w:w="11016"/>
-      </w:tblGrid>
-      <w:tr>
-        <w:tc>
-          <w:tcPr>
-            <w:tcW w:w="11016" w:type="dxa"/>
-          </w:tcPr>
-          <w:p>
-            <w:pPr>
-              <w:rPr>
-                <w:rFonts w:ascii="Courier New" w:hAnsi="Courier New" w:cs="Courier New"/>
-              </w:rPr>
-            </w:pPr>
-            <w:r>
-              <w:rPr>
-                <w:rFonts w:ascii="Courier New" w:hAnsi="Courier New" w:cs="Courier New"/>
-              </w:rPr>
-              <w:t># Example of an XDLRC PIP declaration</w:t>
-            </w:r>
-          </w:p>
-          <w:p>
-            <w:pPr>
-              <w:rPr>
-                <w:rFonts w:ascii="Courier New" w:hAnsi="Courier New" w:cs="Courier New"/>
-              </w:rPr>
-            </w:pPr>
-            <w:r>
-              <w:rPr>
-                <w:rFonts w:ascii="Courier New" w:hAnsi="Courier New" w:cs="Courier New"/>
-              </w:rPr>
-              <w:tab/>
-            </w:r>
-            <w:r>
-              <w:rPr>
-                <w:rFonts w:ascii="Courier New" w:hAnsi="Courier New" w:cs="Courier New"/>
-              </w:rPr>
-              <w:tab/>
-              <w:t>(pip INT_X7Y63 BEST_LOGIC_OUTS0 -&gt; BYP_INT_B5)</w:t>
-            </w:r>
-          </w:p>
-        </w:tc>
-      </w:tr>
-    </w:tbl>
-    <w:p>
-      <w:pPr>
-        <w:rPr>
-          <w:rFonts w:cstheme="minorHAnsi"/>
-        </w:rPr>
-      </w:pPr>
-      <w:r>
-        <w:t xml:space="preserve">A PIP (programmable interconnect point) is a possible connection that can be made between two wires.  </w:t>
-      </w:r>
-      <w:r>
-        <w:t>In the example above the PIP is declared in the tile and repeats the tile name for reference.  It specifies two wires by name that both exist in that same tile (</w:t>
-      </w:r>
-      <w:r>
-        <w:rPr>
-          <w:rFonts w:ascii="Courier New" w:hAnsi="Courier New" w:cs="Courier New"/>
-        </w:rPr>
-        <w:t>BEST_LOGIC_OUTS0</w:t>
-      </w:r>
-      <w:r>
-        <w:rPr>
-          <w:rFonts w:cstheme="minorHAnsi"/>
-        </w:rPr>
-        <w:t xml:space="preserve"> and</w:t>
-      </w:r>
-      <w:r>
-        <w:rPr>
-          <w:rFonts w:ascii="Courier New" w:hAnsi="Courier New" w:cs="Courier New"/>
-        </w:rPr>
-        <w:t xml:space="preserve"> BYP_INT_B5</w:t>
-      </w:r>
-      <w:r>
-        <w:t xml:space="preserve">)  and declares that the wire </w:t>
-      </w:r>
-      <w:r>
-        <w:rPr>
-          <w:rFonts w:ascii="Courier New" w:hAnsi="Courier New" w:cs="Courier New"/>
-        </w:rPr>
-        <w:t>BEST_LOGIC_OUTS0</w:t>
-      </w:r>
-      <w:r>
-        <w:rPr>
-          <w:rFonts w:ascii="Courier New" w:hAnsi="Courier New" w:cs="Courier New"/>
-        </w:rPr>
-        <w:t xml:space="preserve"> </w:t>
-      </w:r>
-      <w:r>
-        <w:rPr>
-          <w:rFonts w:cstheme="minorHAnsi"/>
-        </w:rPr>
-        <w:t>can drive</w:t>
-      </w:r>
-      <w:r>
-        <w:rPr>
-          <w:rFonts w:cstheme="minorHAnsi"/>
-        </w:rPr>
-        <w:t xml:space="preserve"> the wire</w:t>
-      </w:r>
-      <w:r>
-        <w:rPr>
-          <w:rFonts w:cstheme="minorHAnsi"/>
-        </w:rPr>
-        <w:t xml:space="preserve"> </w:t>
-      </w:r>
-      <w:r>
-        <w:rPr>
-          <w:rFonts w:ascii="Courier New" w:hAnsi="Courier New" w:cs="Courier New"/>
-        </w:rPr>
-        <w:t>BYP_INT_B5</w:t>
-      </w:r>
-      <w:r>
-        <w:rPr>
-          <w:rFonts w:cstheme="minorHAnsi"/>
-        </w:rPr>
-        <w:t xml:space="preserve"> if the PIP exists in a net’s PIP list</w:t>
-      </w:r>
-      <w:r>
-        <w:rPr>
-          <w:rFonts w:cstheme="minorHAnsi"/>
-        </w:rPr>
-        <w:t xml:space="preserve"> in a given design</w:t>
-      </w:r>
-      <w:r>
-        <w:rPr>
-          <w:rFonts w:cstheme="minorHAnsi"/>
-        </w:rPr>
-        <w:t>.</w:t>
-      </w:r>
-      <w:r>
-        <w:rPr>
-          <w:rFonts w:cstheme="minorHAnsi"/>
-        </w:rPr>
-        <w:t xml:space="preserve"> </w:t>
-      </w:r>
-      <w:r>
-        <w:rPr>
-          <w:rFonts w:cstheme="minorHAnsi"/>
-        </w:rPr>
-        <w:lastRenderedPageBreak/>
-        <w:t xml:space="preserve">A collection of these PIPs in a net define how a net is routed and is consistent with saying that those PIPs are “turned on.”  The connections are also represented in the </w:t>
-      </w:r>
-      <w:proofErr w:type="spellStart"/>
-      <w:r>
-        <w:rPr>
-          <w:rFonts w:ascii="Courier New" w:hAnsi="Courier New" w:cs="Courier New"/>
-        </w:rPr>
-        <w:t>device.Wire</w:t>
-      </w:r>
-      <w:proofErr w:type="spellEnd"/>
-      <w:r>
-        <w:rPr>
-          <w:rFonts w:cstheme="minorHAnsi"/>
-        </w:rPr>
-        <w:t xml:space="preserve"> class as connections with a special flag denoting the connection as a PIP.</w:t>
-      </w:r>
-    </w:p>
-    <w:p>
-      <w:pPr>
-        <w:pStyle w:val="Heading3"/>
-      </w:pPr>
-      <w:bookmarkStart w:id="48" w:name="_Toc278814405"/>
-      <w:r>
-        <w:t>Primitive Definitions</w:t>
-      </w:r>
-      <w:bookmarkEnd w:id="48"/>
     </w:p>
     <w:p>
       <w:r>
@@ -25923,12 +25932,12 @@
       <w:pPr>
         <w:pStyle w:val="Heading1"/>
       </w:pPr>
-      <w:bookmarkStart w:id="49" w:name="_Toc278814406"/>
+      <w:bookmarkStart w:id="48" w:name="_Toc278814406"/>
       <w:r>
         <w:lastRenderedPageBreak/>
         <w:t>RapidSmith Structure</w:t>
       </w:r>
-      <w:bookmarkEnd w:id="49"/>
+      <w:bookmarkEnd w:id="48"/>
     </w:p>
     <w:p>
       <w:r>
@@ -26047,14 +26056,14 @@
       <w:pPr>
         <w:pStyle w:val="Heading2"/>
       </w:pPr>
-      <w:bookmarkStart w:id="50" w:name="_Toc278814407"/>
+      <w:bookmarkStart w:id="49" w:name="_Toc278814407"/>
       <w:r>
         <w:t xml:space="preserve">A RapidSmith </w:t>
       </w:r>
       <w:r>
         <w:t>Design</w:t>
       </w:r>
-      <w:bookmarkEnd w:id="50"/>
+      <w:bookmarkEnd w:id="49"/>
     </w:p>
     <w:p>
       <w:r>
@@ -26088,11 +26097,11 @@
       <w:pPr>
         <w:pStyle w:val="Heading3"/>
       </w:pPr>
-      <w:bookmarkStart w:id="51" w:name="_Toc278814408"/>
+      <w:bookmarkStart w:id="50" w:name="_Toc278814408"/>
       <w:r>
         <w:t>Loading Designs</w:t>
       </w:r>
-      <w:bookmarkEnd w:id="51"/>
+      <w:bookmarkEnd w:id="50"/>
     </w:p>
     <w:p>
       <w:r>
@@ -27102,11 +27111,11 @@
       <w:pPr>
         <w:pStyle w:val="Heading3"/>
       </w:pPr>
-      <w:bookmarkStart w:id="52" w:name="_Toc278814409"/>
+      <w:bookmarkStart w:id="51" w:name="_Toc278814409"/>
       <w:r>
         <w:t>Saving Designs</w:t>
       </w:r>
-      <w:bookmarkEnd w:id="52"/>
+      <w:bookmarkEnd w:id="51"/>
     </w:p>
     <w:p>
       <w:r>
@@ -27128,11 +27137,11 @@
       <w:pPr>
         <w:pStyle w:val="Heading2"/>
       </w:pPr>
-      <w:bookmarkStart w:id="53" w:name="_Toc278814410"/>
+      <w:bookmarkStart w:id="52" w:name="_Toc278814410"/>
       <w:r>
         <w:t>A RapidSmith Device</w:t>
       </w:r>
-      <w:bookmarkEnd w:id="53"/>
+      <w:bookmarkEnd w:id="52"/>
     </w:p>
     <w:p>
       <w:r>
@@ -27174,11 +27183,11 @@
       <w:pPr>
         <w:pStyle w:val="Heading3"/>
       </w:pPr>
-      <w:bookmarkStart w:id="54" w:name="_Toc278814411"/>
+      <w:bookmarkStart w:id="53" w:name="_Toc278814411"/>
       <w:r>
         <w:t>Device</w:t>
       </w:r>
-      <w:bookmarkEnd w:id="54"/>
+      <w:bookmarkEnd w:id="53"/>
     </w:p>
     <w:p>
       <w:r>
@@ -27275,11 +27284,11 @@
       <w:pPr>
         <w:pStyle w:val="Heading3"/>
       </w:pPr>
-      <w:bookmarkStart w:id="55" w:name="_Toc278814412"/>
+      <w:bookmarkStart w:id="54" w:name="_Toc278814412"/>
       <w:r>
         <w:t>Wire Enumerator</w:t>
       </w:r>
-      <w:bookmarkEnd w:id="55"/>
+      <w:bookmarkEnd w:id="54"/>
     </w:p>
     <w:p>
       <w:r>
@@ -27353,12 +27362,12 @@
       <w:pPr>
         <w:pStyle w:val="Heading2"/>
       </w:pPr>
-      <w:bookmarkStart w:id="56" w:name="_Toc278814413"/>
+      <w:bookmarkStart w:id="55" w:name="_Toc278814413"/>
       <w:r>
         <w:lastRenderedPageBreak/>
         <w:t>Memory and Performance</w:t>
       </w:r>
-      <w:bookmarkEnd w:id="56"/>
+      <w:bookmarkEnd w:id="55"/>
     </w:p>
     <w:p>
       <w:r>
@@ -27392,11 +27401,11 @@
       <w:pPr>
         <w:pStyle w:val="Heading3"/>
       </w:pPr>
-      <w:bookmarkStart w:id="57" w:name="_Toc278814414"/>
+      <w:bookmarkStart w:id="56" w:name="_Toc278814414"/>
       <w:r>
         <w:t>Virtex 4 Device Performance and Memory Usage</w:t>
       </w:r>
-      <w:bookmarkEnd w:id="57"/>
+      <w:bookmarkEnd w:id="56"/>
     </w:p>
     <w:tbl>
       <w:tblPr>
@@ -29975,11 +29984,11 @@
       <w:pPr>
         <w:pStyle w:val="Heading3"/>
       </w:pPr>
-      <w:bookmarkStart w:id="58" w:name="_Toc278814415"/>
+      <w:bookmarkStart w:id="57" w:name="_Toc278814415"/>
       <w:r>
         <w:t>Virtex 5 Device Performance and Memory Usage</w:t>
       </w:r>
-      <w:bookmarkEnd w:id="58"/>
+      <w:bookmarkEnd w:id="57"/>
     </w:p>
     <w:tbl>
       <w:tblPr>
@@ -34511,7 +34520,7 @@
       <w:pPr>
         <w:pStyle w:val="Heading3"/>
       </w:pPr>
-      <w:bookmarkStart w:id="59" w:name="_Toc278814416"/>
+      <w:bookmarkStart w:id="58" w:name="_Toc278814416"/>
       <w:r>
         <w:t xml:space="preserve">Virtex 6 </w:t>
       </w:r>
@@ -34521,7 +34530,7 @@
       <w:r>
         <w:t>Performance and Memory Usage</w:t>
       </w:r>
-      <w:bookmarkEnd w:id="59"/>
+      <w:bookmarkEnd w:id="58"/>
     </w:p>
     <w:tbl>
       <w:tblPr>
@@ -37583,11 +37592,11 @@
       <w:pPr>
         <w:pStyle w:val="Heading3"/>
       </w:pPr>
-      <w:bookmarkStart w:id="60" w:name="_Toc278814417"/>
+      <w:bookmarkStart w:id="59" w:name="_Toc278814417"/>
       <w:r>
         <w:t>Spartan 6 Device Performance and Memory Usage</w:t>
       </w:r>
-      <w:bookmarkEnd w:id="60"/>
+      <w:bookmarkEnd w:id="59"/>
     </w:p>
     <w:tbl>
       <w:tblPr>
@@ -40323,11 +40332,11 @@
       <w:pPr>
         <w:pStyle w:val="Heading3"/>
       </w:pPr>
-      <w:bookmarkStart w:id="61" w:name="_Toc278814418"/>
+      <w:bookmarkStart w:id="60" w:name="_Toc278814418"/>
       <w:r>
         <w:t>Wire Enumerator Size and Performance</w:t>
       </w:r>
-      <w:bookmarkEnd w:id="61"/>
+      <w:bookmarkEnd w:id="60"/>
     </w:p>
     <w:tbl>
       <w:tblPr>
@@ -41211,12 +41220,12 @@
       <w:pPr>
         <w:pStyle w:val="Heading1"/>
       </w:pPr>
-      <w:bookmarkStart w:id="62" w:name="_Toc278814419"/>
+      <w:bookmarkStart w:id="61" w:name="_Toc278814419"/>
       <w:r>
         <w:lastRenderedPageBreak/>
         <w:t>Routing in RapidSmith</w:t>
       </w:r>
-      <w:bookmarkEnd w:id="62"/>
+      <w:bookmarkEnd w:id="61"/>
     </w:p>
     <w:p>
       <w:r>
@@ -41227,11 +41236,11 @@
       <w:pPr>
         <w:pStyle w:val="Heading2"/>
       </w:pPr>
-      <w:bookmarkStart w:id="63" w:name="_Toc278814420"/>
+      <w:bookmarkStart w:id="62" w:name="_Toc278814420"/>
       <w:r>
         <w:t>Wire Resources in RapidSmith</w:t>
       </w:r>
-      <w:bookmarkEnd w:id="63"/>
+      <w:bookmarkEnd w:id="62"/>
     </w:p>
     <w:p>
       <w:r>
@@ -41242,11 +41251,11 @@
       <w:pPr>
         <w:pStyle w:val="Heading3"/>
       </w:pPr>
-      <w:bookmarkStart w:id="64" w:name="_Toc278814421"/>
+      <w:bookmarkStart w:id="63" w:name="_Toc278814421"/>
       <w:r>
         <w:t>Wire Representation</w:t>
       </w:r>
-      <w:bookmarkEnd w:id="64"/>
+      <w:bookmarkEnd w:id="63"/>
     </w:p>
     <w:p>
       <w:r>
@@ -45192,11 +45201,11 @@
       <w:pPr>
         <w:pStyle w:val="Heading2"/>
       </w:pPr>
-      <w:bookmarkStart w:id="65" w:name="_Toc278814422"/>
+      <w:bookmarkStart w:id="64" w:name="_Toc278814422"/>
       <w:r>
         <w:t>Basic Routing</w:t>
       </w:r>
-      <w:bookmarkEnd w:id="65"/>
+      <w:bookmarkEnd w:id="64"/>
     </w:p>
     <w:p>
       <w:r>
@@ -45279,11 +45288,11 @@
       <w:pPr>
         <w:pStyle w:val="Heading3"/>
       </w:pPr>
-      <w:bookmarkStart w:id="66" w:name="_Toc278814423"/>
+      <w:bookmarkStart w:id="65" w:name="_Toc278814423"/>
       <w:r>
         <w:t>Router Structure</w:t>
       </w:r>
-      <w:bookmarkEnd w:id="66"/>
+      <w:bookmarkEnd w:id="65"/>
     </w:p>
     <w:p>
       <w:r>
@@ -45706,11 +45715,11 @@
       <w:pPr>
         <w:pStyle w:val="Heading3"/>
       </w:pPr>
-      <w:bookmarkStart w:id="67" w:name="_Toc278814424"/>
+      <w:bookmarkStart w:id="66" w:name="_Toc278814424"/>
       <w:r>
         <w:t>Routing Static Sources (VCC/GND)</w:t>
       </w:r>
-      <w:bookmarkEnd w:id="67"/>
+      <w:bookmarkEnd w:id="66"/>
     </w:p>
     <w:p>
       <w:r>
@@ -45768,11 +45777,11 @@
       <w:pPr>
         <w:pStyle w:val="Heading3"/>
       </w:pPr>
-      <w:bookmarkStart w:id="68" w:name="_Toc278814425"/>
+      <w:bookmarkStart w:id="67" w:name="_Toc278814425"/>
       <w:r>
         <w:t>Routing Clocks</w:t>
       </w:r>
-      <w:bookmarkEnd w:id="68"/>
+      <w:bookmarkEnd w:id="67"/>
     </w:p>
     <w:p>
       <w:r>
@@ -45825,12 +45834,12 @@
       <w:pPr>
         <w:pStyle w:val="Heading1"/>
       </w:pPr>
-      <w:bookmarkStart w:id="69" w:name="_Toc278814426"/>
+      <w:bookmarkStart w:id="68" w:name="_Toc278814426"/>
       <w:r>
         <w:lastRenderedPageBreak/>
         <w:t>Appendix</w:t>
       </w:r>
-      <w:bookmarkEnd w:id="69"/>
+      <w:bookmarkEnd w:id="68"/>
     </w:p>
     <w:p>
       <w:r>
@@ -45841,11 +45850,11 @@
       <w:pPr>
         <w:pStyle w:val="Heading2"/>
       </w:pPr>
-      <w:bookmarkStart w:id="70" w:name="_Toc278814427"/>
+      <w:bookmarkStart w:id="69" w:name="_Toc278814427"/>
       <w:r>
         <w:t>Appendix A: Modifying LUT Content</w:t>
       </w:r>
-      <w:bookmarkEnd w:id="70"/>
+      <w:bookmarkEnd w:id="69"/>
     </w:p>
     <w:p>
       <w:r>
@@ -45867,11 +45876,11 @@
       <w:pPr>
         <w:pStyle w:val="Heading3"/>
       </w:pPr>
-      <w:bookmarkStart w:id="71" w:name="_Toc278814428"/>
+      <w:bookmarkStart w:id="70" w:name="_Toc278814428"/>
       <w:r>
         <w:t>LUT Equation Syntax</w:t>
       </w:r>
-      <w:bookmarkEnd w:id="71"/>
+      <w:bookmarkEnd w:id="70"/>
     </w:p>
     <w:p>
       <w:r>
@@ -46379,11 +46388,11 @@
       <w:pPr>
         <w:pStyle w:val="Heading3"/>
       </w:pPr>
-      <w:bookmarkStart w:id="72" w:name="_Toc278814429"/>
+      <w:bookmarkStart w:id="71" w:name="_Toc278814429"/>
       <w:r>
         <w:t>XDL LUT Equation Syntax</w:t>
       </w:r>
-      <w:bookmarkEnd w:id="72"/>
+      <w:bookmarkEnd w:id="71"/>
     </w:p>
     <w:p>
       <w:r>
@@ -46714,11 +46723,11 @@
       <w:pPr>
         <w:pStyle w:val="Heading2"/>
       </w:pPr>
-      <w:bookmarkStart w:id="73" w:name="_Toc278814430"/>
+      <w:bookmarkStart w:id="72" w:name="_Toc278814430"/>
       <w:r>
         <w:t>Appendix B: Hard Macros in XDL and RapidSmith</w:t>
       </w:r>
-      <w:bookmarkEnd w:id="73"/>
+      <w:bookmarkEnd w:id="72"/>
     </w:p>
     <w:p>
       <w:r>
@@ -46872,11 +46881,11 @@
       <w:pPr>
         <w:pStyle w:val="Heading3"/>
       </w:pPr>
-      <w:bookmarkStart w:id="74" w:name="_Toc278814431"/>
+      <w:bookmarkStart w:id="73" w:name="_Toc278814431"/>
       <w:r>
         <w:t>Xilinx NMC files</w:t>
       </w:r>
-      <w:bookmarkEnd w:id="74"/>
+      <w:bookmarkEnd w:id="73"/>
     </w:p>
     <w:p>
       <w:r>
@@ -47004,17 +47013,128 @@
       </w:r>
       <w:r>
         <w:t xml:space="preserve"> option if there is an error.</w:t>
+      </w:r>
+    </w:p>
+    <w:p/>
+    <w:p>
+      <w:pPr>
+        <w:pStyle w:val="Heading3"/>
+      </w:pPr>
+      <w:r>
+        <w:t>Xilinx Hard Macros</w:t>
+      </w:r>
+    </w:p>
+    <w:p>
+      <w:r>
+        <w:t>There are several hidden restrictions and conventions that must be adhered to in order to create a valid Xilinx hard macro.  Here is a list of the known quirks to creating Xilinx</w:t>
+      </w:r>
+      <w:r>
+        <w:t>-compatible</w:t>
+      </w:r>
+      <w:r>
+        <w:t xml:space="preserve"> hard macros:</w:t>
+      </w:r>
+    </w:p>
+    <w:p>
+      <w:pPr>
+        <w:pStyle w:val="ListParagraph"/>
+        <w:numPr>
+          <w:ilvl w:val="0"/>
+          <w:numId w:val="11"/>
+        </w:numPr>
+      </w:pPr>
+      <w:r>
+        <w:t>Any nets that are designated as GND or VCC are invalid</w:t>
+      </w:r>
+      <w:r>
+        <w:t xml:space="preserve"> (this will cause </w:t>
+      </w:r>
+      <w:proofErr w:type="spellStart"/>
+      <w:r>
+        <w:rPr>
+          <w:rFonts w:ascii="Courier New" w:hAnsi="Courier New" w:cs="Courier New"/>
+        </w:rPr>
+        <w:t>xdl</w:t>
+      </w:r>
+      <w:proofErr w:type="spellEnd"/>
+      <w:r>
+        <w:t xml:space="preserve"> to run in an infinite loop)</w:t>
+      </w:r>
+    </w:p>
+    <w:p>
+      <w:pPr>
+        <w:pStyle w:val="ListParagraph"/>
+        <w:numPr>
+          <w:ilvl w:val="0"/>
+          <w:numId w:val="11"/>
+        </w:numPr>
+      </w:pPr>
+      <w:r>
+        <w:t>The TIEOFF primitive found in INT tiles (switch matrix tiles) cannot be used in hard macros</w:t>
+      </w:r>
+      <w:r>
+        <w:t xml:space="preserve"> (this will cause a problem later on with </w:t>
+      </w:r>
+      <w:r>
+        <w:rPr>
+          <w:rFonts w:ascii="Courier New" w:hAnsi="Courier New" w:cs="Courier New"/>
+        </w:rPr>
+        <w:t>map</w:t>
+      </w:r>
+      <w:r>
+        <w:t xml:space="preserve"> and/or </w:t>
+      </w:r>
+      <w:r>
+        <w:rPr>
+          <w:rFonts w:ascii="Courier New" w:hAnsi="Courier New" w:cs="Courier New"/>
+        </w:rPr>
+        <w:t>par</w:t>
+      </w:r>
+      <w:r>
+        <w:t>)</w:t>
+      </w:r>
+    </w:p>
+    <w:p>
+      <w:pPr>
+        <w:pStyle w:val="ListParagraph"/>
+        <w:numPr>
+          <w:ilvl w:val="0"/>
+          <w:numId w:val="11"/>
+        </w:numPr>
+      </w:pPr>
+      <w:r>
+        <w:t>Conventional “XDL_DUMMY” SLICEs which contain a “</w:t>
+      </w:r>
+      <w:r>
+        <w:t>_NO_USER_LOGIC</w:t>
+      </w:r>
+      <w:r>
+        <w:t>” attribute will not work with the Xilinx tools.</w:t>
+      </w:r>
+    </w:p>
+    <w:p>
+      <w:pPr>
+        <w:pStyle w:val="ListParagraph"/>
+        <w:numPr>
+          <w:ilvl w:val="0"/>
+          <w:numId w:val="11"/>
+        </w:numPr>
+      </w:pPr>
+      <w:r>
+        <w:t>Nets can only have 1 (one) hard macro port assigned to its pin list.</w:t>
       </w:r>
     </w:p>
     <w:p>
       <w:pPr>
         <w:pStyle w:val="Heading3"/>
       </w:pPr>
-      <w:bookmarkStart w:id="75" w:name="_Toc278814432"/>
+      <w:bookmarkStart w:id="74" w:name="_Toc278814432"/>
+      <w:bookmarkStart w:id="75" w:name="_GoBack"/>
+      <w:bookmarkEnd w:id="75"/>
       <w:r>
         <w:t>RapidSmith Hard Macro Generator</w:t>
       </w:r>
-      <w:bookmarkEnd w:id="75"/>
+      <w:bookmarkEnd w:id="74"/>
     </w:p>
     <w:p>
       <w:r>
@@ -47179,6 +47299,7 @@
         <w:rPr>
           <w:rFonts w:cstheme="minorHAnsi"/>
         </w:rPr>
+        <w:lastRenderedPageBreak/>
         <w:t>The hard macro generator has to remove TIEOFFs (which supply GND and VCC) because they are not legal primitives in hard macros.  Therefore, the hard macro generator</w:t>
       </w:r>
       <w:r>
@@ -47322,7 +47443,7 @@
               <w:sz w:val="20"/>
               <w:szCs w:val="20"/>
             </w:rPr>
-            <w:t>11/29/2010 4:01 PM</w:t>
+            <w:t>12/22/2010 4:40 PM</w:t>
           </w:r>
           <w:r>
             <w:rPr>
@@ -47459,7 +47580,7 @@
               <w:sz w:val="20"/>
               <w:szCs w:val="20"/>
             </w:rPr>
-            <w:t>33</w:t>
+            <w:t>35</w:t>
           </w:r>
           <w:r>
             <w:rPr>
@@ -47687,6 +47808,119 @@
     </w:lvl>
   </w:abstractNum>
   <w:abstractNum w:abstractNumId="2">
+    <w:nsid w:val="13834E7E"/>
+    <w:multiLevelType w:val="hybridMultilevel"/>
+    <w:tmpl w:val="1F066FAE"/>
+    <w:lvl w:ilvl="0" w:tplc="04090001">
+      <w:start w:val="1"/>
+      <w:numFmt w:val="bullet"/>
+      <w:lvlText w:val=""/>
+      <w:lvlJc w:val="left"/>
+      <w:pPr>
+        <w:ind w:left="720" w:hanging="360"/>
+      </w:pPr>
+      <w:rPr>
+        <w:rFonts w:ascii="Symbol" w:hAnsi="Symbol" w:hint="default"/>
+      </w:rPr>
+    </w:lvl>
+    <w:lvl w:ilvl="1" w:tplc="04090003" w:tentative="1">
+      <w:start w:val="1"/>
+      <w:numFmt w:val="bullet"/>
+      <w:lvlText w:val="o"/>
+      <w:lvlJc w:val="left"/>
+      <w:pPr>
+        <w:ind w:left="1440" w:hanging="360"/>
+      </w:pPr>
+      <w:rPr>
+        <w:rFonts w:ascii="Courier New" w:hAnsi="Courier New" w:cs="Courier New" w:hint="default"/>
+      </w:rPr>
+    </w:lvl>
+    <w:lvl w:ilvl="2" w:tplc="04090005" w:tentative="1">
+      <w:start w:val="1"/>
+      <w:numFmt w:val="bullet"/>
+      <w:lvlText w:val=""/>
+      <w:lvlJc w:val="left"/>
+      <w:pPr>
+        <w:ind w:left="2160" w:hanging="360"/>
+      </w:pPr>
+      <w:rPr>
+        <w:rFonts w:ascii="Wingdings" w:hAnsi="Wingdings" w:hint="default"/>
+      </w:rPr>
+    </w:lvl>
+    <w:lvl w:ilvl="3" w:tplc="04090001" w:tentative="1">
+      <w:start w:val="1"/>
+      <w:numFmt w:val="bullet"/>
+      <w:lvlText w:val=""/>
+      <w:lvlJc w:val="left"/>
+      <w:pPr>
+        <w:ind w:left="2880" w:hanging="360"/>
+      </w:pPr>
+      <w:rPr>
+        <w:rFonts w:ascii="Symbol" w:hAnsi="Symbol" w:hint="default"/>
+      </w:rPr>
+    </w:lvl>
+    <w:lvl w:ilvl="4" w:tplc="04090003" w:tentative="1">
+      <w:start w:val="1"/>
+      <w:numFmt w:val="bullet"/>
+      <w:lvlText w:val="o"/>
+      <w:lvlJc w:val="left"/>
+      <w:pPr>
+        <w:ind w:left="3600" w:hanging="360"/>
+      </w:pPr>
+      <w:rPr>
+        <w:rFonts w:ascii="Courier New" w:hAnsi="Courier New" w:cs="Courier New" w:hint="default"/>
+      </w:rPr>
+    </w:lvl>
+    <w:lvl w:ilvl="5" w:tplc="04090005" w:tentative="1">
+      <w:start w:val="1"/>
+      <w:numFmt w:val="bullet"/>
+      <w:lvlText w:val=""/>
+      <w:lvlJc w:val="left"/>
+      <w:pPr>
+        <w:ind w:left="4320" w:hanging="360"/>
+      </w:pPr>
+      <w:rPr>
+        <w:rFonts w:ascii="Wingdings" w:hAnsi="Wingdings" w:hint="default"/>
+      </w:rPr>
+    </w:lvl>
+    <w:lvl w:ilvl="6" w:tplc="04090001" w:tentative="1">
+      <w:start w:val="1"/>
+      <w:numFmt w:val="bullet"/>
+      <w:lvlText w:val=""/>
+      <w:lvlJc w:val="left"/>
+      <w:pPr>
+        <w:ind w:left="5040" w:hanging="360"/>
+      </w:pPr>
+      <w:rPr>
+        <w:rFonts w:ascii="Symbol" w:hAnsi="Symbol" w:hint="default"/>
+      </w:rPr>
+    </w:lvl>
+    <w:lvl w:ilvl="7" w:tplc="04090003" w:tentative="1">
+      <w:start w:val="1"/>
+      <w:numFmt w:val="bullet"/>
+      <w:lvlText w:val="o"/>
+      <w:lvlJc w:val="left"/>
+      <w:pPr>
+        <w:ind w:left="5760" w:hanging="360"/>
+      </w:pPr>
+      <w:rPr>
+        <w:rFonts w:ascii="Courier New" w:hAnsi="Courier New" w:cs="Courier New" w:hint="default"/>
+      </w:rPr>
+    </w:lvl>
+    <w:lvl w:ilvl="8" w:tplc="04090005" w:tentative="1">
+      <w:start w:val="1"/>
+      <w:numFmt w:val="bullet"/>
+      <w:lvlText w:val=""/>
+      <w:lvlJc w:val="left"/>
+      <w:pPr>
+        <w:ind w:left="6480" w:hanging="360"/>
+      </w:pPr>
+      <w:rPr>
+        <w:rFonts w:ascii="Wingdings" w:hAnsi="Wingdings" w:hint="default"/>
+      </w:rPr>
+    </w:lvl>
+  </w:abstractNum>
+  <w:abstractNum w:abstractNumId="3">
     <w:nsid w:val="25D04E82"/>
     <w:multiLevelType w:val="hybridMultilevel"/>
     <w:tmpl w:val="1FB24896"/>
@@ -47799,7 +48033,7 @@
       </w:rPr>
     </w:lvl>
   </w:abstractNum>
-  <w:abstractNum w:abstractNumId="3">
+  <w:abstractNum w:abstractNumId="4">
     <w:nsid w:val="38902548"/>
     <w:multiLevelType w:val="hybridMultilevel"/>
     <w:tmpl w:val="E2569CF4"/>
@@ -47912,7 +48146,7 @@
       </w:rPr>
     </w:lvl>
   </w:abstractNum>
-  <w:abstractNum w:abstractNumId="4">
+  <w:abstractNum w:abstractNumId="5">
     <w:nsid w:val="3B125FEC"/>
     <w:multiLevelType w:val="hybridMultilevel"/>
     <w:tmpl w:val="4E360662"/>
@@ -48025,7 +48259,7 @@
       </w:rPr>
     </w:lvl>
   </w:abstractNum>
-  <w:abstractNum w:abstractNumId="5">
+  <w:abstractNum w:abstractNumId="6">
     <w:nsid w:val="47A703E0"/>
     <w:multiLevelType w:val="hybridMultilevel"/>
     <w:tmpl w:val="BF0CC726"/>
@@ -48111,7 +48345,7 @@
       </w:pPr>
     </w:lvl>
   </w:abstractNum>
-  <w:abstractNum w:abstractNumId="6">
+  <w:abstractNum w:abstractNumId="7">
     <w:nsid w:val="4E54450B"/>
     <w:multiLevelType w:val="hybridMultilevel"/>
     <w:tmpl w:val="DF381F5C"/>
@@ -48224,7 +48458,7 @@
       </w:rPr>
     </w:lvl>
   </w:abstractNum>
-  <w:abstractNum w:abstractNumId="7">
+  <w:abstractNum w:abstractNumId="8">
     <w:nsid w:val="71A76E45"/>
     <w:multiLevelType w:val="hybridMultilevel"/>
     <w:tmpl w:val="2D6AC218"/>
@@ -48337,7 +48571,7 @@
       </w:rPr>
     </w:lvl>
   </w:abstractNum>
-  <w:abstractNum w:abstractNumId="8">
+  <w:abstractNum w:abstractNumId="9">
     <w:nsid w:val="71BC7F17"/>
     <w:multiLevelType w:val="hybridMultilevel"/>
     <w:tmpl w:val="C0C61DD2"/>
@@ -48450,7 +48684,7 @@
       </w:rPr>
     </w:lvl>
   </w:abstractNum>
-  <w:abstractNum w:abstractNumId="9">
+  <w:abstractNum w:abstractNumId="10">
     <w:nsid w:val="7EC3571B"/>
     <w:multiLevelType w:val="hybridMultilevel"/>
     <w:tmpl w:val="22BE5E92"/>
@@ -48543,31 +48777,34 @@
     <w:abstractNumId w:val="1"/>
   </w:num>
   <w:num w:numId="2">
-    <w:abstractNumId w:val="7"/>
+    <w:abstractNumId w:val="8"/>
   </w:num>
   <w:num w:numId="3">
+    <w:abstractNumId w:val="10"/>
+  </w:num>
+  <w:num w:numId="4">
     <w:abstractNumId w:val="9"/>
   </w:num>
-  <w:num w:numId="4">
-    <w:abstractNumId w:val="8"/>
-  </w:num>
   <w:num w:numId="5">
-    <w:abstractNumId w:val="5"/>
+    <w:abstractNumId w:val="6"/>
   </w:num>
   <w:num w:numId="6">
-    <w:abstractNumId w:val="6"/>
+    <w:abstractNumId w:val="7"/>
   </w:num>
   <w:num w:numId="7">
     <w:abstractNumId w:val="0"/>
   </w:num>
   <w:num w:numId="8">
+    <w:abstractNumId w:val="4"/>
+  </w:num>
+  <w:num w:numId="9">
     <w:abstractNumId w:val="3"/>
   </w:num>
-  <w:num w:numId="9">
+  <w:num w:numId="10">
+    <w:abstractNumId w:val="5"/>
+  </w:num>
+  <w:num w:numId="11">
     <w:abstractNumId w:val="2"/>
-  </w:num>
-  <w:num w:numId="10">
-    <w:abstractNumId w:val="4"/>
   </w:num>
 </w:numbering>
 </file>
@@ -51810,7 +52047,7 @@
 </file>
 
 <file path=customXml/itemProps1.xml><?xml version="1.0" encoding="utf-8"?>
-<ds:datastoreItem xmlns:ds="http://schemas.openxmlformats.org/officeDocument/2006/customXml" ds:itemID="{215E021B-4203-4B60-94CD-B144AA8D45F8}">
+<ds:datastoreItem xmlns:ds="http://schemas.openxmlformats.org/officeDocument/2006/customXml" ds:itemID="{1B67B9F9-4E65-44F2-A0B9-F5D8D606543A}">
   <ds:schemaRefs>
     <ds:schemaRef ds:uri="http://schemas.openxmlformats.org/officeDocument/2006/bibliography"/>
   </ds:schemaRefs>

</xml_diff>